<commit_message>
Actualización MDVRP Algoritmos de asignación
</commit_message>
<xml_diff>
--- a/Documentación/Estado del Arte.docx
+++ b/Documentación/Estado del Arte.docx
@@ -491,8 +491,6 @@
             <w:rPr>
               <w:rFonts w:eastAsiaTheme="minorEastAsia"/>
               <w:noProof/>
-              <w:sz w:val="24"/>
-              <w:szCs w:val="24"/>
               <w:lang w:eastAsia="es-UY"/>
             </w:rPr>
           </w:pPr>
@@ -520,14 +518,12 @@
             </w:rPr>
             <w:fldChar w:fldCharType="separate"/>
           </w:r>
-          <w:hyperlink w:anchor="_Toc394948154" w:history="1">
+          <w:hyperlink w:anchor="_Toc394964450" w:history="1">
             <w:r>
               <w:rPr>
                 <w:rStyle w:val="Hipervnculo"/>
                 <w:rFonts w:eastAsia="Times New Roman"/>
                 <w:noProof/>
-                <w:sz w:val="24"/>
-                <w:szCs w:val="24"/>
                 <w:lang w:eastAsia="es-UY"/>
               </w:rPr>
               <w:t>Introducción</w:t>
@@ -536,8 +532,6 @@
               <w:rPr>
                 <w:noProof/>
                 <w:webHidden/>
-                <w:sz w:val="24"/>
-                <w:szCs w:val="24"/>
               </w:rPr>
               <w:tab/>
             </w:r>
@@ -545,8 +539,6 @@
               <w:rPr>
                 <w:noProof/>
                 <w:webHidden/>
-                <w:sz w:val="24"/>
-                <w:szCs w:val="24"/>
               </w:rPr>
               <w:fldChar w:fldCharType="begin"/>
             </w:r>
@@ -554,25 +546,19 @@
               <w:rPr>
                 <w:noProof/>
                 <w:webHidden/>
-                <w:sz w:val="24"/>
-                <w:szCs w:val="24"/>
               </w:rPr>
-              <w:instrText xml:space="preserve"> PAGEREF _Toc394948154 \h </w:instrText>
+              <w:instrText xml:space="preserve"> PAGEREF _Toc394964450 \h </w:instrText>
             </w:r>
             <w:r>
               <w:rPr>
                 <w:noProof/>
                 <w:webHidden/>
-                <w:sz w:val="24"/>
-                <w:szCs w:val="24"/>
               </w:rPr>
             </w:r>
             <w:r>
               <w:rPr>
                 <w:noProof/>
                 <w:webHidden/>
-                <w:sz w:val="24"/>
-                <w:szCs w:val="24"/>
               </w:rPr>
               <w:fldChar w:fldCharType="separate"/>
             </w:r>
@@ -580,8 +566,6 @@
               <w:rPr>
                 <w:noProof/>
                 <w:webHidden/>
-                <w:sz w:val="24"/>
-                <w:szCs w:val="24"/>
               </w:rPr>
               <w:t>4</w:t>
             </w:r>
@@ -589,8 +573,6 @@
               <w:rPr>
                 <w:noProof/>
                 <w:webHidden/>
-                <w:sz w:val="24"/>
-                <w:szCs w:val="24"/>
               </w:rPr>
               <w:fldChar w:fldCharType="end"/>
             </w:r>
@@ -605,19 +587,15 @@
             <w:rPr>
               <w:rFonts w:eastAsiaTheme="minorEastAsia"/>
               <w:noProof/>
-              <w:sz w:val="24"/>
-              <w:szCs w:val="24"/>
               <w:lang w:eastAsia="es-UY"/>
             </w:rPr>
           </w:pPr>
-          <w:hyperlink w:anchor="_Toc394948155" w:history="1">
+          <w:hyperlink w:anchor="_Toc394964451" w:history="1">
             <w:r>
               <w:rPr>
                 <w:rStyle w:val="Hipervnculo"/>
                 <w:rFonts w:eastAsia="Times New Roman"/>
                 <w:noProof/>
-                <w:sz w:val="24"/>
-                <w:szCs w:val="24"/>
                 <w:lang w:eastAsia="es-UY"/>
               </w:rPr>
               <w:t>Definición del problema</w:t>
@@ -626,8 +604,6 @@
               <w:rPr>
                 <w:noProof/>
                 <w:webHidden/>
-                <w:sz w:val="24"/>
-                <w:szCs w:val="24"/>
               </w:rPr>
               <w:tab/>
             </w:r>
@@ -635,8 +611,6 @@
               <w:rPr>
                 <w:noProof/>
                 <w:webHidden/>
-                <w:sz w:val="24"/>
-                <w:szCs w:val="24"/>
               </w:rPr>
               <w:fldChar w:fldCharType="begin"/>
             </w:r>
@@ -644,25 +618,19 @@
               <w:rPr>
                 <w:noProof/>
                 <w:webHidden/>
-                <w:sz w:val="24"/>
-                <w:szCs w:val="24"/>
               </w:rPr>
-              <w:instrText xml:space="preserve"> PAGEREF _Toc394948155 \h </w:instrText>
+              <w:instrText xml:space="preserve"> PAGEREF _Toc394964451 \h </w:instrText>
             </w:r>
             <w:r>
               <w:rPr>
                 <w:noProof/>
                 <w:webHidden/>
-                <w:sz w:val="24"/>
-                <w:szCs w:val="24"/>
               </w:rPr>
             </w:r>
             <w:r>
               <w:rPr>
                 <w:noProof/>
                 <w:webHidden/>
-                <w:sz w:val="24"/>
-                <w:szCs w:val="24"/>
               </w:rPr>
               <w:fldChar w:fldCharType="separate"/>
             </w:r>
@@ -670,8 +638,6 @@
               <w:rPr>
                 <w:noProof/>
                 <w:webHidden/>
-                <w:sz w:val="24"/>
-                <w:szCs w:val="24"/>
               </w:rPr>
               <w:t>6</w:t>
             </w:r>
@@ -679,8 +645,6 @@
               <w:rPr>
                 <w:noProof/>
                 <w:webHidden/>
-                <w:sz w:val="24"/>
-                <w:szCs w:val="24"/>
               </w:rPr>
               <w:fldChar w:fldCharType="end"/>
             </w:r>
@@ -695,19 +659,15 @@
             <w:rPr>
               <w:rFonts w:eastAsiaTheme="minorEastAsia"/>
               <w:noProof/>
-              <w:sz w:val="24"/>
-              <w:szCs w:val="24"/>
               <w:lang w:eastAsia="es-UY"/>
             </w:rPr>
           </w:pPr>
-          <w:hyperlink w:anchor="_Toc394948156" w:history="1">
+          <w:hyperlink w:anchor="_Toc394964452" w:history="1">
             <w:r>
               <w:rPr>
                 <w:rStyle w:val="Hipervnculo"/>
                 <w:rFonts w:eastAsia="Times New Roman"/>
                 <w:noProof/>
-                <w:sz w:val="24"/>
-                <w:szCs w:val="24"/>
                 <w:lang w:eastAsia="es-UY"/>
               </w:rPr>
               <w:t>Métodos y soluciones de VRP</w:t>
@@ -716,8 +676,6 @@
               <w:rPr>
                 <w:noProof/>
                 <w:webHidden/>
-                <w:sz w:val="24"/>
-                <w:szCs w:val="24"/>
               </w:rPr>
               <w:tab/>
             </w:r>
@@ -725,8 +683,6 @@
               <w:rPr>
                 <w:noProof/>
                 <w:webHidden/>
-                <w:sz w:val="24"/>
-                <w:szCs w:val="24"/>
               </w:rPr>
               <w:fldChar w:fldCharType="begin"/>
             </w:r>
@@ -734,25 +690,19 @@
               <w:rPr>
                 <w:noProof/>
                 <w:webHidden/>
-                <w:sz w:val="24"/>
-                <w:szCs w:val="24"/>
               </w:rPr>
-              <w:instrText xml:space="preserve"> PAGEREF _Toc394948156 \h </w:instrText>
+              <w:instrText xml:space="preserve"> PAGEREF _Toc394964452 \h </w:instrText>
             </w:r>
             <w:r>
               <w:rPr>
                 <w:noProof/>
                 <w:webHidden/>
-                <w:sz w:val="24"/>
-                <w:szCs w:val="24"/>
               </w:rPr>
             </w:r>
             <w:r>
               <w:rPr>
                 <w:noProof/>
                 <w:webHidden/>
-                <w:sz w:val="24"/>
-                <w:szCs w:val="24"/>
               </w:rPr>
               <w:fldChar w:fldCharType="separate"/>
             </w:r>
@@ -760,8 +710,6 @@
               <w:rPr>
                 <w:noProof/>
                 <w:webHidden/>
-                <w:sz w:val="24"/>
-                <w:szCs w:val="24"/>
               </w:rPr>
               <w:t>7</w:t>
             </w:r>
@@ -769,8 +717,6 @@
               <w:rPr>
                 <w:noProof/>
                 <w:webHidden/>
-                <w:sz w:val="24"/>
-                <w:szCs w:val="24"/>
               </w:rPr>
               <w:fldChar w:fldCharType="end"/>
             </w:r>
@@ -785,19 +731,15 @@
             <w:rPr>
               <w:rFonts w:eastAsiaTheme="minorEastAsia"/>
               <w:noProof/>
-              <w:sz w:val="24"/>
-              <w:szCs w:val="24"/>
               <w:lang w:eastAsia="es-UY"/>
             </w:rPr>
           </w:pPr>
-          <w:hyperlink w:anchor="_Toc394948157" w:history="1">
+          <w:hyperlink w:anchor="_Toc394964453" w:history="1">
             <w:r>
               <w:rPr>
                 <w:rStyle w:val="Hipervnculo"/>
                 <w:rFonts w:eastAsia="Times New Roman"/>
                 <w:noProof/>
-                <w:sz w:val="24"/>
-                <w:szCs w:val="24"/>
                 <w:lang w:eastAsia="es-UY"/>
               </w:rPr>
               <w:t>Modelos exactos</w:t>
@@ -806,8 +748,6 @@
               <w:rPr>
                 <w:noProof/>
                 <w:webHidden/>
-                <w:sz w:val="24"/>
-                <w:szCs w:val="24"/>
               </w:rPr>
               <w:tab/>
             </w:r>
@@ -815,8 +755,6 @@
               <w:rPr>
                 <w:noProof/>
                 <w:webHidden/>
-                <w:sz w:val="24"/>
-                <w:szCs w:val="24"/>
               </w:rPr>
               <w:fldChar w:fldCharType="begin"/>
             </w:r>
@@ -824,25 +762,19 @@
               <w:rPr>
                 <w:noProof/>
                 <w:webHidden/>
-                <w:sz w:val="24"/>
-                <w:szCs w:val="24"/>
               </w:rPr>
-              <w:instrText xml:space="preserve"> PAGEREF _Toc394948157 \h </w:instrText>
+              <w:instrText xml:space="preserve"> PAGEREF _Toc394964453 \h </w:instrText>
             </w:r>
             <w:r>
               <w:rPr>
                 <w:noProof/>
                 <w:webHidden/>
-                <w:sz w:val="24"/>
-                <w:szCs w:val="24"/>
               </w:rPr>
             </w:r>
             <w:r>
               <w:rPr>
                 <w:noProof/>
                 <w:webHidden/>
-                <w:sz w:val="24"/>
-                <w:szCs w:val="24"/>
               </w:rPr>
               <w:fldChar w:fldCharType="separate"/>
             </w:r>
@@ -850,8 +782,6 @@
               <w:rPr>
                 <w:noProof/>
                 <w:webHidden/>
-                <w:sz w:val="24"/>
-                <w:szCs w:val="24"/>
               </w:rPr>
               <w:t>7</w:t>
             </w:r>
@@ -859,8 +789,6 @@
               <w:rPr>
                 <w:noProof/>
                 <w:webHidden/>
-                <w:sz w:val="24"/>
-                <w:szCs w:val="24"/>
               </w:rPr>
               <w:fldChar w:fldCharType="end"/>
             </w:r>
@@ -875,19 +803,15 @@
             <w:rPr>
               <w:rFonts w:eastAsiaTheme="minorEastAsia"/>
               <w:noProof/>
-              <w:sz w:val="24"/>
-              <w:szCs w:val="24"/>
               <w:lang w:eastAsia="es-UY"/>
             </w:rPr>
           </w:pPr>
-          <w:hyperlink w:anchor="_Toc394948158" w:history="1">
+          <w:hyperlink w:anchor="_Toc394964454" w:history="1">
             <w:r>
               <w:rPr>
                 <w:rStyle w:val="Hipervnculo"/>
                 <w:rFonts w:eastAsia="Times New Roman"/>
                 <w:noProof/>
-                <w:sz w:val="24"/>
-                <w:szCs w:val="24"/>
                 <w:lang w:eastAsia="es-UY"/>
               </w:rPr>
               <w:t>Métodos aproximados</w:t>
@@ -896,8 +820,6 @@
               <w:rPr>
                 <w:noProof/>
                 <w:webHidden/>
-                <w:sz w:val="24"/>
-                <w:szCs w:val="24"/>
               </w:rPr>
               <w:tab/>
             </w:r>
@@ -905,8 +827,6 @@
               <w:rPr>
                 <w:noProof/>
                 <w:webHidden/>
-                <w:sz w:val="24"/>
-                <w:szCs w:val="24"/>
               </w:rPr>
               <w:fldChar w:fldCharType="begin"/>
             </w:r>
@@ -914,25 +834,19 @@
               <w:rPr>
                 <w:noProof/>
                 <w:webHidden/>
-                <w:sz w:val="24"/>
-                <w:szCs w:val="24"/>
               </w:rPr>
-              <w:instrText xml:space="preserve"> PAGEREF _Toc394948158 \h </w:instrText>
+              <w:instrText xml:space="preserve"> PAGEREF _Toc394964454 \h </w:instrText>
             </w:r>
             <w:r>
               <w:rPr>
                 <w:noProof/>
                 <w:webHidden/>
-                <w:sz w:val="24"/>
-                <w:szCs w:val="24"/>
               </w:rPr>
             </w:r>
             <w:r>
               <w:rPr>
                 <w:noProof/>
                 <w:webHidden/>
-                <w:sz w:val="24"/>
-                <w:szCs w:val="24"/>
               </w:rPr>
               <w:fldChar w:fldCharType="separate"/>
             </w:r>
@@ -940,17 +854,13 @@
               <w:rPr>
                 <w:noProof/>
                 <w:webHidden/>
-                <w:sz w:val="24"/>
-                <w:szCs w:val="24"/>
               </w:rPr>
-              <w:t>9</w:t>
+              <w:t>8</w:t>
             </w:r>
             <w:r>
               <w:rPr>
                 <w:noProof/>
                 <w:webHidden/>
-                <w:sz w:val="24"/>
-                <w:szCs w:val="24"/>
               </w:rPr>
               <w:fldChar w:fldCharType="end"/>
             </w:r>
@@ -965,19 +875,15 @@
             <w:rPr>
               <w:rFonts w:eastAsiaTheme="minorEastAsia"/>
               <w:noProof/>
-              <w:sz w:val="24"/>
-              <w:szCs w:val="24"/>
               <w:lang w:eastAsia="es-UY"/>
             </w:rPr>
           </w:pPr>
-          <w:hyperlink w:anchor="_Toc394948159" w:history="1">
+          <w:hyperlink w:anchor="_Toc394964455" w:history="1">
             <w:r>
               <w:rPr>
                 <w:rStyle w:val="Hipervnculo"/>
                 <w:rFonts w:eastAsia="Times New Roman"/>
                 <w:noProof/>
-                <w:sz w:val="24"/>
-                <w:szCs w:val="24"/>
                 <w:lang w:eastAsia="es-UY"/>
               </w:rPr>
               <w:t>Heurísticas clásicas.</w:t>
@@ -986,8 +892,6 @@
               <w:rPr>
                 <w:noProof/>
                 <w:webHidden/>
-                <w:sz w:val="24"/>
-                <w:szCs w:val="24"/>
               </w:rPr>
               <w:tab/>
             </w:r>
@@ -995,8 +899,6 @@
               <w:rPr>
                 <w:noProof/>
                 <w:webHidden/>
-                <w:sz w:val="24"/>
-                <w:szCs w:val="24"/>
               </w:rPr>
               <w:fldChar w:fldCharType="begin"/>
             </w:r>
@@ -1004,25 +906,19 @@
               <w:rPr>
                 <w:noProof/>
                 <w:webHidden/>
-                <w:sz w:val="24"/>
-                <w:szCs w:val="24"/>
               </w:rPr>
-              <w:instrText xml:space="preserve"> PAGEREF _Toc394948159 \h </w:instrText>
+              <w:instrText xml:space="preserve"> PAGEREF _Toc394964455 \h </w:instrText>
             </w:r>
             <w:r>
               <w:rPr>
                 <w:noProof/>
                 <w:webHidden/>
-                <w:sz w:val="24"/>
-                <w:szCs w:val="24"/>
               </w:rPr>
             </w:r>
             <w:r>
               <w:rPr>
                 <w:noProof/>
                 <w:webHidden/>
-                <w:sz w:val="24"/>
-                <w:szCs w:val="24"/>
               </w:rPr>
               <w:fldChar w:fldCharType="separate"/>
             </w:r>
@@ -1030,8 +926,6 @@
               <w:rPr>
                 <w:noProof/>
                 <w:webHidden/>
-                <w:sz w:val="24"/>
-                <w:szCs w:val="24"/>
               </w:rPr>
               <w:t>9</w:t>
             </w:r>
@@ -1039,8 +933,6 @@
               <w:rPr>
                 <w:noProof/>
                 <w:webHidden/>
-                <w:sz w:val="24"/>
-                <w:szCs w:val="24"/>
               </w:rPr>
               <w:fldChar w:fldCharType="end"/>
             </w:r>
@@ -1055,19 +947,15 @@
             <w:rPr>
               <w:rFonts w:eastAsiaTheme="minorEastAsia"/>
               <w:noProof/>
-              <w:sz w:val="24"/>
-              <w:szCs w:val="24"/>
               <w:lang w:eastAsia="es-UY"/>
             </w:rPr>
           </w:pPr>
-          <w:hyperlink w:anchor="_Toc394948160" w:history="1">
+          <w:hyperlink w:anchor="_Toc394964456" w:history="1">
             <w:r>
               <w:rPr>
                 <w:rStyle w:val="Hipervnculo"/>
                 <w:rFonts w:eastAsia="Times New Roman"/>
                 <w:noProof/>
-                <w:sz w:val="24"/>
-                <w:szCs w:val="24"/>
                 <w:lang w:eastAsia="es-UY"/>
               </w:rPr>
               <w:t>Metaheuristicas.</w:t>
@@ -1076,8 +964,6 @@
               <w:rPr>
                 <w:noProof/>
                 <w:webHidden/>
-                <w:sz w:val="24"/>
-                <w:szCs w:val="24"/>
               </w:rPr>
               <w:tab/>
             </w:r>
@@ -1085,8 +971,6 @@
               <w:rPr>
                 <w:noProof/>
                 <w:webHidden/>
-                <w:sz w:val="24"/>
-                <w:szCs w:val="24"/>
               </w:rPr>
               <w:fldChar w:fldCharType="begin"/>
             </w:r>
@@ -1094,25 +978,19 @@
               <w:rPr>
                 <w:noProof/>
                 <w:webHidden/>
-                <w:sz w:val="24"/>
-                <w:szCs w:val="24"/>
               </w:rPr>
-              <w:instrText xml:space="preserve"> PAGEREF _Toc394948160 \h </w:instrText>
+              <w:instrText xml:space="preserve"> PAGEREF _Toc394964456 \h </w:instrText>
             </w:r>
             <w:r>
               <w:rPr>
                 <w:noProof/>
                 <w:webHidden/>
-                <w:sz w:val="24"/>
-                <w:szCs w:val="24"/>
               </w:rPr>
             </w:r>
             <w:r>
               <w:rPr>
                 <w:noProof/>
                 <w:webHidden/>
-                <w:sz w:val="24"/>
-                <w:szCs w:val="24"/>
               </w:rPr>
               <w:fldChar w:fldCharType="separate"/>
             </w:r>
@@ -1120,8 +998,6 @@
               <w:rPr>
                 <w:noProof/>
                 <w:webHidden/>
-                <w:sz w:val="24"/>
-                <w:szCs w:val="24"/>
               </w:rPr>
               <w:t>10</w:t>
             </w:r>
@@ -1129,8 +1005,6 @@
               <w:rPr>
                 <w:noProof/>
                 <w:webHidden/>
-                <w:sz w:val="24"/>
-                <w:szCs w:val="24"/>
               </w:rPr>
               <w:fldChar w:fldCharType="end"/>
             </w:r>
@@ -1145,18 +1019,230 @@
             <w:rPr>
               <w:rFonts w:eastAsiaTheme="minorEastAsia"/>
               <w:noProof/>
-              <w:sz w:val="24"/>
-              <w:szCs w:val="24"/>
               <w:lang w:eastAsia="es-UY"/>
             </w:rPr>
           </w:pPr>
-          <w:hyperlink w:anchor="_Toc394948161" w:history="1">
+          <w:hyperlink w:anchor="_Toc394964457" w:history="1">
+            <w:r>
+              <w:rPr>
+                <w:rStyle w:val="Hipervnculo"/>
+                <w:rFonts w:eastAsia="Times New Roman"/>
+                <w:noProof/>
+                <w:lang w:eastAsia="es-UY"/>
+              </w:rPr>
+              <w:t>Problemas MDVRP</w:t>
+            </w:r>
+            <w:r>
+              <w:rPr>
+                <w:noProof/>
+                <w:webHidden/>
+              </w:rPr>
+              <w:tab/>
+            </w:r>
+            <w:r>
+              <w:rPr>
+                <w:noProof/>
+                <w:webHidden/>
+              </w:rPr>
+              <w:fldChar w:fldCharType="begin"/>
+            </w:r>
+            <w:r>
+              <w:rPr>
+                <w:noProof/>
+                <w:webHidden/>
+              </w:rPr>
+              <w:instrText xml:space="preserve"> PAGEREF _Toc394964457 \h </w:instrText>
+            </w:r>
+            <w:r>
+              <w:rPr>
+                <w:noProof/>
+                <w:webHidden/>
+              </w:rPr>
+            </w:r>
+            <w:r>
+              <w:rPr>
+                <w:noProof/>
+                <w:webHidden/>
+              </w:rPr>
+              <w:fldChar w:fldCharType="separate"/>
+            </w:r>
+            <w:r>
+              <w:rPr>
+                <w:noProof/>
+                <w:webHidden/>
+              </w:rPr>
+              <w:t>11</w:t>
+            </w:r>
+            <w:r>
+              <w:rPr>
+                <w:noProof/>
+                <w:webHidden/>
+              </w:rPr>
+              <w:fldChar w:fldCharType="end"/>
+            </w:r>
+          </w:hyperlink>
+        </w:p>
+        <w:p>
+          <w:pPr>
+            <w:pStyle w:val="TDC2"/>
+            <w:tabs>
+              <w:tab w:val="right" w:leader="dot" w:pos="8494"/>
+            </w:tabs>
+            <w:rPr>
+              <w:rFonts w:eastAsiaTheme="minorEastAsia"/>
+              <w:noProof/>
+              <w:lang w:eastAsia="es-UY"/>
+            </w:rPr>
+          </w:pPr>
+          <w:hyperlink w:anchor="_Toc394964458" w:history="1">
+            <w:r>
+              <w:rPr>
+                <w:rStyle w:val="Hipervnculo"/>
+                <w:rFonts w:eastAsia="Times New Roman"/>
+                <w:noProof/>
+                <w:lang w:eastAsia="es-UY"/>
+              </w:rPr>
+              <w:t>Algoritmos de Asignación para MDVRP</w:t>
+            </w:r>
+            <w:r>
+              <w:rPr>
+                <w:noProof/>
+                <w:webHidden/>
+              </w:rPr>
+              <w:tab/>
+            </w:r>
+            <w:r>
+              <w:rPr>
+                <w:noProof/>
+                <w:webHidden/>
+              </w:rPr>
+              <w:fldChar w:fldCharType="begin"/>
+            </w:r>
+            <w:r>
+              <w:rPr>
+                <w:noProof/>
+                <w:webHidden/>
+              </w:rPr>
+              <w:instrText xml:space="preserve"> PAGEREF _Toc394964458 \h </w:instrText>
+            </w:r>
+            <w:r>
+              <w:rPr>
+                <w:noProof/>
+                <w:webHidden/>
+              </w:rPr>
+            </w:r>
+            <w:r>
+              <w:rPr>
+                <w:noProof/>
+                <w:webHidden/>
+              </w:rPr>
+              <w:fldChar w:fldCharType="separate"/>
+            </w:r>
+            <w:r>
+              <w:rPr>
+                <w:noProof/>
+                <w:webHidden/>
+              </w:rPr>
+              <w:t>11</w:t>
+            </w:r>
+            <w:r>
+              <w:rPr>
+                <w:noProof/>
+                <w:webHidden/>
+              </w:rPr>
+              <w:fldChar w:fldCharType="end"/>
+            </w:r>
+          </w:hyperlink>
+        </w:p>
+        <w:p>
+          <w:pPr>
+            <w:pStyle w:val="TDC2"/>
+            <w:tabs>
+              <w:tab w:val="right" w:leader="dot" w:pos="8494"/>
+            </w:tabs>
+            <w:rPr>
+              <w:rFonts w:eastAsiaTheme="minorEastAsia"/>
+              <w:noProof/>
+              <w:lang w:eastAsia="es-UY"/>
+            </w:rPr>
+          </w:pPr>
+          <w:hyperlink w:anchor="_Toc394964459" w:history="1">
+            <w:r>
+              <w:rPr>
+                <w:rStyle w:val="Hipervnculo"/>
+                <w:rFonts w:eastAsia="Times New Roman"/>
+                <w:noProof/>
+                <w:lang w:eastAsia="es-UY"/>
+              </w:rPr>
+              <w:t>Algoritmos de Ruteo para MDVRP</w:t>
+            </w:r>
+            <w:r>
+              <w:rPr>
+                <w:noProof/>
+                <w:webHidden/>
+              </w:rPr>
+              <w:tab/>
+            </w:r>
+            <w:r>
+              <w:rPr>
+                <w:noProof/>
+                <w:webHidden/>
+              </w:rPr>
+              <w:fldChar w:fldCharType="begin"/>
+            </w:r>
+            <w:r>
+              <w:rPr>
+                <w:noProof/>
+                <w:webHidden/>
+              </w:rPr>
+              <w:instrText xml:space="preserve"> PAGEREF _Toc394964459 \h </w:instrText>
+            </w:r>
+            <w:r>
+              <w:rPr>
+                <w:noProof/>
+                <w:webHidden/>
+              </w:rPr>
+            </w:r>
+            <w:r>
+              <w:rPr>
+                <w:noProof/>
+                <w:webHidden/>
+              </w:rPr>
+              <w:fldChar w:fldCharType="separate"/>
+            </w:r>
+            <w:r>
+              <w:rPr>
+                <w:noProof/>
+                <w:webHidden/>
+              </w:rPr>
+              <w:t>12</w:t>
+            </w:r>
+            <w:r>
+              <w:rPr>
+                <w:noProof/>
+                <w:webHidden/>
+              </w:rPr>
+              <w:fldChar w:fldCharType="end"/>
+            </w:r>
+          </w:hyperlink>
+        </w:p>
+        <w:p>
+          <w:pPr>
+            <w:pStyle w:val="TDC1"/>
+            <w:tabs>
+              <w:tab w:val="right" w:leader="dot" w:pos="8494"/>
+            </w:tabs>
+            <w:rPr>
+              <w:rFonts w:eastAsiaTheme="minorEastAsia"/>
+              <w:noProof/>
+              <w:lang w:eastAsia="es-UY"/>
+            </w:rPr>
+          </w:pPr>
+          <w:hyperlink w:anchor="_Toc394964460" w:history="1">
             <w:r>
               <w:rPr>
                 <w:rStyle w:val="Hipervnculo"/>
                 <w:noProof/>
-                <w:sz w:val="24"/>
-                <w:szCs w:val="24"/>
               </w:rPr>
               <w:t>Bibliografía</w:t>
             </w:r>
@@ -1164,8 +1250,6 @@
               <w:rPr>
                 <w:noProof/>
                 <w:webHidden/>
-                <w:sz w:val="24"/>
-                <w:szCs w:val="24"/>
               </w:rPr>
               <w:tab/>
             </w:r>
@@ -1173,8 +1257,6 @@
               <w:rPr>
                 <w:noProof/>
                 <w:webHidden/>
-                <w:sz w:val="24"/>
-                <w:szCs w:val="24"/>
               </w:rPr>
               <w:fldChar w:fldCharType="begin"/>
             </w:r>
@@ -1182,25 +1264,19 @@
               <w:rPr>
                 <w:noProof/>
                 <w:webHidden/>
-                <w:sz w:val="24"/>
-                <w:szCs w:val="24"/>
               </w:rPr>
-              <w:instrText xml:space="preserve"> PAGEREF _Toc394948161 \h </w:instrText>
+              <w:instrText xml:space="preserve"> PAGEREF _Toc394964460 \h </w:instrText>
             </w:r>
             <w:r>
               <w:rPr>
                 <w:noProof/>
                 <w:webHidden/>
-                <w:sz w:val="24"/>
-                <w:szCs w:val="24"/>
               </w:rPr>
             </w:r>
             <w:r>
               <w:rPr>
                 <w:noProof/>
                 <w:webHidden/>
-                <w:sz w:val="24"/>
-                <w:szCs w:val="24"/>
               </w:rPr>
               <w:fldChar w:fldCharType="separate"/>
             </w:r>
@@ -1208,17 +1284,13 @@
               <w:rPr>
                 <w:noProof/>
                 <w:webHidden/>
-                <w:sz w:val="24"/>
-                <w:szCs w:val="24"/>
               </w:rPr>
-              <w:t>12</w:t>
+              <w:t>13</w:t>
             </w:r>
             <w:r>
               <w:rPr>
                 <w:noProof/>
                 <w:webHidden/>
-                <w:sz w:val="24"/>
-                <w:szCs w:val="24"/>
               </w:rPr>
               <w:fldChar w:fldCharType="end"/>
             </w:r>
@@ -1283,7 +1355,7 @@
           <w:lang w:eastAsia="es-UY"/>
         </w:rPr>
       </w:pPr>
-      <w:bookmarkStart w:id="0" w:name="_Toc394948154"/>
+      <w:bookmarkStart w:id="0" w:name="_Toc394964450"/>
       <w:r>
         <w:rPr>
           <w:rFonts w:eastAsia="Times New Roman"/>
@@ -2732,7 +2804,7 @@
               <w:color w:val="000000"/>
               <w:sz w:val="24"/>
               <w:szCs w:val="24"/>
-              <w:lang w:val="en-US" w:eastAsia="es-UY"/>
+              <w:lang w:eastAsia="es-UY"/>
             </w:rPr>
             <w:instrText xml:space="preserve"> CITATION 10 \l 1033 </w:instrText>
           </w:r>
@@ -2753,7 +2825,7 @@
               <w:color w:val="000000"/>
               <w:sz w:val="24"/>
               <w:szCs w:val="24"/>
-              <w:lang w:val="en-US" w:eastAsia="es-UY"/>
+              <w:lang w:eastAsia="es-UY"/>
             </w:rPr>
             <w:t>[6]</w:t>
           </w:r>
@@ -3944,7 +4016,7 @@
           <w:lang w:eastAsia="es-UY"/>
         </w:rPr>
       </w:pPr>
-      <w:bookmarkStart w:id="1" w:name="_Toc394948155"/>
+      <w:bookmarkStart w:id="1" w:name="_Toc394964451"/>
       <w:r>
         <w:rPr>
           <w:rFonts w:eastAsia="Times New Roman"/>
@@ -4690,7 +4762,7 @@
           <w:lang w:eastAsia="es-UY"/>
         </w:rPr>
       </w:pPr>
-      <w:bookmarkStart w:id="2" w:name="_Toc394948156"/>
+      <w:bookmarkStart w:id="2" w:name="_Toc394964452"/>
       <w:r>
         <w:rPr>
           <w:rFonts w:eastAsia="Times New Roman"/>
@@ -4906,7 +4978,7 @@
           <w:lang w:eastAsia="es-UY"/>
         </w:rPr>
       </w:pPr>
-      <w:bookmarkStart w:id="3" w:name="_Toc394948157"/>
+      <w:bookmarkStart w:id="3" w:name="_Toc394964453"/>
       <w:r>
         <w:rPr>
           <w:rFonts w:eastAsia="Times New Roman"/>
@@ -5712,7 +5784,7 @@
           <w:lang w:eastAsia="es-UY"/>
         </w:rPr>
       </w:pPr>
-      <w:bookmarkStart w:id="4" w:name="_Toc394948158"/>
+      <w:bookmarkStart w:id="4" w:name="_Toc394964454"/>
       <w:r>
         <w:rPr>
           <w:rFonts w:eastAsia="Times New Roman"/>
@@ -5830,7 +5902,7 @@
           <w:lang w:eastAsia="es-UY"/>
         </w:rPr>
       </w:pPr>
-      <w:bookmarkStart w:id="5" w:name="_Toc394948159"/>
+      <w:bookmarkStart w:id="5" w:name="_Toc394964455"/>
       <w:r>
         <w:rPr>
           <w:rFonts w:eastAsia="Times New Roman"/>
@@ -6417,7 +6489,7 @@
           <w:lang w:eastAsia="es-UY"/>
         </w:rPr>
       </w:pPr>
-      <w:bookmarkStart w:id="6" w:name="_Toc394948160"/>
+      <w:bookmarkStart w:id="6" w:name="_Toc394964456"/>
       <w:proofErr w:type="spellStart"/>
       <w:r>
         <w:rPr>
@@ -7086,6 +7158,2219 @@
           <w:lang w:eastAsia="es-UY"/>
         </w:rPr>
       </w:pPr>
+    </w:p>
+    <w:p>
+      <w:pPr>
+        <w:pStyle w:val="Ttulo1"/>
+        <w:rPr>
+          <w:rFonts w:eastAsia="Times New Roman"/>
+          <w:lang w:eastAsia="es-UY"/>
+        </w:rPr>
+      </w:pPr>
+      <w:bookmarkStart w:id="7" w:name="_Toc394964457"/>
+      <w:r>
+        <w:rPr>
+          <w:rFonts w:eastAsia="Times New Roman"/>
+          <w:lang w:eastAsia="es-UY"/>
+        </w:rPr>
+        <w:t>Problemas MDVRP</w:t>
+      </w:r>
+      <w:bookmarkEnd w:id="7"/>
+    </w:p>
+    <w:p>
+      <w:pPr>
+        <w:rPr>
+          <w:lang w:eastAsia="es-UY"/>
+        </w:rPr>
+      </w:pPr>
+    </w:p>
+    <w:p>
+      <w:pPr>
+        <w:pStyle w:val="Ttulo2"/>
+        <w:rPr>
+          <w:rFonts w:eastAsia="Times New Roman"/>
+          <w:lang w:eastAsia="es-UY"/>
+        </w:rPr>
+      </w:pPr>
+      <w:bookmarkStart w:id="8" w:name="_Toc394964458"/>
+      <w:r>
+        <w:rPr>
+          <w:rFonts w:eastAsia="Times New Roman"/>
+          <w:lang w:eastAsia="es-UY"/>
+        </w:rPr>
+        <w:t xml:space="preserve">Algoritmos de </w:t>
+      </w:r>
+      <w:r>
+        <w:rPr>
+          <w:rFonts w:eastAsia="Times New Roman"/>
+          <w:lang w:eastAsia="es-UY"/>
+        </w:rPr>
+        <w:t>Asignación para MDVRP</w:t>
+      </w:r>
+      <w:bookmarkEnd w:id="8"/>
+    </w:p>
+    <w:p>
+      <w:pPr>
+        <w:jc w:val="both"/>
+        <w:rPr>
+          <w:rFonts w:ascii="Times New Roman" w:eastAsia="Times New Roman" w:hAnsi="Times New Roman" w:cs="Times New Roman"/>
+          <w:color w:val="000000"/>
+          <w:sz w:val="24"/>
+          <w:szCs w:val="24"/>
+          <w:lang w:eastAsia="es-UY"/>
+        </w:rPr>
+      </w:pPr>
+    </w:p>
+    <w:p>
+      <w:pPr>
+        <w:jc w:val="both"/>
+        <w:rPr>
+          <w:rFonts w:ascii="Times New Roman" w:eastAsia="Times New Roman" w:hAnsi="Times New Roman" w:cs="Times New Roman"/>
+          <w:color w:val="000000"/>
+          <w:sz w:val="24"/>
+          <w:szCs w:val="24"/>
+          <w:lang w:eastAsia="es-UY"/>
+        </w:rPr>
+      </w:pPr>
+      <w:r>
+        <w:rPr>
+          <w:rFonts w:ascii="Times New Roman" w:eastAsia="Times New Roman" w:hAnsi="Times New Roman" w:cs="Times New Roman"/>
+          <w:color w:val="000000"/>
+          <w:sz w:val="24"/>
+          <w:szCs w:val="24"/>
+          <w:lang w:eastAsia="es-UY"/>
+        </w:rPr>
+        <w:t xml:space="preserve">En </w:t>
+      </w:r>
+      <w:sdt>
+        <w:sdtPr>
+          <w:rPr>
+            <w:rFonts w:ascii="Times New Roman" w:eastAsia="Times New Roman" w:hAnsi="Times New Roman" w:cs="Times New Roman"/>
+            <w:color w:val="000000"/>
+            <w:sz w:val="24"/>
+            <w:szCs w:val="24"/>
+            <w:lang w:eastAsia="es-UY"/>
+          </w:rPr>
+          <w:id w:val="712786053"/>
+          <w:citation/>
+        </w:sdtPr>
+        <w:sdtContent>
+          <w:r>
+            <w:rPr>
+              <w:rFonts w:ascii="Times New Roman" w:eastAsia="Times New Roman" w:hAnsi="Times New Roman" w:cs="Times New Roman"/>
+              <w:color w:val="000000"/>
+              <w:sz w:val="24"/>
+              <w:szCs w:val="24"/>
+              <w:lang w:eastAsia="es-UY"/>
+            </w:rPr>
+            <w:fldChar w:fldCharType="begin"/>
+          </w:r>
+          <w:r>
+            <w:rPr>
+              <w:rFonts w:ascii="Times New Roman" w:eastAsia="Times New Roman" w:hAnsi="Times New Roman" w:cs="Times New Roman"/>
+              <w:color w:val="000000"/>
+              <w:sz w:val="24"/>
+              <w:szCs w:val="24"/>
+              <w:lang w:eastAsia="es-UY"/>
+            </w:rPr>
+            <w:instrText xml:space="preserve"> CITATION 10 \l 1033 </w:instrText>
+          </w:r>
+          <w:r>
+            <w:rPr>
+              <w:rFonts w:ascii="Times New Roman" w:eastAsia="Times New Roman" w:hAnsi="Times New Roman" w:cs="Times New Roman"/>
+              <w:color w:val="000000"/>
+              <w:sz w:val="24"/>
+              <w:szCs w:val="24"/>
+              <w:lang w:eastAsia="es-UY"/>
+            </w:rPr>
+            <w:fldChar w:fldCharType="separate"/>
+          </w:r>
+          <w:r>
+            <w:rPr>
+              <w:rFonts w:ascii="Times New Roman" w:eastAsia="Times New Roman" w:hAnsi="Times New Roman" w:cs="Times New Roman"/>
+              <w:noProof/>
+              <w:color w:val="000000"/>
+              <w:sz w:val="24"/>
+              <w:szCs w:val="24"/>
+              <w:lang w:eastAsia="es-UY"/>
+            </w:rPr>
+            <w:t>[6]</w:t>
+          </w:r>
+          <w:r>
+            <w:rPr>
+              <w:rFonts w:ascii="Times New Roman" w:eastAsia="Times New Roman" w:hAnsi="Times New Roman" w:cs="Times New Roman"/>
+              <w:color w:val="000000"/>
+              <w:sz w:val="24"/>
+              <w:szCs w:val="24"/>
+              <w:lang w:eastAsia="es-UY"/>
+            </w:rPr>
+            <w:fldChar w:fldCharType="end"/>
+          </w:r>
+        </w:sdtContent>
+      </w:sdt>
+      <w:r>
+        <w:rPr>
+          <w:rFonts w:ascii="Times New Roman" w:eastAsia="Times New Roman" w:hAnsi="Times New Roman" w:cs="Times New Roman"/>
+          <w:color w:val="000000"/>
+          <w:sz w:val="24"/>
+          <w:szCs w:val="24"/>
+          <w:lang w:eastAsia="es-UY"/>
+        </w:rPr>
+        <w:t xml:space="preserve"> se enfoca principalmente en la asignación (agrupamiento) de los clientes a los almacenes</w:t>
+      </w:r>
+      <w:r>
+        <w:rPr>
+          <w:rFonts w:ascii="Times New Roman" w:eastAsia="Times New Roman" w:hAnsi="Times New Roman" w:cs="Times New Roman"/>
+          <w:color w:val="000000"/>
+          <w:sz w:val="24"/>
+          <w:szCs w:val="24"/>
+          <w:lang w:eastAsia="es-UY"/>
+        </w:rPr>
+        <w:t xml:space="preserve"> </w:t>
+      </w:r>
+      <w:r>
+        <w:rPr>
+          <w:rFonts w:ascii="Times New Roman" w:eastAsia="Times New Roman" w:hAnsi="Times New Roman" w:cs="Times New Roman"/>
+          <w:color w:val="000000"/>
+          <w:sz w:val="24"/>
+          <w:szCs w:val="24"/>
+          <w:lang w:eastAsia="es-UY"/>
+        </w:rPr>
+        <w:t>mediante las siguientes heurísticas:</w:t>
+      </w:r>
+    </w:p>
+    <w:p>
+      <w:pPr>
+        <w:pStyle w:val="Prrafodelista"/>
+        <w:numPr>
+          <w:ilvl w:val="0"/>
+          <w:numId w:val="7"/>
+        </w:numPr>
+        <w:jc w:val="both"/>
+        <w:rPr>
+          <w:rFonts w:ascii="Times New Roman" w:eastAsia="Times New Roman" w:hAnsi="Times New Roman" w:cs="Times New Roman"/>
+          <w:color w:val="000000"/>
+          <w:sz w:val="24"/>
+          <w:szCs w:val="24"/>
+          <w:lang w:eastAsia="es-UY"/>
+        </w:rPr>
+      </w:pPr>
+      <w:r>
+        <w:rPr>
+          <w:rFonts w:ascii="Times New Roman" w:eastAsia="Times New Roman" w:hAnsi="Times New Roman" w:cs="Times New Roman"/>
+          <w:color w:val="000000"/>
+          <w:sz w:val="24"/>
+          <w:szCs w:val="24"/>
+          <w:lang w:eastAsia="es-UY"/>
+        </w:rPr>
+        <w:t>Asignación a través de urgencias:</w:t>
+      </w:r>
+    </w:p>
+    <w:p>
+      <w:pPr>
+        <w:pStyle w:val="Prrafodelista"/>
+        <w:jc w:val="both"/>
+        <w:rPr>
+          <w:rFonts w:ascii="Times New Roman" w:eastAsia="Times New Roman" w:hAnsi="Times New Roman" w:cs="Times New Roman"/>
+          <w:color w:val="000000"/>
+          <w:sz w:val="24"/>
+          <w:szCs w:val="24"/>
+          <w:lang w:eastAsia="es-UY"/>
+        </w:rPr>
+      </w:pPr>
+      <w:r>
+        <w:rPr>
+          <w:rFonts w:ascii="Times New Roman" w:eastAsia="Times New Roman" w:hAnsi="Times New Roman" w:cs="Times New Roman"/>
+          <w:color w:val="000000"/>
+          <w:sz w:val="24"/>
+          <w:szCs w:val="24"/>
+          <w:lang w:eastAsia="es-UY"/>
+        </w:rPr>
+        <w:t xml:space="preserve">La urgencia o prioridad que tienen los clientes </w:t>
+      </w:r>
+      <w:r>
+        <w:rPr>
+          <w:rFonts w:ascii="Times New Roman" w:eastAsia="Times New Roman" w:hAnsi="Times New Roman" w:cs="Times New Roman"/>
+          <w:color w:val="000000"/>
+          <w:sz w:val="24"/>
+          <w:szCs w:val="24"/>
+          <w:lang w:eastAsia="es-UY"/>
+        </w:rPr>
+        <w:t xml:space="preserve">es la forma de asignar, un cliente con más urgencia se asigna primero. </w:t>
+      </w:r>
+      <w:r>
+        <w:rPr>
+          <w:rFonts w:ascii="Times New Roman" w:eastAsia="Times New Roman" w:hAnsi="Times New Roman" w:cs="Times New Roman"/>
+          <w:color w:val="000000"/>
+          <w:sz w:val="24"/>
+          <w:szCs w:val="24"/>
+          <w:lang w:eastAsia="es-UY"/>
+        </w:rPr>
+        <w:t>La urgencia es una manera de definir una relación de precedencia entre los clientes</w:t>
+      </w:r>
+      <w:r>
+        <w:rPr>
+          <w:rFonts w:ascii="Times New Roman" w:eastAsia="Times New Roman" w:hAnsi="Times New Roman" w:cs="Times New Roman"/>
+          <w:color w:val="000000"/>
+          <w:sz w:val="24"/>
+          <w:szCs w:val="24"/>
+          <w:lang w:eastAsia="es-UY"/>
+        </w:rPr>
+        <w:t>.</w:t>
+      </w:r>
+    </w:p>
+    <w:p>
+      <w:pPr>
+        <w:pStyle w:val="Prrafodelista"/>
+        <w:jc w:val="both"/>
+        <w:rPr>
+          <w:rFonts w:ascii="Times New Roman" w:eastAsia="Times New Roman" w:hAnsi="Times New Roman" w:cs="Times New Roman"/>
+          <w:color w:val="000000"/>
+          <w:sz w:val="24"/>
+          <w:szCs w:val="24"/>
+          <w:lang w:eastAsia="es-UY"/>
+        </w:rPr>
+      </w:pPr>
+    </w:p>
+    <w:p>
+      <w:pPr>
+        <w:pStyle w:val="Prrafodelista"/>
+        <w:numPr>
+          <w:ilvl w:val="0"/>
+          <w:numId w:val="7"/>
+        </w:numPr>
+        <w:jc w:val="both"/>
+        <w:rPr>
+          <w:rFonts w:ascii="Times New Roman" w:eastAsia="Times New Roman" w:hAnsi="Times New Roman" w:cs="Times New Roman"/>
+          <w:color w:val="000000"/>
+          <w:sz w:val="24"/>
+          <w:szCs w:val="24"/>
+          <w:lang w:eastAsia="es-UY"/>
+        </w:rPr>
+      </w:pPr>
+      <w:r>
+        <w:rPr>
+          <w:rFonts w:ascii="Times New Roman" w:eastAsia="Times New Roman" w:hAnsi="Times New Roman" w:cs="Times New Roman"/>
+          <w:color w:val="000000"/>
+          <w:sz w:val="24"/>
+          <w:szCs w:val="24"/>
+          <w:lang w:eastAsia="es-UY"/>
+        </w:rPr>
+        <w:t>Asignación paralela:</w:t>
+      </w:r>
+    </w:p>
+    <w:p>
+      <w:pPr>
+        <w:pStyle w:val="Prrafodelista"/>
+        <w:jc w:val="both"/>
+        <w:rPr>
+          <w:rFonts w:ascii="Times New Roman" w:eastAsia="Times New Roman" w:hAnsi="Times New Roman" w:cs="Times New Roman"/>
+          <w:color w:val="000000"/>
+          <w:sz w:val="24"/>
+          <w:szCs w:val="24"/>
+          <w:lang w:eastAsia="es-UY"/>
+        </w:rPr>
+      </w:pPr>
+      <w:r>
+        <w:rPr>
+          <w:rFonts w:ascii="Times New Roman" w:eastAsia="Times New Roman" w:hAnsi="Times New Roman" w:cs="Times New Roman"/>
+          <w:color w:val="000000"/>
+          <w:sz w:val="24"/>
+          <w:szCs w:val="24"/>
+          <w:lang w:eastAsia="es-UY"/>
+        </w:rPr>
+        <w:t xml:space="preserve">En esta asignación la urgencia </w:t>
+      </w:r>
+      <w:r>
+        <w:rPr>
+          <w:rFonts w:ascii="Times New Roman" w:eastAsia="Times New Roman" w:hAnsi="Times New Roman" w:cs="Times New Roman"/>
+          <w:color w:val="000000"/>
+          <w:sz w:val="24"/>
+          <w:szCs w:val="24"/>
+          <w:lang w:eastAsia="es-UY"/>
+        </w:rPr>
+        <w:t>para cada cliente se calcula teniendo en cuenta todos los depósitos al mismo tiempo</w:t>
+      </w:r>
+      <w:r>
+        <w:rPr>
+          <w:rFonts w:ascii="Times New Roman" w:eastAsia="Times New Roman" w:hAnsi="Times New Roman" w:cs="Times New Roman"/>
+          <w:color w:val="000000"/>
+          <w:sz w:val="24"/>
+          <w:szCs w:val="24"/>
+          <w:lang w:eastAsia="es-UY"/>
+        </w:rPr>
+        <w:t>.</w:t>
+      </w:r>
+    </w:p>
+    <w:p>
+      <w:pPr>
+        <w:pStyle w:val="Prrafodelista"/>
+        <w:jc w:val="both"/>
+        <w:rPr>
+          <w:rFonts w:ascii="Times New Roman" w:eastAsia="Times New Roman" w:hAnsi="Times New Roman" w:cs="Times New Roman"/>
+          <w:color w:val="000000"/>
+          <w:sz w:val="24"/>
+          <w:szCs w:val="24"/>
+          <w:lang w:eastAsia="es-UY"/>
+        </w:rPr>
+      </w:pPr>
+      <w:r>
+        <w:rPr>
+          <w:rFonts w:ascii="Times New Roman" w:eastAsia="Times New Roman" w:hAnsi="Times New Roman" w:cs="Times New Roman"/>
+          <w:color w:val="000000"/>
+          <w:sz w:val="24"/>
+          <w:szCs w:val="24"/>
+          <w:lang w:eastAsia="es-UY"/>
+        </w:rPr>
+        <w:t>Se calcula como:</w:t>
+      </w:r>
+    </w:p>
+    <w:p>
+      <w:pPr>
+        <w:pStyle w:val="Prrafodelista"/>
+        <w:jc w:val="both"/>
+        <w:rPr>
+          <w:rFonts w:ascii="Times New Roman" w:eastAsia="Times New Roman" w:hAnsi="Times New Roman" w:cs="Times New Roman"/>
+          <w:color w:val="000000"/>
+          <w:sz w:val="24"/>
+          <w:szCs w:val="24"/>
+          <w:lang w:eastAsia="es-UY"/>
+        </w:rPr>
+      </w:pPr>
+      <m:oMathPara>
+        <m:oMath>
+          <m:sSub>
+            <m:sSubPr>
+              <m:ctrlPr>
+                <w:rPr>
+                  <w:rFonts w:ascii="Cambria Math" w:eastAsia="Times New Roman" w:hAnsi="Cambria Math" w:cs="Times New Roman"/>
+                  <w:i/>
+                  <w:color w:val="000000"/>
+                  <w:sz w:val="24"/>
+                  <w:szCs w:val="24"/>
+                  <w:lang w:eastAsia="es-UY"/>
+                </w:rPr>
+              </m:ctrlPr>
+            </m:sSubPr>
+            <m:e>
+              <m:r>
+                <w:rPr>
+                  <w:rFonts w:ascii="Cambria Math" w:eastAsia="Times New Roman" w:hAnsi="Cambria Math" w:cs="Times New Roman"/>
+                  <w:color w:val="000000"/>
+                  <w:sz w:val="24"/>
+                  <w:szCs w:val="24"/>
+                  <w:lang w:eastAsia="es-UY"/>
+                </w:rPr>
+                <m:t>μ</m:t>
+              </m:r>
+            </m:e>
+            <m:sub>
+              <m:r>
+                <w:rPr>
+                  <w:rFonts w:ascii="Cambria Math" w:eastAsia="Times New Roman" w:hAnsi="Cambria Math" w:cs="Times New Roman"/>
+                  <w:color w:val="000000"/>
+                  <w:sz w:val="24"/>
+                  <w:szCs w:val="24"/>
+                  <w:lang w:eastAsia="es-UY"/>
+                </w:rPr>
+                <m:t>c</m:t>
+              </m:r>
+            </m:sub>
+          </m:sSub>
+          <m:r>
+            <w:rPr>
+              <w:rFonts w:ascii="Cambria Math" w:eastAsia="Times New Roman" w:hAnsi="Cambria Math" w:cs="Times New Roman"/>
+              <w:color w:val="000000"/>
+              <w:sz w:val="24"/>
+              <w:szCs w:val="24"/>
+              <w:lang w:eastAsia="es-UY"/>
+            </w:rPr>
+            <m:t>=</m:t>
+          </m:r>
+          <m:d>
+            <m:dPr>
+              <m:ctrlPr>
+                <w:rPr>
+                  <w:rFonts w:ascii="Cambria Math" w:eastAsia="Times New Roman" w:hAnsi="Cambria Math" w:cs="Times New Roman"/>
+                  <w:i/>
+                  <w:color w:val="000000"/>
+                  <w:sz w:val="24"/>
+                  <w:szCs w:val="24"/>
+                  <w:lang w:eastAsia="es-UY"/>
+                </w:rPr>
+              </m:ctrlPr>
+            </m:dPr>
+            <m:e>
+              <m:nary>
+                <m:naryPr>
+                  <m:chr m:val="∑"/>
+                  <m:limLoc m:val="undOvr"/>
+                  <m:supHide m:val="on"/>
+                  <m:ctrlPr>
+                    <w:rPr>
+                      <w:rFonts w:ascii="Cambria Math" w:eastAsia="Times New Roman" w:hAnsi="Cambria Math" w:cs="Times New Roman"/>
+                      <w:i/>
+                      <w:color w:val="000000"/>
+                      <w:sz w:val="24"/>
+                      <w:szCs w:val="24"/>
+                      <w:lang w:eastAsia="es-UY"/>
+                    </w:rPr>
+                  </m:ctrlPr>
+                </m:naryPr>
+                <m:sub>
+                  <m:r>
+                    <w:rPr>
+                      <w:rFonts w:ascii="Cambria Math" w:eastAsia="Times New Roman" w:hAnsi="Cambria Math" w:cs="Times New Roman"/>
+                      <w:color w:val="000000"/>
+                      <w:sz w:val="24"/>
+                      <w:szCs w:val="24"/>
+                      <w:lang w:eastAsia="es-UY"/>
+                    </w:rPr>
+                    <m:t>dep ϵ D</m:t>
+                  </m:r>
+                </m:sub>
+                <m:sup/>
+                <m:e>
+                  <m:r>
+                    <w:rPr>
+                      <w:rFonts w:ascii="Cambria Math" w:eastAsia="Times New Roman" w:hAnsi="Cambria Math" w:cs="Times New Roman"/>
+                      <w:color w:val="000000"/>
+                      <w:sz w:val="24"/>
+                      <w:szCs w:val="24"/>
+                      <w:lang w:eastAsia="es-UY"/>
+                    </w:rPr>
+                    <m:t>d</m:t>
+                  </m:r>
+                  <m:d>
+                    <m:dPr>
+                      <m:ctrlPr>
+                        <w:rPr>
+                          <w:rFonts w:ascii="Cambria Math" w:eastAsia="Times New Roman" w:hAnsi="Cambria Math" w:cs="Times New Roman"/>
+                          <w:i/>
+                          <w:color w:val="000000"/>
+                          <w:sz w:val="24"/>
+                          <w:szCs w:val="24"/>
+                          <w:lang w:eastAsia="es-UY"/>
+                        </w:rPr>
+                      </m:ctrlPr>
+                    </m:dPr>
+                    <m:e>
+                      <m:r>
+                        <w:rPr>
+                          <w:rFonts w:ascii="Cambria Math" w:eastAsia="Times New Roman" w:hAnsi="Cambria Math" w:cs="Times New Roman"/>
+                          <w:color w:val="000000"/>
+                          <w:sz w:val="24"/>
+                          <w:szCs w:val="24"/>
+                          <w:lang w:eastAsia="es-UY"/>
+                        </w:rPr>
+                        <m:t>c,dep</m:t>
+                      </m:r>
+                    </m:e>
+                  </m:d>
+                </m:e>
+              </m:nary>
+            </m:e>
+          </m:d>
+          <m:r>
+            <w:rPr>
+              <w:rFonts w:ascii="Cambria Math" w:eastAsia="Times New Roman" w:hAnsi="Cambria Math" w:cs="Times New Roman"/>
+              <w:color w:val="000000"/>
+              <w:sz w:val="24"/>
+              <w:szCs w:val="24"/>
+              <w:lang w:eastAsia="es-UY"/>
+            </w:rPr>
+            <m:t>- d</m:t>
+          </m:r>
+          <m:d>
+            <m:dPr>
+              <m:ctrlPr>
+                <w:rPr>
+                  <w:rFonts w:ascii="Cambria Math" w:eastAsia="Times New Roman" w:hAnsi="Cambria Math" w:cs="Times New Roman"/>
+                  <w:i/>
+                  <w:color w:val="000000"/>
+                  <w:sz w:val="24"/>
+                  <w:szCs w:val="24"/>
+                  <w:lang w:eastAsia="es-UY"/>
+                </w:rPr>
+              </m:ctrlPr>
+            </m:dPr>
+            <m:e>
+              <m:r>
+                <w:rPr>
+                  <w:rFonts w:ascii="Cambria Math" w:eastAsia="Times New Roman" w:hAnsi="Cambria Math" w:cs="Times New Roman"/>
+                  <w:color w:val="000000"/>
+                  <w:sz w:val="24"/>
+                  <w:szCs w:val="24"/>
+                  <w:lang w:eastAsia="es-UY"/>
+                </w:rPr>
+                <m:t>c, dep'</m:t>
+              </m:r>
+            </m:e>
+          </m:d>
+        </m:oMath>
+      </m:oMathPara>
+    </w:p>
+    <w:p>
+      <w:pPr>
+        <w:pStyle w:val="Prrafodelista"/>
+        <w:jc w:val="both"/>
+        <w:rPr>
+          <w:rFonts w:ascii="Times New Roman" w:eastAsia="Times New Roman" w:hAnsi="Times New Roman" w:cs="Times New Roman"/>
+          <w:color w:val="000000"/>
+          <w:sz w:val="24"/>
+          <w:szCs w:val="24"/>
+          <w:lang w:eastAsia="es-UY"/>
+        </w:rPr>
+      </w:pPr>
+      <w:proofErr w:type="gramStart"/>
+      <w:r>
+        <w:rPr>
+          <w:rFonts w:ascii="Times New Roman" w:eastAsia="Times New Roman" w:hAnsi="Times New Roman" w:cs="Times New Roman"/>
+          <w:color w:val="000000"/>
+          <w:sz w:val="24"/>
+          <w:szCs w:val="24"/>
+          <w:lang w:eastAsia="es-UY"/>
+        </w:rPr>
+        <w:t>donde</w:t>
+      </w:r>
+      <w:proofErr w:type="gramEnd"/>
+      <w:r>
+        <w:rPr>
+          <w:rFonts w:ascii="Times New Roman" w:eastAsia="Times New Roman" w:hAnsi="Times New Roman" w:cs="Times New Roman"/>
+          <w:color w:val="000000"/>
+          <w:sz w:val="24"/>
+          <w:szCs w:val="24"/>
+          <w:lang w:eastAsia="es-UY"/>
+        </w:rPr>
+        <w:t xml:space="preserve"> </w:t>
+      </w:r>
+      <m:oMath>
+        <m:r>
+          <w:rPr>
+            <w:rFonts w:ascii="Cambria Math" w:eastAsia="Times New Roman" w:hAnsi="Cambria Math" w:cs="Times New Roman"/>
+            <w:color w:val="000000"/>
+            <w:sz w:val="24"/>
+            <w:szCs w:val="24"/>
+            <w:lang w:eastAsia="es-UY"/>
+          </w:rPr>
+          <m:t>d</m:t>
+        </m:r>
+        <m:d>
+          <m:dPr>
+            <m:ctrlPr>
+              <w:rPr>
+                <w:rFonts w:ascii="Cambria Math" w:eastAsia="Times New Roman" w:hAnsi="Cambria Math" w:cs="Times New Roman"/>
+                <w:i/>
+                <w:color w:val="000000"/>
+                <w:sz w:val="24"/>
+                <w:szCs w:val="24"/>
+                <w:lang w:eastAsia="es-UY"/>
+              </w:rPr>
+            </m:ctrlPr>
+          </m:dPr>
+          <m:e>
+            <m:r>
+              <w:rPr>
+                <w:rFonts w:ascii="Cambria Math" w:eastAsia="Times New Roman" w:hAnsi="Cambria Math" w:cs="Times New Roman"/>
+                <w:color w:val="000000"/>
+                <w:sz w:val="24"/>
+                <w:szCs w:val="24"/>
+                <w:lang w:eastAsia="es-UY"/>
+              </w:rPr>
+              <m:t>c,dep</m:t>
+            </m:r>
+          </m:e>
+        </m:d>
+      </m:oMath>
+      <w:r>
+        <w:rPr>
+          <w:rFonts w:ascii="Times New Roman" w:eastAsia="Times New Roman" w:hAnsi="Times New Roman" w:cs="Times New Roman"/>
+          <w:color w:val="000000"/>
+          <w:sz w:val="24"/>
+          <w:szCs w:val="24"/>
+          <w:lang w:eastAsia="es-UY"/>
+        </w:rPr>
+        <w:t xml:space="preserve"> es la distancia entre el cliente </w:t>
+      </w:r>
+      <m:oMath>
+        <m:r>
+          <w:rPr>
+            <w:rFonts w:ascii="Cambria Math" w:eastAsia="Times New Roman" w:hAnsi="Cambria Math" w:cs="Times New Roman"/>
+            <w:color w:val="000000"/>
+            <w:sz w:val="24"/>
+            <w:szCs w:val="24"/>
+            <w:lang w:eastAsia="es-UY"/>
+          </w:rPr>
+          <m:t>c</m:t>
+        </m:r>
+      </m:oMath>
+      <w:r>
+        <w:rPr>
+          <w:rFonts w:ascii="Times New Roman" w:eastAsia="Times New Roman" w:hAnsi="Times New Roman" w:cs="Times New Roman"/>
+          <w:color w:val="000000"/>
+          <w:sz w:val="24"/>
+          <w:szCs w:val="24"/>
+          <w:lang w:eastAsia="es-UY"/>
+        </w:rPr>
+        <w:t xml:space="preserve"> y el depósito </w:t>
+      </w:r>
+      <m:oMath>
+        <m:r>
+          <w:rPr>
+            <w:rFonts w:ascii="Cambria Math" w:eastAsia="Times New Roman" w:hAnsi="Cambria Math" w:cs="Times New Roman"/>
+            <w:color w:val="000000"/>
+            <w:sz w:val="24"/>
+            <w:szCs w:val="24"/>
+            <w:lang w:eastAsia="es-UY"/>
+          </w:rPr>
+          <m:t>dep</m:t>
+        </m:r>
+      </m:oMath>
+      <w:r>
+        <w:rPr>
+          <w:rFonts w:ascii="Times New Roman" w:eastAsia="Times New Roman" w:hAnsi="Times New Roman" w:cs="Times New Roman"/>
+          <w:color w:val="000000"/>
+          <w:sz w:val="24"/>
+          <w:szCs w:val="24"/>
+          <w:lang w:eastAsia="es-UY"/>
+        </w:rPr>
+        <w:t xml:space="preserve">, </w:t>
+      </w:r>
+      <m:oMath>
+        <m:r>
+          <w:rPr>
+            <w:rFonts w:ascii="Cambria Math" w:eastAsia="Times New Roman" w:hAnsi="Cambria Math" w:cs="Times New Roman"/>
+            <w:color w:val="000000"/>
+            <w:sz w:val="24"/>
+            <w:szCs w:val="24"/>
+            <w:lang w:eastAsia="es-UY"/>
+          </w:rPr>
+          <m:t>D</m:t>
+        </m:r>
+      </m:oMath>
+      <w:r>
+        <w:rPr>
+          <w:rFonts w:ascii="Times New Roman" w:eastAsia="Times New Roman" w:hAnsi="Times New Roman" w:cs="Times New Roman"/>
+          <w:color w:val="000000"/>
+          <w:sz w:val="24"/>
+          <w:szCs w:val="24"/>
+          <w:lang w:eastAsia="es-UY"/>
+        </w:rPr>
+        <w:t xml:space="preserve"> es el conjunto de depósitos y </w:t>
+      </w:r>
+      <m:oMath>
+        <m:r>
+          <w:rPr>
+            <w:rFonts w:ascii="Cambria Math" w:eastAsia="Times New Roman" w:hAnsi="Cambria Math" w:cs="Times New Roman"/>
+            <w:color w:val="000000"/>
+            <w:sz w:val="24"/>
+            <w:szCs w:val="24"/>
+            <w:lang w:eastAsia="es-UY"/>
+          </w:rPr>
+          <m:t>d</m:t>
+        </m:r>
+        <m:d>
+          <m:dPr>
+            <m:ctrlPr>
+              <w:rPr>
+                <w:rFonts w:ascii="Cambria Math" w:eastAsia="Times New Roman" w:hAnsi="Cambria Math" w:cs="Times New Roman"/>
+                <w:i/>
+                <w:color w:val="000000"/>
+                <w:sz w:val="24"/>
+                <w:szCs w:val="24"/>
+                <w:lang w:eastAsia="es-UY"/>
+              </w:rPr>
+            </m:ctrlPr>
+          </m:dPr>
+          <m:e>
+            <m:r>
+              <w:rPr>
+                <w:rFonts w:ascii="Cambria Math" w:eastAsia="Times New Roman" w:hAnsi="Cambria Math" w:cs="Times New Roman"/>
+                <w:color w:val="000000"/>
+                <w:sz w:val="24"/>
+                <w:szCs w:val="24"/>
+                <w:lang w:eastAsia="es-UY"/>
+              </w:rPr>
+              <m:t>c,dep'</m:t>
+            </m:r>
+          </m:e>
+        </m:d>
+      </m:oMath>
+      <w:r>
+        <w:rPr>
+          <w:rFonts w:ascii="Times New Roman" w:eastAsia="Times New Roman" w:hAnsi="Times New Roman" w:cs="Times New Roman"/>
+          <w:color w:val="000000"/>
+          <w:sz w:val="24"/>
+          <w:szCs w:val="24"/>
+          <w:lang w:eastAsia="es-UY"/>
+        </w:rPr>
+        <w:t xml:space="preserve">es la distancia entre el cliente </w:t>
+      </w:r>
+      <m:oMath>
+        <m:r>
+          <w:rPr>
+            <w:rFonts w:ascii="Cambria Math" w:eastAsia="Times New Roman" w:hAnsi="Cambria Math" w:cs="Times New Roman"/>
+            <w:color w:val="000000"/>
+            <w:sz w:val="24"/>
+            <w:szCs w:val="24"/>
+            <w:lang w:eastAsia="es-UY"/>
+          </w:rPr>
+          <m:t>c</m:t>
+        </m:r>
+      </m:oMath>
+      <w:r>
+        <w:rPr>
+          <w:rFonts w:ascii="Times New Roman" w:eastAsia="Times New Roman" w:hAnsi="Times New Roman" w:cs="Times New Roman"/>
+          <w:color w:val="000000"/>
+          <w:sz w:val="24"/>
+          <w:szCs w:val="24"/>
+          <w:lang w:eastAsia="es-UY"/>
+        </w:rPr>
+        <w:t xml:space="preserve"> y el depósito más cercano </w:t>
+      </w:r>
+      <m:oMath>
+        <m:r>
+          <w:rPr>
+            <w:rFonts w:ascii="Cambria Math" w:eastAsia="Times New Roman" w:hAnsi="Cambria Math" w:cs="Times New Roman"/>
+            <w:color w:val="000000"/>
+            <w:sz w:val="24"/>
+            <w:szCs w:val="24"/>
+            <w:lang w:eastAsia="es-UY"/>
+          </w:rPr>
+          <m:t>dep'</m:t>
+        </m:r>
+      </m:oMath>
+      <w:r>
+        <w:rPr>
+          <w:rFonts w:ascii="Times New Roman" w:eastAsia="Times New Roman" w:hAnsi="Times New Roman" w:cs="Times New Roman"/>
+          <w:color w:val="000000"/>
+          <w:sz w:val="24"/>
+          <w:szCs w:val="24"/>
+          <w:lang w:eastAsia="es-UY"/>
+        </w:rPr>
+        <w:t xml:space="preserve">. El cliente con mayor valor de </w:t>
+      </w:r>
+      <m:oMath>
+        <m:sSub>
+          <m:sSubPr>
+            <m:ctrlPr>
+              <w:rPr>
+                <w:rFonts w:ascii="Cambria Math" w:eastAsia="Times New Roman" w:hAnsi="Cambria Math" w:cs="Times New Roman"/>
+                <w:i/>
+                <w:color w:val="000000"/>
+                <w:sz w:val="24"/>
+                <w:szCs w:val="24"/>
+                <w:lang w:eastAsia="es-UY"/>
+              </w:rPr>
+            </m:ctrlPr>
+          </m:sSubPr>
+          <m:e>
+            <m:r>
+              <w:rPr>
+                <w:rFonts w:ascii="Cambria Math" w:eastAsia="Times New Roman" w:hAnsi="Cambria Math" w:cs="Times New Roman"/>
+                <w:color w:val="000000"/>
+                <w:sz w:val="24"/>
+                <w:szCs w:val="24"/>
+                <w:lang w:eastAsia="es-UY"/>
+              </w:rPr>
+              <m:t>μ</m:t>
+            </m:r>
+          </m:e>
+          <m:sub>
+            <m:r>
+              <w:rPr>
+                <w:rFonts w:ascii="Cambria Math" w:eastAsia="Times New Roman" w:hAnsi="Cambria Math" w:cs="Times New Roman"/>
+                <w:color w:val="000000"/>
+                <w:sz w:val="24"/>
+                <w:szCs w:val="24"/>
+                <w:lang w:eastAsia="es-UY"/>
+              </w:rPr>
+              <m:t>c</m:t>
+            </m:r>
+          </m:sub>
+        </m:sSub>
+      </m:oMath>
+      <w:r>
+        <w:rPr>
+          <w:rFonts w:ascii="Times New Roman" w:eastAsia="Times New Roman" w:hAnsi="Times New Roman" w:cs="Times New Roman"/>
+          <w:color w:val="000000"/>
+          <w:sz w:val="24"/>
+          <w:szCs w:val="24"/>
+          <w:lang w:eastAsia="es-UY"/>
+        </w:rPr>
+        <w:t xml:space="preserve"> será asignado el depósito más cercano.</w:t>
+      </w:r>
+    </w:p>
+    <w:p>
+      <w:pPr>
+        <w:pStyle w:val="Prrafodelista"/>
+        <w:jc w:val="both"/>
+        <w:rPr>
+          <w:rFonts w:ascii="Times New Roman" w:eastAsia="Times New Roman" w:hAnsi="Times New Roman" w:cs="Times New Roman"/>
+          <w:color w:val="000000"/>
+          <w:sz w:val="24"/>
+          <w:szCs w:val="24"/>
+          <w:lang w:eastAsia="es-UY"/>
+        </w:rPr>
+      </w:pPr>
+      <w:r>
+        <w:rPr>
+          <w:rFonts w:ascii="Times New Roman" w:eastAsia="Times New Roman" w:hAnsi="Times New Roman" w:cs="Times New Roman"/>
+          <w:color w:val="000000"/>
+          <w:sz w:val="24"/>
+          <w:szCs w:val="24"/>
+          <w:lang w:eastAsia="es-UY"/>
+        </w:rPr>
+        <w:t>Esta heurística compara el costo</w:t>
+      </w:r>
+      <w:r>
+        <w:rPr>
+          <w:rFonts w:ascii="Times New Roman" w:eastAsia="Times New Roman" w:hAnsi="Times New Roman" w:cs="Times New Roman"/>
+          <w:color w:val="000000"/>
+          <w:sz w:val="24"/>
+          <w:szCs w:val="24"/>
+          <w:lang w:eastAsia="es-UY"/>
+        </w:rPr>
+        <w:t xml:space="preserve"> de la asignación de un cliente para su depósito más cercano con </w:t>
+      </w:r>
+      <w:r>
+        <w:rPr>
+          <w:rFonts w:ascii="Times New Roman" w:eastAsia="Times New Roman" w:hAnsi="Times New Roman" w:cs="Times New Roman"/>
+          <w:color w:val="000000"/>
+          <w:sz w:val="24"/>
+          <w:szCs w:val="24"/>
+          <w:lang w:eastAsia="es-UY"/>
+        </w:rPr>
+        <w:t>el costo</w:t>
+      </w:r>
+      <w:r>
+        <w:rPr>
+          <w:rFonts w:ascii="Times New Roman" w:eastAsia="Times New Roman" w:hAnsi="Times New Roman" w:cs="Times New Roman"/>
+          <w:color w:val="000000"/>
+          <w:sz w:val="24"/>
+          <w:szCs w:val="24"/>
+          <w:lang w:eastAsia="es-UY"/>
+        </w:rPr>
+        <w:t xml:space="preserve"> de asignar el cliente a cualquier otro depósito.</w:t>
+      </w:r>
+    </w:p>
+    <w:p>
+      <w:pPr>
+        <w:pStyle w:val="Prrafodelista"/>
+        <w:jc w:val="both"/>
+        <w:rPr>
+          <w:rFonts w:ascii="Times New Roman" w:eastAsia="Times New Roman" w:hAnsi="Times New Roman" w:cs="Times New Roman"/>
+          <w:color w:val="000000"/>
+          <w:sz w:val="24"/>
+          <w:szCs w:val="24"/>
+          <w:lang w:eastAsia="es-UY"/>
+        </w:rPr>
+      </w:pPr>
+    </w:p>
+    <w:p>
+      <w:pPr>
+        <w:pStyle w:val="Prrafodelista"/>
+        <w:numPr>
+          <w:ilvl w:val="0"/>
+          <w:numId w:val="7"/>
+        </w:numPr>
+        <w:jc w:val="both"/>
+        <w:rPr>
+          <w:rFonts w:ascii="Times New Roman" w:eastAsia="Times New Roman" w:hAnsi="Times New Roman" w:cs="Times New Roman"/>
+          <w:color w:val="000000"/>
+          <w:sz w:val="24"/>
+          <w:szCs w:val="24"/>
+          <w:lang w:eastAsia="es-UY"/>
+        </w:rPr>
+      </w:pPr>
+      <w:r>
+        <w:rPr>
+          <w:rFonts w:ascii="Times New Roman" w:eastAsia="Times New Roman" w:hAnsi="Times New Roman" w:cs="Times New Roman"/>
+          <w:color w:val="000000"/>
+          <w:sz w:val="24"/>
+          <w:szCs w:val="24"/>
+          <w:lang w:eastAsia="es-UY"/>
+        </w:rPr>
+        <w:t>Asignación simplificada:</w:t>
+      </w:r>
+    </w:p>
+    <w:p>
+      <w:pPr>
+        <w:pStyle w:val="Prrafodelista"/>
+        <w:jc w:val="both"/>
+        <w:rPr>
+          <w:rFonts w:ascii="Times New Roman" w:eastAsia="Times New Roman" w:hAnsi="Times New Roman" w:cs="Times New Roman"/>
+          <w:color w:val="000000"/>
+          <w:sz w:val="24"/>
+          <w:szCs w:val="24"/>
+          <w:lang w:eastAsia="es-UY"/>
+        </w:rPr>
+      </w:pPr>
+      <w:r>
+        <w:rPr>
+          <w:rFonts w:ascii="Times New Roman" w:eastAsia="Times New Roman" w:hAnsi="Times New Roman" w:cs="Times New Roman"/>
+          <w:color w:val="000000"/>
+          <w:sz w:val="24"/>
+          <w:szCs w:val="24"/>
+          <w:lang w:eastAsia="es-UY"/>
+        </w:rPr>
+        <w:lastRenderedPageBreak/>
+        <w:t>En est</w:t>
+      </w:r>
+      <w:r>
+        <w:rPr>
+          <w:rFonts w:ascii="Times New Roman" w:eastAsia="Times New Roman" w:hAnsi="Times New Roman" w:cs="Times New Roman"/>
+          <w:color w:val="000000"/>
+          <w:sz w:val="24"/>
+          <w:szCs w:val="24"/>
+          <w:lang w:eastAsia="es-UY"/>
+        </w:rPr>
+        <w:t>a</w:t>
+      </w:r>
+      <w:r>
+        <w:rPr>
+          <w:rFonts w:ascii="Times New Roman" w:eastAsia="Times New Roman" w:hAnsi="Times New Roman" w:cs="Times New Roman"/>
+          <w:color w:val="000000"/>
+          <w:sz w:val="24"/>
+          <w:szCs w:val="24"/>
+          <w:lang w:eastAsia="es-UY"/>
+        </w:rPr>
+        <w:t xml:space="preserve"> </w:t>
+      </w:r>
+      <w:r>
+        <w:rPr>
+          <w:rFonts w:ascii="Times New Roman" w:eastAsia="Times New Roman" w:hAnsi="Times New Roman" w:cs="Times New Roman"/>
+          <w:color w:val="000000"/>
+          <w:sz w:val="24"/>
+          <w:szCs w:val="24"/>
+          <w:lang w:eastAsia="es-UY"/>
+        </w:rPr>
+        <w:t>heurística</w:t>
+      </w:r>
+      <w:r>
+        <w:rPr>
+          <w:rFonts w:ascii="Times New Roman" w:eastAsia="Times New Roman" w:hAnsi="Times New Roman" w:cs="Times New Roman"/>
+          <w:color w:val="000000"/>
+          <w:sz w:val="24"/>
+          <w:szCs w:val="24"/>
+          <w:lang w:eastAsia="es-UY"/>
+        </w:rPr>
+        <w:t xml:space="preserve"> sólo dos depósitos están implicados en la evaluación de la urgencia</w:t>
+      </w:r>
+      <w:r>
+        <w:rPr>
+          <w:rFonts w:ascii="Times New Roman" w:eastAsia="Times New Roman" w:hAnsi="Times New Roman" w:cs="Times New Roman"/>
+          <w:color w:val="000000"/>
+          <w:sz w:val="24"/>
+          <w:szCs w:val="24"/>
+          <w:lang w:eastAsia="es-UY"/>
+        </w:rPr>
+        <w:t xml:space="preserve"> de cada cliente mediante el cálculo:</w:t>
+      </w:r>
+    </w:p>
+    <w:p>
+      <w:pPr>
+        <w:pStyle w:val="Prrafodelista"/>
+        <w:jc w:val="both"/>
+        <w:rPr>
+          <w:rFonts w:ascii="Times New Roman" w:eastAsia="Times New Roman" w:hAnsi="Times New Roman" w:cs="Times New Roman"/>
+          <w:color w:val="000000"/>
+          <w:sz w:val="24"/>
+          <w:szCs w:val="24"/>
+          <w:lang w:eastAsia="es-UY"/>
+        </w:rPr>
+      </w:pPr>
+      <m:oMathPara>
+        <m:oMath>
+          <m:sSub>
+            <m:sSubPr>
+              <m:ctrlPr>
+                <w:rPr>
+                  <w:rFonts w:ascii="Cambria Math" w:eastAsia="Times New Roman" w:hAnsi="Cambria Math" w:cs="Times New Roman"/>
+                  <w:i/>
+                  <w:color w:val="000000"/>
+                  <w:sz w:val="24"/>
+                  <w:szCs w:val="24"/>
+                  <w:lang w:eastAsia="es-UY"/>
+                </w:rPr>
+              </m:ctrlPr>
+            </m:sSubPr>
+            <m:e>
+              <m:r>
+                <w:rPr>
+                  <w:rFonts w:ascii="Cambria Math" w:eastAsia="Times New Roman" w:hAnsi="Cambria Math" w:cs="Times New Roman"/>
+                  <w:color w:val="000000"/>
+                  <w:sz w:val="24"/>
+                  <w:szCs w:val="24"/>
+                  <w:lang w:eastAsia="es-UY"/>
+                </w:rPr>
+                <m:t>μ</m:t>
+              </m:r>
+            </m:e>
+            <m:sub>
+              <m:r>
+                <w:rPr>
+                  <w:rFonts w:ascii="Cambria Math" w:eastAsia="Times New Roman" w:hAnsi="Cambria Math" w:cs="Times New Roman"/>
+                  <w:color w:val="000000"/>
+                  <w:sz w:val="24"/>
+                  <w:szCs w:val="24"/>
+                  <w:lang w:eastAsia="es-UY"/>
+                </w:rPr>
+                <m:t>c</m:t>
+              </m:r>
+            </m:sub>
+          </m:sSub>
+          <m:r>
+            <w:rPr>
+              <w:rFonts w:ascii="Cambria Math" w:eastAsia="Times New Roman" w:hAnsi="Cambria Math" w:cs="Times New Roman"/>
+              <w:color w:val="000000"/>
+              <w:sz w:val="24"/>
+              <w:szCs w:val="24"/>
+              <w:lang w:eastAsia="es-UY"/>
+            </w:rPr>
+            <m:t>=d</m:t>
+          </m:r>
+          <m:d>
+            <m:dPr>
+              <m:ctrlPr>
+                <w:rPr>
+                  <w:rFonts w:ascii="Cambria Math" w:eastAsia="Times New Roman" w:hAnsi="Cambria Math" w:cs="Times New Roman"/>
+                  <w:i/>
+                  <w:color w:val="000000"/>
+                  <w:sz w:val="24"/>
+                  <w:szCs w:val="24"/>
+                  <w:lang w:eastAsia="es-UY"/>
+                </w:rPr>
+              </m:ctrlPr>
+            </m:dPr>
+            <m:e>
+              <m:r>
+                <w:rPr>
+                  <w:rFonts w:ascii="Cambria Math" w:eastAsia="Times New Roman" w:hAnsi="Cambria Math" w:cs="Times New Roman"/>
+                  <w:color w:val="000000"/>
+                  <w:sz w:val="24"/>
+                  <w:szCs w:val="24"/>
+                  <w:lang w:eastAsia="es-UY"/>
+                </w:rPr>
+                <m:t>c, dep''</m:t>
+              </m:r>
+            </m:e>
+          </m:d>
+          <m:r>
+            <w:rPr>
+              <w:rFonts w:ascii="Cambria Math" w:eastAsia="Times New Roman" w:hAnsi="Cambria Math" w:cs="Times New Roman"/>
+              <w:color w:val="000000"/>
+              <w:sz w:val="24"/>
+              <w:szCs w:val="24"/>
+              <w:lang w:eastAsia="es-UY"/>
+            </w:rPr>
+            <m:t>- d</m:t>
+          </m:r>
+          <m:d>
+            <m:dPr>
+              <m:ctrlPr>
+                <w:rPr>
+                  <w:rFonts w:ascii="Cambria Math" w:eastAsia="Times New Roman" w:hAnsi="Cambria Math" w:cs="Times New Roman"/>
+                  <w:i/>
+                  <w:color w:val="000000"/>
+                  <w:sz w:val="24"/>
+                  <w:szCs w:val="24"/>
+                  <w:lang w:eastAsia="es-UY"/>
+                </w:rPr>
+              </m:ctrlPr>
+            </m:dPr>
+            <m:e>
+              <m:r>
+                <w:rPr>
+                  <w:rFonts w:ascii="Cambria Math" w:eastAsia="Times New Roman" w:hAnsi="Cambria Math" w:cs="Times New Roman"/>
+                  <w:color w:val="000000"/>
+                  <w:sz w:val="24"/>
+                  <w:szCs w:val="24"/>
+                  <w:lang w:eastAsia="es-UY"/>
+                </w:rPr>
+                <m:t>c, dep'</m:t>
+              </m:r>
+            </m:e>
+          </m:d>
+        </m:oMath>
+      </m:oMathPara>
+    </w:p>
+    <w:p>
+      <w:pPr>
+        <w:pStyle w:val="Prrafodelista"/>
+        <w:jc w:val="both"/>
+        <w:rPr>
+          <w:rFonts w:ascii="Times New Roman" w:eastAsia="Times New Roman" w:hAnsi="Times New Roman" w:cs="Times New Roman"/>
+          <w:color w:val="000000"/>
+          <w:sz w:val="24"/>
+          <w:szCs w:val="24"/>
+          <w:lang w:eastAsia="es-UY"/>
+        </w:rPr>
+      </w:pPr>
+      <w:proofErr w:type="gramStart"/>
+      <w:r>
+        <w:rPr>
+          <w:rFonts w:ascii="Times New Roman" w:eastAsia="Times New Roman" w:hAnsi="Times New Roman" w:cs="Times New Roman"/>
+          <w:color w:val="000000"/>
+          <w:sz w:val="24"/>
+          <w:szCs w:val="24"/>
+          <w:lang w:eastAsia="es-UY"/>
+        </w:rPr>
+        <w:t>donde</w:t>
+      </w:r>
+      <w:proofErr w:type="gramEnd"/>
+      <w:r>
+        <w:rPr>
+          <w:rFonts w:ascii="Times New Roman" w:eastAsia="Times New Roman" w:hAnsi="Times New Roman" w:cs="Times New Roman"/>
+          <w:color w:val="000000"/>
+          <w:sz w:val="24"/>
+          <w:szCs w:val="24"/>
+          <w:lang w:eastAsia="es-UY"/>
+        </w:rPr>
+        <w:t xml:space="preserve"> </w:t>
+      </w:r>
+      <m:oMath>
+        <m:r>
+          <w:rPr>
+            <w:rFonts w:ascii="Cambria Math" w:eastAsia="Times New Roman" w:hAnsi="Cambria Math" w:cs="Times New Roman"/>
+            <w:color w:val="000000"/>
+            <w:sz w:val="24"/>
+            <w:szCs w:val="24"/>
+            <w:lang w:eastAsia="es-UY"/>
+          </w:rPr>
+          <m:t>d</m:t>
+        </m:r>
+        <m:d>
+          <m:dPr>
+            <m:ctrlPr>
+              <w:rPr>
+                <w:rFonts w:ascii="Cambria Math" w:eastAsia="Times New Roman" w:hAnsi="Cambria Math" w:cs="Times New Roman"/>
+                <w:i/>
+                <w:color w:val="000000"/>
+                <w:sz w:val="24"/>
+                <w:szCs w:val="24"/>
+                <w:lang w:eastAsia="es-UY"/>
+              </w:rPr>
+            </m:ctrlPr>
+          </m:dPr>
+          <m:e>
+            <m:r>
+              <w:rPr>
+                <w:rFonts w:ascii="Cambria Math" w:eastAsia="Times New Roman" w:hAnsi="Cambria Math" w:cs="Times New Roman"/>
+                <w:color w:val="000000"/>
+                <w:sz w:val="24"/>
+                <w:szCs w:val="24"/>
+                <w:lang w:eastAsia="es-UY"/>
+              </w:rPr>
+              <m:t>c,dep''</m:t>
+            </m:r>
+          </m:e>
+        </m:d>
+      </m:oMath>
+      <w:r>
+        <w:rPr>
+          <w:rFonts w:ascii="Times New Roman" w:eastAsia="Times New Roman" w:hAnsi="Times New Roman" w:cs="Times New Roman"/>
+          <w:color w:val="000000"/>
+          <w:sz w:val="24"/>
+          <w:szCs w:val="24"/>
+          <w:lang w:eastAsia="es-UY"/>
+        </w:rPr>
+        <w:t xml:space="preserve"> es la distancia entre el cliente </w:t>
+      </w:r>
+      <m:oMath>
+        <m:r>
+          <w:rPr>
+            <w:rFonts w:ascii="Cambria Math" w:eastAsia="Times New Roman" w:hAnsi="Cambria Math" w:cs="Times New Roman"/>
+            <w:color w:val="000000"/>
+            <w:sz w:val="24"/>
+            <w:szCs w:val="24"/>
+            <w:lang w:eastAsia="es-UY"/>
+          </w:rPr>
+          <m:t>c</m:t>
+        </m:r>
+      </m:oMath>
+      <w:r>
+        <w:rPr>
+          <w:rFonts w:ascii="Times New Roman" w:eastAsia="Times New Roman" w:hAnsi="Times New Roman" w:cs="Times New Roman"/>
+          <w:color w:val="000000"/>
+          <w:sz w:val="24"/>
+          <w:szCs w:val="24"/>
+          <w:lang w:eastAsia="es-UY"/>
+        </w:rPr>
+        <w:t xml:space="preserve"> y el segundo depósito más cercano </w:t>
+      </w:r>
+      <m:oMath>
+        <m:r>
+          <w:rPr>
+            <w:rFonts w:ascii="Cambria Math" w:eastAsia="Times New Roman" w:hAnsi="Cambria Math" w:cs="Times New Roman"/>
+            <w:color w:val="000000"/>
+            <w:sz w:val="24"/>
+            <w:szCs w:val="24"/>
+            <w:lang w:eastAsia="es-UY"/>
+          </w:rPr>
+          <m:t>dep''</m:t>
+        </m:r>
+      </m:oMath>
+      <w:r>
+        <w:rPr>
+          <w:rFonts w:ascii="Times New Roman" w:eastAsia="Times New Roman" w:hAnsi="Times New Roman" w:cs="Times New Roman"/>
+          <w:color w:val="000000"/>
+          <w:sz w:val="24"/>
+          <w:szCs w:val="24"/>
+          <w:lang w:eastAsia="es-UY"/>
+        </w:rPr>
+        <w:t xml:space="preserve"> y </w:t>
+      </w:r>
+      <m:oMath>
+        <m:r>
+          <w:rPr>
+            <w:rFonts w:ascii="Cambria Math" w:eastAsia="Times New Roman" w:hAnsi="Cambria Math" w:cs="Times New Roman"/>
+            <w:color w:val="000000"/>
+            <w:sz w:val="24"/>
+            <w:szCs w:val="24"/>
+            <w:lang w:eastAsia="es-UY"/>
+          </w:rPr>
+          <m:t>d</m:t>
+        </m:r>
+        <m:d>
+          <m:dPr>
+            <m:ctrlPr>
+              <w:rPr>
+                <w:rFonts w:ascii="Cambria Math" w:eastAsia="Times New Roman" w:hAnsi="Cambria Math" w:cs="Times New Roman"/>
+                <w:i/>
+                <w:color w:val="000000"/>
+                <w:sz w:val="24"/>
+                <w:szCs w:val="24"/>
+                <w:lang w:eastAsia="es-UY"/>
+              </w:rPr>
+            </m:ctrlPr>
+          </m:dPr>
+          <m:e>
+            <m:r>
+              <w:rPr>
+                <w:rFonts w:ascii="Cambria Math" w:eastAsia="Times New Roman" w:hAnsi="Cambria Math" w:cs="Times New Roman"/>
+                <w:color w:val="000000"/>
+                <w:sz w:val="24"/>
+                <w:szCs w:val="24"/>
+                <w:lang w:eastAsia="es-UY"/>
+              </w:rPr>
+              <m:t>c,dep'</m:t>
+            </m:r>
+          </m:e>
+        </m:d>
+      </m:oMath>
+      <w:r>
+        <w:rPr>
+          <w:rFonts w:ascii="Times New Roman" w:eastAsia="Times New Roman" w:hAnsi="Times New Roman" w:cs="Times New Roman"/>
+          <w:color w:val="000000"/>
+          <w:sz w:val="24"/>
+          <w:szCs w:val="24"/>
+          <w:lang w:eastAsia="es-UY"/>
+        </w:rPr>
+        <w:t xml:space="preserve"> </w:t>
+      </w:r>
+      <w:r>
+        <w:rPr>
+          <w:rFonts w:ascii="Times New Roman" w:eastAsia="Times New Roman" w:hAnsi="Times New Roman" w:cs="Times New Roman"/>
+          <w:color w:val="000000"/>
+          <w:sz w:val="24"/>
+          <w:szCs w:val="24"/>
+          <w:lang w:eastAsia="es-UY"/>
+        </w:rPr>
+        <w:t xml:space="preserve">es la distancia entre el cliente </w:t>
+      </w:r>
+      <m:oMath>
+        <m:r>
+          <w:rPr>
+            <w:rFonts w:ascii="Cambria Math" w:eastAsia="Times New Roman" w:hAnsi="Cambria Math" w:cs="Times New Roman"/>
+            <w:color w:val="000000"/>
+            <w:sz w:val="24"/>
+            <w:szCs w:val="24"/>
+            <w:lang w:eastAsia="es-UY"/>
+          </w:rPr>
+          <m:t>c</m:t>
+        </m:r>
+      </m:oMath>
+      <w:r>
+        <w:rPr>
+          <w:rFonts w:ascii="Times New Roman" w:eastAsia="Times New Roman" w:hAnsi="Times New Roman" w:cs="Times New Roman"/>
+          <w:color w:val="000000"/>
+          <w:sz w:val="24"/>
+          <w:szCs w:val="24"/>
+          <w:lang w:eastAsia="es-UY"/>
+        </w:rPr>
+        <w:t xml:space="preserve"> y el depósito más cercano </w:t>
+      </w:r>
+      <m:oMath>
+        <m:r>
+          <w:rPr>
+            <w:rFonts w:ascii="Cambria Math" w:eastAsia="Times New Roman" w:hAnsi="Cambria Math" w:cs="Times New Roman"/>
+            <w:color w:val="000000"/>
+            <w:sz w:val="24"/>
+            <w:szCs w:val="24"/>
+            <w:lang w:eastAsia="es-UY"/>
+          </w:rPr>
+          <m:t>dep'</m:t>
+        </m:r>
+      </m:oMath>
+      <w:r>
+        <w:rPr>
+          <w:rFonts w:ascii="Times New Roman" w:eastAsia="Times New Roman" w:hAnsi="Times New Roman" w:cs="Times New Roman"/>
+          <w:color w:val="000000"/>
+          <w:sz w:val="24"/>
+          <w:szCs w:val="24"/>
+          <w:lang w:eastAsia="es-UY"/>
+        </w:rPr>
+        <w:t xml:space="preserve">. El cliente con mayor valor de </w:t>
+      </w:r>
+      <m:oMath>
+        <m:sSub>
+          <m:sSubPr>
+            <m:ctrlPr>
+              <w:rPr>
+                <w:rFonts w:ascii="Cambria Math" w:eastAsia="Times New Roman" w:hAnsi="Cambria Math" w:cs="Times New Roman"/>
+                <w:i/>
+                <w:color w:val="000000"/>
+                <w:sz w:val="24"/>
+                <w:szCs w:val="24"/>
+                <w:lang w:eastAsia="es-UY"/>
+              </w:rPr>
+            </m:ctrlPr>
+          </m:sSubPr>
+          <m:e>
+            <m:r>
+              <w:rPr>
+                <w:rFonts w:ascii="Cambria Math" w:eastAsia="Times New Roman" w:hAnsi="Cambria Math" w:cs="Times New Roman"/>
+                <w:color w:val="000000"/>
+                <w:sz w:val="24"/>
+                <w:szCs w:val="24"/>
+                <w:lang w:eastAsia="es-UY"/>
+              </w:rPr>
+              <m:t>μ</m:t>
+            </m:r>
+          </m:e>
+          <m:sub>
+            <m:r>
+              <w:rPr>
+                <w:rFonts w:ascii="Cambria Math" w:eastAsia="Times New Roman" w:hAnsi="Cambria Math" w:cs="Times New Roman"/>
+                <w:color w:val="000000"/>
+                <w:sz w:val="24"/>
+                <w:szCs w:val="24"/>
+                <w:lang w:eastAsia="es-UY"/>
+              </w:rPr>
+              <m:t>c</m:t>
+            </m:r>
+          </m:sub>
+        </m:sSub>
+      </m:oMath>
+      <w:r>
+        <w:rPr>
+          <w:rFonts w:ascii="Times New Roman" w:eastAsia="Times New Roman" w:hAnsi="Times New Roman" w:cs="Times New Roman"/>
+          <w:color w:val="000000"/>
+          <w:sz w:val="24"/>
+          <w:szCs w:val="24"/>
+          <w:lang w:eastAsia="es-UY"/>
+        </w:rPr>
+        <w:t xml:space="preserve"> será asignado el depósito más cercano.</w:t>
+      </w:r>
+    </w:p>
+    <w:p>
+      <w:pPr>
+        <w:pStyle w:val="Prrafodelista"/>
+        <w:jc w:val="both"/>
+        <w:rPr>
+          <w:rFonts w:ascii="Times New Roman" w:eastAsia="Times New Roman" w:hAnsi="Times New Roman" w:cs="Times New Roman"/>
+          <w:color w:val="000000"/>
+          <w:sz w:val="24"/>
+          <w:szCs w:val="24"/>
+          <w:lang w:eastAsia="es-UY"/>
+        </w:rPr>
+      </w:pPr>
+      <w:r>
+        <w:rPr>
+          <w:rFonts w:ascii="Times New Roman" w:eastAsia="Times New Roman" w:hAnsi="Times New Roman" w:cs="Times New Roman"/>
+          <w:color w:val="000000"/>
+          <w:sz w:val="24"/>
+          <w:szCs w:val="24"/>
+          <w:lang w:eastAsia="es-UY"/>
+        </w:rPr>
+        <w:t>Esta heurística compara el cost</w:t>
+      </w:r>
+      <w:r>
+        <w:rPr>
+          <w:rFonts w:ascii="Times New Roman" w:eastAsia="Times New Roman" w:hAnsi="Times New Roman" w:cs="Times New Roman"/>
+          <w:color w:val="000000"/>
+          <w:sz w:val="24"/>
+          <w:szCs w:val="24"/>
+          <w:lang w:eastAsia="es-UY"/>
+        </w:rPr>
+        <w:t>o</w:t>
+      </w:r>
+      <w:r>
+        <w:rPr>
+          <w:rFonts w:ascii="Times New Roman" w:eastAsia="Times New Roman" w:hAnsi="Times New Roman" w:cs="Times New Roman"/>
+          <w:color w:val="000000"/>
+          <w:sz w:val="24"/>
+          <w:szCs w:val="24"/>
+          <w:lang w:eastAsia="es-UY"/>
+        </w:rPr>
+        <w:t xml:space="preserve"> de asigna</w:t>
+      </w:r>
+      <w:r>
+        <w:rPr>
+          <w:rFonts w:ascii="Times New Roman" w:eastAsia="Times New Roman" w:hAnsi="Times New Roman" w:cs="Times New Roman"/>
+          <w:color w:val="000000"/>
+          <w:sz w:val="24"/>
+          <w:szCs w:val="24"/>
+          <w:lang w:eastAsia="es-UY"/>
+        </w:rPr>
+        <w:t>r</w:t>
+      </w:r>
+      <w:r>
+        <w:rPr>
+          <w:rFonts w:ascii="Times New Roman" w:eastAsia="Times New Roman" w:hAnsi="Times New Roman" w:cs="Times New Roman"/>
+          <w:color w:val="000000"/>
+          <w:sz w:val="24"/>
+          <w:szCs w:val="24"/>
+          <w:lang w:eastAsia="es-UY"/>
+        </w:rPr>
+        <w:t xml:space="preserve"> un cliente </w:t>
+      </w:r>
+      <w:r>
+        <w:rPr>
+          <w:rFonts w:ascii="Times New Roman" w:eastAsia="Times New Roman" w:hAnsi="Times New Roman" w:cs="Times New Roman"/>
+          <w:color w:val="000000"/>
+          <w:sz w:val="24"/>
+          <w:szCs w:val="24"/>
+          <w:lang w:eastAsia="es-UY"/>
+        </w:rPr>
+        <w:t>al</w:t>
+      </w:r>
+      <w:r>
+        <w:rPr>
+          <w:rFonts w:ascii="Times New Roman" w:eastAsia="Times New Roman" w:hAnsi="Times New Roman" w:cs="Times New Roman"/>
+          <w:color w:val="000000"/>
+          <w:sz w:val="24"/>
+          <w:szCs w:val="24"/>
+          <w:lang w:eastAsia="es-UY"/>
+        </w:rPr>
+        <w:t xml:space="preserve"> depósito más cercano con el cost</w:t>
+      </w:r>
+      <w:r>
+        <w:rPr>
+          <w:rFonts w:ascii="Times New Roman" w:eastAsia="Times New Roman" w:hAnsi="Times New Roman" w:cs="Times New Roman"/>
+          <w:color w:val="000000"/>
+          <w:sz w:val="24"/>
+          <w:szCs w:val="24"/>
+          <w:lang w:eastAsia="es-UY"/>
+        </w:rPr>
+        <w:t>o</w:t>
+      </w:r>
+      <w:r>
+        <w:rPr>
+          <w:rFonts w:ascii="Times New Roman" w:eastAsia="Times New Roman" w:hAnsi="Times New Roman" w:cs="Times New Roman"/>
+          <w:color w:val="000000"/>
+          <w:sz w:val="24"/>
+          <w:szCs w:val="24"/>
+          <w:lang w:eastAsia="es-UY"/>
+        </w:rPr>
+        <w:t xml:space="preserve"> de asignar a u</w:t>
+      </w:r>
+      <w:r>
+        <w:rPr>
+          <w:rFonts w:ascii="Times New Roman" w:eastAsia="Times New Roman" w:hAnsi="Times New Roman" w:cs="Times New Roman"/>
+          <w:color w:val="000000"/>
+          <w:sz w:val="24"/>
+          <w:szCs w:val="24"/>
+          <w:lang w:eastAsia="es-UY"/>
+        </w:rPr>
+        <w:t>n</w:t>
+      </w:r>
+      <w:r>
+        <w:rPr>
+          <w:rFonts w:ascii="Times New Roman" w:eastAsia="Times New Roman" w:hAnsi="Times New Roman" w:cs="Times New Roman"/>
+          <w:color w:val="000000"/>
+          <w:sz w:val="24"/>
+          <w:szCs w:val="24"/>
+          <w:lang w:eastAsia="es-UY"/>
+        </w:rPr>
+        <w:t xml:space="preserve"> depósito de segundo más cercan</w:t>
+      </w:r>
+      <w:r>
+        <w:rPr>
+          <w:rFonts w:ascii="Times New Roman" w:eastAsia="Times New Roman" w:hAnsi="Times New Roman" w:cs="Times New Roman"/>
+          <w:color w:val="000000"/>
+          <w:sz w:val="24"/>
+          <w:szCs w:val="24"/>
+          <w:lang w:eastAsia="es-UY"/>
+        </w:rPr>
+        <w:t>o</w:t>
+      </w:r>
+      <w:r>
+        <w:rPr>
+          <w:rFonts w:ascii="Times New Roman" w:eastAsia="Times New Roman" w:hAnsi="Times New Roman" w:cs="Times New Roman"/>
+          <w:color w:val="000000"/>
+          <w:sz w:val="24"/>
+          <w:szCs w:val="24"/>
+          <w:lang w:eastAsia="es-UY"/>
+        </w:rPr>
+        <w:t>.</w:t>
+      </w:r>
+    </w:p>
+    <w:p>
+      <w:pPr>
+        <w:pStyle w:val="Prrafodelista"/>
+        <w:jc w:val="both"/>
+        <w:rPr>
+          <w:rFonts w:ascii="Times New Roman" w:eastAsia="Times New Roman" w:hAnsi="Times New Roman" w:cs="Times New Roman"/>
+          <w:color w:val="000000"/>
+          <w:sz w:val="24"/>
+          <w:szCs w:val="24"/>
+          <w:lang w:eastAsia="es-UY"/>
+        </w:rPr>
+      </w:pPr>
+    </w:p>
+    <w:p>
+      <w:pPr>
+        <w:pStyle w:val="Prrafodelista"/>
+        <w:numPr>
+          <w:ilvl w:val="0"/>
+          <w:numId w:val="7"/>
+        </w:numPr>
+        <w:jc w:val="both"/>
+        <w:rPr>
+          <w:rFonts w:ascii="Times New Roman" w:eastAsia="Times New Roman" w:hAnsi="Times New Roman" w:cs="Times New Roman"/>
+          <w:color w:val="000000"/>
+          <w:sz w:val="24"/>
+          <w:szCs w:val="24"/>
+          <w:lang w:eastAsia="es-UY"/>
+        </w:rPr>
+      </w:pPr>
+      <w:r>
+        <w:rPr>
+          <w:rFonts w:ascii="Times New Roman" w:eastAsia="Times New Roman" w:hAnsi="Times New Roman" w:cs="Times New Roman"/>
+          <w:color w:val="000000"/>
+          <w:sz w:val="24"/>
+          <w:szCs w:val="24"/>
+          <w:lang w:eastAsia="es-UY"/>
+        </w:rPr>
+        <w:t>Barrido de asignación:</w:t>
+      </w:r>
+    </w:p>
+    <w:p>
+      <w:pPr>
+        <w:pStyle w:val="Prrafodelista"/>
+        <w:jc w:val="both"/>
+        <w:rPr>
+          <w:rFonts w:ascii="Times New Roman" w:eastAsia="Times New Roman" w:hAnsi="Times New Roman" w:cs="Times New Roman"/>
+          <w:color w:val="000000"/>
+          <w:sz w:val="24"/>
+          <w:szCs w:val="24"/>
+          <w:lang w:eastAsia="es-UY"/>
+        </w:rPr>
+      </w:pPr>
+      <w:r>
+        <w:rPr>
+          <w:rFonts w:ascii="Times New Roman" w:eastAsia="Times New Roman" w:hAnsi="Times New Roman" w:cs="Times New Roman"/>
+          <w:color w:val="000000"/>
+          <w:sz w:val="24"/>
+          <w:szCs w:val="24"/>
+          <w:lang w:eastAsia="es-UY"/>
+        </w:rPr>
+        <w:t xml:space="preserve">En esta heurística, los clientes son </w:t>
+      </w:r>
+      <w:r>
+        <w:rPr>
+          <w:rFonts w:ascii="Times New Roman" w:eastAsia="Times New Roman" w:hAnsi="Times New Roman" w:cs="Times New Roman"/>
+          <w:color w:val="000000"/>
+          <w:sz w:val="24"/>
+          <w:szCs w:val="24"/>
+          <w:lang w:eastAsia="es-UY"/>
+        </w:rPr>
+        <w:t>“</w:t>
+      </w:r>
+      <w:r>
+        <w:rPr>
+          <w:rFonts w:ascii="Times New Roman" w:eastAsia="Times New Roman" w:hAnsi="Times New Roman" w:cs="Times New Roman"/>
+          <w:color w:val="000000"/>
+          <w:sz w:val="24"/>
+          <w:szCs w:val="24"/>
+          <w:lang w:eastAsia="es-UY"/>
+        </w:rPr>
+        <w:t>barrido</w:t>
+      </w:r>
+      <w:r>
+        <w:rPr>
+          <w:rFonts w:ascii="Times New Roman" w:eastAsia="Times New Roman" w:hAnsi="Times New Roman" w:cs="Times New Roman"/>
+          <w:color w:val="000000"/>
+          <w:sz w:val="24"/>
+          <w:szCs w:val="24"/>
+          <w:lang w:eastAsia="es-UY"/>
+        </w:rPr>
+        <w:t>s”</w:t>
+      </w:r>
+      <w:r>
+        <w:rPr>
+          <w:rFonts w:ascii="Times New Roman" w:eastAsia="Times New Roman" w:hAnsi="Times New Roman" w:cs="Times New Roman"/>
+          <w:color w:val="000000"/>
+          <w:sz w:val="24"/>
+          <w:szCs w:val="24"/>
+          <w:lang w:eastAsia="es-UY"/>
+        </w:rPr>
+        <w:t xml:space="preserve"> en la dirección de</w:t>
+      </w:r>
+      <w:r>
+        <w:rPr>
+          <w:rFonts w:ascii="Times New Roman" w:eastAsia="Times New Roman" w:hAnsi="Times New Roman" w:cs="Times New Roman"/>
+          <w:color w:val="000000"/>
+          <w:sz w:val="24"/>
+          <w:szCs w:val="24"/>
+          <w:lang w:eastAsia="es-UY"/>
+        </w:rPr>
+        <w:t>l</w:t>
+      </w:r>
+      <w:r>
+        <w:rPr>
+          <w:rFonts w:ascii="Times New Roman" w:eastAsia="Times New Roman" w:hAnsi="Times New Roman" w:cs="Times New Roman"/>
+          <w:color w:val="000000"/>
+          <w:sz w:val="24"/>
+          <w:szCs w:val="24"/>
+          <w:lang w:eastAsia="es-UY"/>
+        </w:rPr>
+        <w:t xml:space="preserve"> </w:t>
+      </w:r>
+      <w:r>
+        <w:rPr>
+          <w:rFonts w:ascii="Times New Roman" w:eastAsia="Times New Roman" w:hAnsi="Times New Roman" w:cs="Times New Roman"/>
+          <w:color w:val="000000"/>
+          <w:sz w:val="24"/>
+          <w:szCs w:val="24"/>
+          <w:lang w:eastAsia="es-UY"/>
+        </w:rPr>
+        <w:t>depósito</w:t>
+      </w:r>
+      <w:r>
+        <w:rPr>
+          <w:rFonts w:ascii="Times New Roman" w:eastAsia="Times New Roman" w:hAnsi="Times New Roman" w:cs="Times New Roman"/>
+          <w:color w:val="000000"/>
+          <w:sz w:val="24"/>
+          <w:szCs w:val="24"/>
+          <w:lang w:eastAsia="es-UY"/>
+        </w:rPr>
+        <w:t xml:space="preserve"> con mayor demanda insatisfecha.</w:t>
+      </w:r>
+    </w:p>
+    <w:p>
+      <w:pPr>
+        <w:pStyle w:val="Prrafodelista"/>
+        <w:jc w:val="both"/>
+        <w:rPr>
+          <w:rFonts w:ascii="Times New Roman" w:eastAsia="Times New Roman" w:hAnsi="Times New Roman" w:cs="Times New Roman"/>
+          <w:color w:val="000000"/>
+          <w:sz w:val="24"/>
+          <w:szCs w:val="24"/>
+          <w:lang w:eastAsia="es-UY"/>
+        </w:rPr>
+      </w:pPr>
+      <w:r>
+        <w:rPr>
+          <w:rFonts w:ascii="Times New Roman" w:eastAsia="Times New Roman" w:hAnsi="Times New Roman" w:cs="Times New Roman"/>
+          <w:color w:val="000000"/>
+          <w:sz w:val="24"/>
+          <w:szCs w:val="24"/>
+          <w:lang w:eastAsia="es-UY"/>
+        </w:rPr>
+        <w:t xml:space="preserve">En primer lugar, es necesario determinar un </w:t>
+      </w:r>
+      <w:r>
+        <w:rPr>
+          <w:rFonts w:ascii="Times New Roman" w:eastAsia="Times New Roman" w:hAnsi="Times New Roman" w:cs="Times New Roman"/>
+          <w:color w:val="000000"/>
+          <w:sz w:val="24"/>
+          <w:szCs w:val="24"/>
+          <w:lang w:eastAsia="es-UY"/>
+        </w:rPr>
+        <w:t>dep</w:t>
+      </w:r>
+      <w:r>
+        <w:rPr>
+          <w:rFonts w:ascii="Times New Roman" w:eastAsia="Times New Roman" w:hAnsi="Times New Roman" w:cs="Times New Roman"/>
+          <w:color w:val="000000"/>
+          <w:sz w:val="24"/>
+          <w:szCs w:val="24"/>
+          <w:lang w:eastAsia="es-UY"/>
+        </w:rPr>
+        <w:t>ósito</w:t>
+      </w:r>
+      <w:r>
+        <w:rPr>
+          <w:rFonts w:ascii="Times New Roman" w:eastAsia="Times New Roman" w:hAnsi="Times New Roman" w:cs="Times New Roman"/>
+          <w:color w:val="000000"/>
+          <w:sz w:val="24"/>
+          <w:szCs w:val="24"/>
+          <w:lang w:eastAsia="es-UY"/>
+        </w:rPr>
+        <w:t xml:space="preserve"> </w:t>
+      </w:r>
+      <m:oMath>
+        <m:r>
+          <w:rPr>
+            <w:rFonts w:ascii="Cambria Math" w:eastAsia="Times New Roman" w:hAnsi="Cambria Math" w:cs="Times New Roman"/>
+            <w:color w:val="000000"/>
+            <w:sz w:val="24"/>
+            <w:szCs w:val="24"/>
+            <w:lang w:eastAsia="es-UY"/>
+          </w:rPr>
+          <m:t>dep</m:t>
+        </m:r>
+      </m:oMath>
+      <w:r>
+        <w:rPr>
+          <w:rFonts w:ascii="Times New Roman" w:eastAsia="Times New Roman" w:hAnsi="Times New Roman" w:cs="Times New Roman"/>
+          <w:color w:val="000000"/>
+          <w:sz w:val="24"/>
+          <w:szCs w:val="24"/>
+          <w:lang w:eastAsia="es-UY"/>
+        </w:rPr>
+        <w:t>*</w:t>
+      </w:r>
+      <w:r>
+        <w:rPr>
+          <w:rFonts w:ascii="Times New Roman" w:eastAsia="Times New Roman" w:hAnsi="Times New Roman" w:cs="Times New Roman"/>
+          <w:color w:val="000000"/>
+          <w:sz w:val="24"/>
+          <w:szCs w:val="24"/>
+          <w:lang w:eastAsia="es-UY"/>
+        </w:rPr>
+        <w:t xml:space="preserve"> </w:t>
+      </w:r>
+      <w:r>
+        <w:rPr>
+          <w:rFonts w:ascii="Times New Roman" w:eastAsia="Times New Roman" w:hAnsi="Times New Roman" w:cs="Times New Roman"/>
+          <w:color w:val="000000"/>
+          <w:sz w:val="24"/>
+          <w:szCs w:val="24"/>
+          <w:lang w:eastAsia="es-UY"/>
+        </w:rPr>
+        <w:t>con mayor demanda insatisfecha,</w:t>
+      </w:r>
+      <w:r>
+        <w:rPr>
+          <w:rFonts w:ascii="Times New Roman" w:eastAsia="Times New Roman" w:hAnsi="Times New Roman" w:cs="Times New Roman"/>
+          <w:color w:val="000000"/>
+          <w:sz w:val="24"/>
+          <w:szCs w:val="24"/>
+          <w:lang w:eastAsia="es-UY"/>
+        </w:rPr>
+        <w:t xml:space="preserve"> </w:t>
+      </w:r>
+      <w:r>
+        <w:rPr>
+          <w:rFonts w:ascii="Times New Roman" w:eastAsia="Times New Roman" w:hAnsi="Times New Roman" w:cs="Times New Roman"/>
+          <w:color w:val="000000"/>
+          <w:sz w:val="24"/>
+          <w:szCs w:val="24"/>
+          <w:lang w:eastAsia="es-UY"/>
+        </w:rPr>
+        <w:t xml:space="preserve">la evaluación de la urgencia </w:t>
+      </w:r>
+      <w:r>
+        <w:rPr>
+          <w:rFonts w:ascii="Times New Roman" w:eastAsia="Times New Roman" w:hAnsi="Times New Roman" w:cs="Times New Roman"/>
+          <w:color w:val="000000"/>
+          <w:sz w:val="24"/>
+          <w:szCs w:val="24"/>
+          <w:lang w:eastAsia="es-UY"/>
+        </w:rPr>
+        <w:t>se realiza con el siguiente cálculo:</w:t>
+      </w:r>
+    </w:p>
+    <w:p>
+      <w:pPr>
+        <w:pStyle w:val="Prrafodelista"/>
+        <w:jc w:val="both"/>
+        <w:rPr>
+          <w:rFonts w:ascii="Times New Roman" w:eastAsia="Times New Roman" w:hAnsi="Times New Roman" w:cs="Times New Roman"/>
+          <w:color w:val="000000"/>
+          <w:sz w:val="24"/>
+          <w:szCs w:val="24"/>
+          <w:lang w:eastAsia="es-UY"/>
+        </w:rPr>
+      </w:pPr>
+      <m:oMathPara>
+        <m:oMath>
+          <m:sSub>
+            <m:sSubPr>
+              <m:ctrlPr>
+                <w:rPr>
+                  <w:rFonts w:ascii="Cambria Math" w:eastAsia="Times New Roman" w:hAnsi="Cambria Math" w:cs="Times New Roman"/>
+                  <w:i/>
+                  <w:color w:val="000000"/>
+                  <w:sz w:val="24"/>
+                  <w:szCs w:val="24"/>
+                  <w:lang w:eastAsia="es-UY"/>
+                </w:rPr>
+              </m:ctrlPr>
+            </m:sSubPr>
+            <m:e>
+              <m:r>
+                <w:rPr>
+                  <w:rFonts w:ascii="Cambria Math" w:eastAsia="Times New Roman" w:hAnsi="Cambria Math" w:cs="Times New Roman"/>
+                  <w:color w:val="000000"/>
+                  <w:sz w:val="24"/>
+                  <w:szCs w:val="24"/>
+                  <w:lang w:eastAsia="es-UY"/>
+                </w:rPr>
+                <m:t>μ</m:t>
+              </m:r>
+            </m:e>
+            <m:sub>
+              <m:r>
+                <w:rPr>
+                  <w:rFonts w:ascii="Cambria Math" w:eastAsia="Times New Roman" w:hAnsi="Cambria Math" w:cs="Times New Roman"/>
+                  <w:color w:val="000000"/>
+                  <w:sz w:val="24"/>
+                  <w:szCs w:val="24"/>
+                  <w:lang w:eastAsia="es-UY"/>
+                </w:rPr>
+                <m:t>c</m:t>
+              </m:r>
+            </m:sub>
+          </m:sSub>
+          <m:r>
+            <w:rPr>
+              <w:rFonts w:ascii="Cambria Math" w:eastAsia="Times New Roman" w:hAnsi="Cambria Math" w:cs="Times New Roman"/>
+              <w:color w:val="000000"/>
+              <w:sz w:val="24"/>
+              <w:szCs w:val="24"/>
+              <w:lang w:eastAsia="es-UY"/>
+            </w:rPr>
+            <m:t>=</m:t>
+          </m:r>
+          <m:r>
+            <w:rPr>
+              <w:rFonts w:ascii="Cambria Math" w:eastAsia="Times New Roman" w:hAnsi="Cambria Math" w:cs="Times New Roman"/>
+              <w:color w:val="000000"/>
+              <w:sz w:val="24"/>
+              <w:szCs w:val="24"/>
+              <w:lang w:eastAsia="es-UY"/>
+            </w:rPr>
+            <m:t>d(c,</m:t>
+          </m:r>
+          <m:sSup>
+            <m:sSupPr>
+              <m:ctrlPr>
+                <w:rPr>
+                  <w:rFonts w:ascii="Cambria Math" w:eastAsia="Times New Roman" w:hAnsi="Cambria Math" w:cs="Times New Roman"/>
+                  <w:i/>
+                  <w:color w:val="000000"/>
+                  <w:sz w:val="24"/>
+                  <w:szCs w:val="24"/>
+                  <w:lang w:eastAsia="es-UY"/>
+                </w:rPr>
+              </m:ctrlPr>
+            </m:sSupPr>
+            <m:e>
+              <m:r>
+                <w:rPr>
+                  <w:rFonts w:ascii="Cambria Math" w:eastAsia="Times New Roman" w:hAnsi="Cambria Math" w:cs="Times New Roman"/>
+                  <w:color w:val="000000"/>
+                  <w:sz w:val="24"/>
+                  <w:szCs w:val="24"/>
+                  <w:lang w:eastAsia="es-UY"/>
+                </w:rPr>
+                <m:t>dep</m:t>
+              </m:r>
+            </m:e>
+            <m:sup>
+              <m:r>
+                <w:rPr>
+                  <w:rFonts w:ascii="Cambria Math" w:eastAsia="Times New Roman" w:hAnsi="Cambria Math" w:cs="Times New Roman"/>
+                  <w:color w:val="000000"/>
+                  <w:sz w:val="24"/>
+                  <w:szCs w:val="24"/>
+                  <w:lang w:eastAsia="es-UY"/>
+                </w:rPr>
+                <m:t>*</m:t>
+              </m:r>
+            </m:sup>
+          </m:sSup>
+          <m:r>
+            <m:rPr>
+              <m:sty m:val="p"/>
+            </m:rPr>
+            <w:rPr>
+              <w:rFonts w:ascii="Cambria Math" w:eastAsia="Times New Roman" w:hAnsi="Cambria Math" w:cs="Times New Roman"/>
+              <w:color w:val="000000"/>
+              <w:sz w:val="24"/>
+              <w:szCs w:val="24"/>
+              <w:lang w:eastAsia="es-UY"/>
+            </w:rPr>
+            <m:t>)</m:t>
+          </m:r>
+          <m:r>
+            <w:rPr>
+              <w:rFonts w:ascii="Cambria Math" w:eastAsia="Times New Roman" w:hAnsi="Cambria Math" w:cs="Times New Roman"/>
+              <w:color w:val="000000"/>
+              <w:sz w:val="24"/>
+              <w:szCs w:val="24"/>
+              <w:lang w:eastAsia="es-UY"/>
+            </w:rPr>
+            <m:t>- d</m:t>
+          </m:r>
+          <m:d>
+            <m:dPr>
+              <m:ctrlPr>
+                <w:rPr>
+                  <w:rFonts w:ascii="Cambria Math" w:eastAsia="Times New Roman" w:hAnsi="Cambria Math" w:cs="Times New Roman"/>
+                  <w:i/>
+                  <w:color w:val="000000"/>
+                  <w:sz w:val="24"/>
+                  <w:szCs w:val="24"/>
+                  <w:lang w:eastAsia="es-UY"/>
+                </w:rPr>
+              </m:ctrlPr>
+            </m:dPr>
+            <m:e>
+              <m:r>
+                <w:rPr>
+                  <w:rFonts w:ascii="Cambria Math" w:eastAsia="Times New Roman" w:hAnsi="Cambria Math" w:cs="Times New Roman"/>
+                  <w:color w:val="000000"/>
+                  <w:sz w:val="24"/>
+                  <w:szCs w:val="24"/>
+                  <w:lang w:eastAsia="es-UY"/>
+                </w:rPr>
+                <m:t>c, dep'</m:t>
+              </m:r>
+            </m:e>
+          </m:d>
+        </m:oMath>
+      </m:oMathPara>
+    </w:p>
+    <w:p>
+      <w:pPr>
+        <w:pStyle w:val="Prrafodelista"/>
+        <w:jc w:val="both"/>
+        <w:rPr>
+          <w:rFonts w:ascii="Times New Roman" w:eastAsia="Times New Roman" w:hAnsi="Times New Roman" w:cs="Times New Roman"/>
+          <w:color w:val="000000"/>
+          <w:sz w:val="24"/>
+          <w:szCs w:val="24"/>
+          <w:lang w:eastAsia="es-UY"/>
+        </w:rPr>
+      </w:pPr>
+      <w:r>
+        <w:rPr>
+          <w:rFonts w:ascii="Times New Roman" w:eastAsia="Times New Roman" w:hAnsi="Times New Roman" w:cs="Times New Roman"/>
+          <w:color w:val="000000"/>
+          <w:sz w:val="24"/>
+          <w:szCs w:val="24"/>
+          <w:lang w:eastAsia="es-UY"/>
+        </w:rPr>
+        <w:t xml:space="preserve">La urgencia se mide como la diferencia entre la asignación de un cliente para </w:t>
+      </w:r>
+      <w:r>
+        <w:rPr>
+          <w:rFonts w:ascii="Times New Roman" w:eastAsia="Times New Roman" w:hAnsi="Times New Roman" w:cs="Times New Roman"/>
+          <w:color w:val="000000"/>
+          <w:sz w:val="24"/>
+          <w:szCs w:val="24"/>
+          <w:lang w:eastAsia="es-UY"/>
+        </w:rPr>
+        <w:t>su depósito más cercano y el depósito con mayor demanda insatisfecha.</w:t>
+      </w:r>
+    </w:p>
+    <w:p>
+      <w:pPr>
+        <w:pStyle w:val="Prrafodelista"/>
+        <w:jc w:val="both"/>
+        <w:rPr>
+          <w:rFonts w:ascii="Times New Roman" w:eastAsia="Times New Roman" w:hAnsi="Times New Roman" w:cs="Times New Roman"/>
+          <w:color w:val="000000"/>
+          <w:sz w:val="24"/>
+          <w:szCs w:val="24"/>
+          <w:lang w:eastAsia="es-UY"/>
+        </w:rPr>
+      </w:pPr>
+    </w:p>
+    <w:p>
+      <w:pPr>
+        <w:pStyle w:val="Prrafodelista"/>
+        <w:numPr>
+          <w:ilvl w:val="0"/>
+          <w:numId w:val="7"/>
+        </w:numPr>
+        <w:jc w:val="both"/>
+        <w:rPr>
+          <w:rFonts w:ascii="Times New Roman" w:eastAsia="Times New Roman" w:hAnsi="Times New Roman" w:cs="Times New Roman"/>
+          <w:color w:val="000000"/>
+          <w:sz w:val="24"/>
+          <w:szCs w:val="24"/>
+          <w:lang w:eastAsia="es-UY"/>
+        </w:rPr>
+      </w:pPr>
+      <w:r>
+        <w:rPr>
+          <w:rFonts w:ascii="Times New Roman" w:eastAsia="Times New Roman" w:hAnsi="Times New Roman" w:cs="Times New Roman"/>
+          <w:color w:val="000000"/>
+          <w:sz w:val="24"/>
+          <w:szCs w:val="24"/>
+          <w:lang w:eastAsia="es-UY"/>
+        </w:rPr>
+        <w:t>Asignación Cíclica</w:t>
+      </w:r>
+    </w:p>
+    <w:p>
+      <w:pPr>
+        <w:pStyle w:val="Prrafodelista"/>
+        <w:jc w:val="both"/>
+        <w:rPr>
+          <w:rFonts w:ascii="Times New Roman" w:eastAsia="Times New Roman" w:hAnsi="Times New Roman" w:cs="Times New Roman"/>
+          <w:color w:val="000000"/>
+          <w:sz w:val="24"/>
+          <w:szCs w:val="24"/>
+          <w:lang w:eastAsia="es-UY"/>
+        </w:rPr>
+      </w:pPr>
+      <w:r>
+        <w:rPr>
+          <w:rFonts w:ascii="Times New Roman" w:eastAsia="Times New Roman" w:hAnsi="Times New Roman" w:cs="Times New Roman"/>
+          <w:color w:val="000000"/>
+          <w:sz w:val="24"/>
+          <w:szCs w:val="24"/>
+          <w:lang w:eastAsia="es-UY"/>
+        </w:rPr>
+        <w:t>El procedimiento consiste en asignar de una manera cíclica, un cliente a la vez. La heurística asigna el cliente más cercano al último asignado, para el m</w:t>
+      </w:r>
+      <w:r>
+        <w:rPr>
+          <w:rFonts w:ascii="Times New Roman" w:eastAsia="Times New Roman" w:hAnsi="Times New Roman" w:cs="Times New Roman"/>
+          <w:color w:val="000000"/>
+          <w:sz w:val="24"/>
+          <w:szCs w:val="24"/>
+          <w:lang w:eastAsia="es-UY"/>
+        </w:rPr>
+        <w:t>ismo depósito como este último.</w:t>
+      </w:r>
+    </w:p>
+    <w:p>
+      <w:pPr>
+        <w:pStyle w:val="Prrafodelista"/>
+        <w:jc w:val="both"/>
+        <w:rPr>
+          <w:rFonts w:ascii="Times New Roman" w:eastAsia="Times New Roman" w:hAnsi="Times New Roman" w:cs="Times New Roman"/>
+          <w:color w:val="000000"/>
+          <w:sz w:val="24"/>
+          <w:szCs w:val="24"/>
+          <w:lang w:eastAsia="es-UY"/>
+        </w:rPr>
+      </w:pPr>
+      <w:r>
+        <w:rPr>
+          <w:rFonts w:ascii="Times New Roman" w:eastAsia="Times New Roman" w:hAnsi="Times New Roman" w:cs="Times New Roman"/>
+          <w:color w:val="000000"/>
+          <w:sz w:val="24"/>
+          <w:szCs w:val="24"/>
+          <w:lang w:eastAsia="es-UY"/>
+        </w:rPr>
+        <w:t>En primer lugar, el algoritmo asigna a cada depósito el cliente más cercano. Luego se asigna a cada depósito, el cliente más cercano al último cliente asignado a dicho depósito. En general, la asignación es muy pobre para los últimos clientes asignados.</w:t>
+      </w:r>
+    </w:p>
+    <w:p>
+      <w:pPr>
+        <w:pStyle w:val="Prrafodelista"/>
+        <w:jc w:val="both"/>
+        <w:rPr>
+          <w:rFonts w:ascii="Times New Roman" w:eastAsia="Times New Roman" w:hAnsi="Times New Roman" w:cs="Times New Roman"/>
+          <w:color w:val="000000"/>
+          <w:sz w:val="24"/>
+          <w:szCs w:val="24"/>
+          <w:lang w:eastAsia="es-UY"/>
+        </w:rPr>
+      </w:pPr>
+    </w:p>
+    <w:p>
+      <w:pPr>
+        <w:pStyle w:val="Prrafodelista"/>
+        <w:numPr>
+          <w:ilvl w:val="0"/>
+          <w:numId w:val="7"/>
+        </w:numPr>
+        <w:jc w:val="both"/>
+        <w:rPr>
+          <w:rFonts w:ascii="Times New Roman" w:eastAsia="Times New Roman" w:hAnsi="Times New Roman" w:cs="Times New Roman"/>
+          <w:color w:val="000000"/>
+          <w:sz w:val="24"/>
+          <w:szCs w:val="24"/>
+          <w:lang w:eastAsia="es-UY"/>
+        </w:rPr>
+      </w:pPr>
+    </w:p>
+    <w:p>
+      <w:pPr>
+        <w:rPr>
+          <w:rFonts w:ascii="Times New Roman" w:eastAsia="Times New Roman" w:hAnsi="Times New Roman" w:cs="Times New Roman"/>
+          <w:color w:val="000000"/>
+          <w:sz w:val="24"/>
+          <w:szCs w:val="24"/>
+          <w:lang w:eastAsia="es-UY"/>
+        </w:rPr>
+      </w:pPr>
+    </w:p>
+    <w:p>
+      <w:pPr>
+        <w:pStyle w:val="Ttulo2"/>
+        <w:rPr>
+          <w:rFonts w:ascii="Times New Roman" w:eastAsia="Times New Roman" w:hAnsi="Times New Roman" w:cs="Times New Roman"/>
+          <w:color w:val="000000"/>
+          <w:sz w:val="24"/>
+          <w:szCs w:val="24"/>
+          <w:lang w:eastAsia="es-UY"/>
+        </w:rPr>
+      </w:pPr>
+      <w:bookmarkStart w:id="9" w:name="_Toc394964459"/>
+      <w:r>
+        <w:rPr>
+          <w:rFonts w:eastAsia="Times New Roman"/>
+          <w:lang w:eastAsia="es-UY"/>
+        </w:rPr>
+        <w:t>Algoritmos de Ruteo para MDVRP</w:t>
+      </w:r>
+      <w:bookmarkEnd w:id="9"/>
+      <w:r>
+        <w:rPr>
+          <w:rFonts w:ascii="Times New Roman" w:eastAsia="Times New Roman" w:hAnsi="Times New Roman" w:cs="Times New Roman"/>
+          <w:color w:val="000000"/>
+          <w:sz w:val="24"/>
+          <w:szCs w:val="24"/>
+          <w:lang w:eastAsia="es-UY"/>
+        </w:rPr>
+        <w:t xml:space="preserve"> </w:t>
+      </w:r>
+    </w:p>
+    <w:p>
+      <w:pPr>
+        <w:pStyle w:val="Ttulo2"/>
+        <w:rPr>
+          <w:rFonts w:ascii="Times New Roman" w:eastAsia="Times New Roman" w:hAnsi="Times New Roman" w:cs="Times New Roman"/>
+          <w:color w:val="000000"/>
+          <w:sz w:val="24"/>
+          <w:szCs w:val="24"/>
+          <w:lang w:eastAsia="es-UY"/>
+        </w:rPr>
+      </w:pPr>
+    </w:p>
+    <w:p>
+      <w:pPr>
+        <w:pStyle w:val="Ttulo2"/>
+        <w:rPr>
+          <w:rFonts w:ascii="Times New Roman" w:eastAsia="Times New Roman" w:hAnsi="Times New Roman" w:cs="Times New Roman"/>
+          <w:color w:val="000000"/>
+          <w:sz w:val="24"/>
+          <w:szCs w:val="24"/>
+          <w:lang w:eastAsia="es-UY"/>
+        </w:rPr>
+      </w:pPr>
       <w:r>
         <w:rPr>
           <w:rFonts w:ascii="Times New Roman" w:eastAsia="Times New Roman" w:hAnsi="Times New Roman" w:cs="Times New Roman"/>
@@ -7099,6 +9384,14 @@
     </w:p>
     <w:sdt>
       <w:sdtPr>
+        <w:rPr>
+          <w:rFonts w:asciiTheme="minorHAnsi" w:eastAsiaTheme="minorHAnsi" w:hAnsiTheme="minorHAnsi" w:cstheme="minorBidi"/>
+          <w:b w:val="0"/>
+          <w:bCs w:val="0"/>
+          <w:color w:val="auto"/>
+          <w:sz w:val="22"/>
+          <w:szCs w:val="22"/>
+        </w:rPr>
         <w:id w:val="701369940"/>
         <w:docPartObj>
           <w:docPartGallery w:val="Bibliographies"/>
@@ -7107,25 +9400,27 @@
       </w:sdtPr>
       <w:sdtEndPr>
         <w:rPr>
-          <w:rFonts w:asciiTheme="minorHAnsi" w:eastAsiaTheme="minorHAnsi" w:hAnsiTheme="minorHAnsi" w:cstheme="minorBidi"/>
-          <w:b w:val="0"/>
-          <w:bCs w:val="0"/>
-          <w:color w:val="auto"/>
-          <w:sz w:val="22"/>
-          <w:szCs w:val="22"/>
           <w:lang w:val="es-ES"/>
         </w:rPr>
       </w:sdtEndPr>
       <w:sdtContent>
-        <w:bookmarkStart w:id="7" w:name="_Toc394948161" w:displacedByCustomXml="prev"/>
+        <w:bookmarkStart w:id="10" w:name="_Toc394964460" w:displacedByCustomXml="prev"/>
         <w:p>
           <w:pPr>
             <w:pStyle w:val="Ttulo1"/>
+            <w:rPr>
+              <w:rFonts w:asciiTheme="minorHAnsi" w:eastAsiaTheme="minorHAnsi" w:hAnsiTheme="minorHAnsi" w:cstheme="minorBidi"/>
+              <w:b w:val="0"/>
+              <w:bCs w:val="0"/>
+              <w:color w:val="auto"/>
+              <w:sz w:val="22"/>
+              <w:szCs w:val="22"/>
+            </w:rPr>
           </w:pPr>
           <w:r>
             <w:t>Bibliografía</w:t>
           </w:r>
-          <w:bookmarkEnd w:id="7"/>
+          <w:bookmarkEnd w:id="10"/>
         </w:p>
         <w:sdt>
           <w:sdtPr>
@@ -7179,7 +9474,6 @@
               </w:tblGrid>
               <w:tr>
                 <w:trPr>
-                  <w:divId w:val="1566335179"/>
                   <w:tblCellSpacing w:w="15" w:type="dxa"/>
                 </w:trPr>
                 <w:tc>
@@ -7234,7 +9528,6 @@
               </w:tr>
               <w:tr>
                 <w:trPr>
-                  <w:divId w:val="1566335179"/>
                   <w:tblCellSpacing w:w="15" w:type="dxa"/>
                 </w:trPr>
                 <w:tc>
@@ -7289,7 +9582,6 @@
               </w:tr>
               <w:tr>
                 <w:trPr>
-                  <w:divId w:val="1566335179"/>
                   <w:tblCellSpacing w:w="15" w:type="dxa"/>
                 </w:trPr>
                 <w:tc>
@@ -7344,7 +9636,6 @@
               </w:tr>
               <w:tr>
                 <w:trPr>
-                  <w:divId w:val="1566335179"/>
                   <w:tblCellSpacing w:w="15" w:type="dxa"/>
                 </w:trPr>
                 <w:tc>
@@ -7399,7 +9690,6 @@
               </w:tr>
               <w:tr>
                 <w:trPr>
-                  <w:divId w:val="1566335179"/>
                   <w:tblCellSpacing w:w="15" w:type="dxa"/>
                 </w:trPr>
                 <w:tc>
@@ -7447,7 +9737,6 @@
               </w:tr>
               <w:tr>
                 <w:trPr>
-                  <w:divId w:val="1566335179"/>
                   <w:tblCellSpacing w:w="15" w:type="dxa"/>
                 </w:trPr>
                 <w:tc>
@@ -7497,7 +9786,6 @@
               </w:tr>
               <w:tr>
                 <w:trPr>
-                  <w:divId w:val="1566335179"/>
                   <w:tblCellSpacing w:w="15" w:type="dxa"/>
                 </w:trPr>
                 <w:tc>
@@ -7552,7 +9840,6 @@
               </w:tr>
               <w:tr>
                 <w:trPr>
-                  <w:divId w:val="1566335179"/>
                   <w:tblCellSpacing w:w="15" w:type="dxa"/>
                 </w:trPr>
                 <w:tc>
@@ -7613,7 +9900,6 @@
               </w:tr>
               <w:tr>
                 <w:trPr>
-                  <w:divId w:val="1566335179"/>
                   <w:tblCellSpacing w:w="15" w:type="dxa"/>
                 </w:trPr>
                 <w:tc>
@@ -7674,7 +9960,6 @@
               </w:tr>
               <w:tr>
                 <w:trPr>
-                  <w:divId w:val="1566335179"/>
                   <w:tblCellSpacing w:w="15" w:type="dxa"/>
                 </w:trPr>
                 <w:tc>
@@ -7735,7 +10020,6 @@
               </w:tr>
               <w:tr>
                 <w:trPr>
-                  <w:divId w:val="1566335179"/>
                   <w:tblCellSpacing w:w="15" w:type="dxa"/>
                 </w:trPr>
                 <w:tc>
@@ -7784,7 +10068,6 @@
             </w:tbl>
             <w:p>
               <w:pPr>
-                <w:divId w:val="1566335179"/>
                 <w:rPr>
                   <w:rFonts w:eastAsia="Times New Roman"/>
                   <w:noProof/>
@@ -7878,7 +10161,7 @@
             <w:rPr>
               <w:noProof/>
             </w:rPr>
-            <w:t>12</w:t>
+            <w:t>3</w:t>
           </w:r>
         </w:fldSimple>
       </w:p>
@@ -8235,9 +10518,9 @@
     </w:lvl>
   </w:abstractNum>
   <w:abstractNum w:abstractNumId="3">
-    <w:nsid w:val="43C063C4"/>
+    <w:nsid w:val="408A2323"/>
     <w:multiLevelType w:val="hybridMultilevel"/>
-    <w:tmpl w:val="2070A9B6"/>
+    <w:tmpl w:val="7CCAC4A0"/>
     <w:lvl w:ilvl="0" w:tplc="380A0001">
       <w:start w:val="1"/>
       <w:numFmt w:val="bullet"/>
@@ -8348,95 +10631,9 @@
     </w:lvl>
   </w:abstractNum>
   <w:abstractNum w:abstractNumId="4">
-    <w:nsid w:val="4B1E7423"/>
+    <w:nsid w:val="43C063C4"/>
     <w:multiLevelType w:val="hybridMultilevel"/>
-    <w:tmpl w:val="8BF84D60"/>
-    <w:lvl w:ilvl="0" w:tplc="380A0017">
-      <w:start w:val="1"/>
-      <w:numFmt w:val="lowerLetter"/>
-      <w:lvlText w:val="%1)"/>
-      <w:lvlJc w:val="left"/>
-      <w:pPr>
-        <w:ind w:left="1440" w:hanging="360"/>
-      </w:pPr>
-    </w:lvl>
-    <w:lvl w:ilvl="1" w:tplc="380A0019" w:tentative="1">
-      <w:start w:val="1"/>
-      <w:numFmt w:val="lowerLetter"/>
-      <w:lvlText w:val="%2."/>
-      <w:lvlJc w:val="left"/>
-      <w:pPr>
-        <w:ind w:left="2160" w:hanging="360"/>
-      </w:pPr>
-    </w:lvl>
-    <w:lvl w:ilvl="2" w:tplc="380A001B" w:tentative="1">
-      <w:start w:val="1"/>
-      <w:numFmt w:val="lowerRoman"/>
-      <w:lvlText w:val="%3."/>
-      <w:lvlJc w:val="right"/>
-      <w:pPr>
-        <w:ind w:left="2880" w:hanging="180"/>
-      </w:pPr>
-    </w:lvl>
-    <w:lvl w:ilvl="3" w:tplc="380A000F" w:tentative="1">
-      <w:start w:val="1"/>
-      <w:numFmt w:val="decimal"/>
-      <w:lvlText w:val="%4."/>
-      <w:lvlJc w:val="left"/>
-      <w:pPr>
-        <w:ind w:left="3600" w:hanging="360"/>
-      </w:pPr>
-    </w:lvl>
-    <w:lvl w:ilvl="4" w:tplc="380A0019" w:tentative="1">
-      <w:start w:val="1"/>
-      <w:numFmt w:val="lowerLetter"/>
-      <w:lvlText w:val="%5."/>
-      <w:lvlJc w:val="left"/>
-      <w:pPr>
-        <w:ind w:left="4320" w:hanging="360"/>
-      </w:pPr>
-    </w:lvl>
-    <w:lvl w:ilvl="5" w:tplc="380A001B" w:tentative="1">
-      <w:start w:val="1"/>
-      <w:numFmt w:val="lowerRoman"/>
-      <w:lvlText w:val="%6."/>
-      <w:lvlJc w:val="right"/>
-      <w:pPr>
-        <w:ind w:left="5040" w:hanging="180"/>
-      </w:pPr>
-    </w:lvl>
-    <w:lvl w:ilvl="6" w:tplc="380A000F" w:tentative="1">
-      <w:start w:val="1"/>
-      <w:numFmt w:val="decimal"/>
-      <w:lvlText w:val="%7."/>
-      <w:lvlJc w:val="left"/>
-      <w:pPr>
-        <w:ind w:left="5760" w:hanging="360"/>
-      </w:pPr>
-    </w:lvl>
-    <w:lvl w:ilvl="7" w:tplc="380A0019" w:tentative="1">
-      <w:start w:val="1"/>
-      <w:numFmt w:val="lowerLetter"/>
-      <w:lvlText w:val="%8."/>
-      <w:lvlJc w:val="left"/>
-      <w:pPr>
-        <w:ind w:left="6480" w:hanging="360"/>
-      </w:pPr>
-    </w:lvl>
-    <w:lvl w:ilvl="8" w:tplc="380A001B" w:tentative="1">
-      <w:start w:val="1"/>
-      <w:numFmt w:val="lowerRoman"/>
-      <w:lvlText w:val="%9."/>
-      <w:lvlJc w:val="right"/>
-      <w:pPr>
-        <w:ind w:left="7200" w:hanging="180"/>
-      </w:pPr>
-    </w:lvl>
-  </w:abstractNum>
-  <w:abstractNum w:abstractNumId="5">
-    <w:nsid w:val="7C5760B7"/>
-    <w:multiLevelType w:val="hybridMultilevel"/>
-    <w:tmpl w:val="2F30A338"/>
+    <w:tmpl w:val="2070A9B6"/>
     <w:lvl w:ilvl="0" w:tplc="380A0001">
       <w:start w:val="1"/>
       <w:numFmt w:val="bullet"/>
@@ -8546,23 +10743,225 @@
       </w:rPr>
     </w:lvl>
   </w:abstractNum>
+  <w:abstractNum w:abstractNumId="5">
+    <w:nsid w:val="4B1E7423"/>
+    <w:multiLevelType w:val="hybridMultilevel"/>
+    <w:tmpl w:val="8BF84D60"/>
+    <w:lvl w:ilvl="0" w:tplc="380A0017">
+      <w:start w:val="1"/>
+      <w:numFmt w:val="lowerLetter"/>
+      <w:lvlText w:val="%1)"/>
+      <w:lvlJc w:val="left"/>
+      <w:pPr>
+        <w:ind w:left="1440" w:hanging="360"/>
+      </w:pPr>
+    </w:lvl>
+    <w:lvl w:ilvl="1" w:tplc="380A0019" w:tentative="1">
+      <w:start w:val="1"/>
+      <w:numFmt w:val="lowerLetter"/>
+      <w:lvlText w:val="%2."/>
+      <w:lvlJc w:val="left"/>
+      <w:pPr>
+        <w:ind w:left="2160" w:hanging="360"/>
+      </w:pPr>
+    </w:lvl>
+    <w:lvl w:ilvl="2" w:tplc="380A001B" w:tentative="1">
+      <w:start w:val="1"/>
+      <w:numFmt w:val="lowerRoman"/>
+      <w:lvlText w:val="%3."/>
+      <w:lvlJc w:val="right"/>
+      <w:pPr>
+        <w:ind w:left="2880" w:hanging="180"/>
+      </w:pPr>
+    </w:lvl>
+    <w:lvl w:ilvl="3" w:tplc="380A000F" w:tentative="1">
+      <w:start w:val="1"/>
+      <w:numFmt w:val="decimal"/>
+      <w:lvlText w:val="%4."/>
+      <w:lvlJc w:val="left"/>
+      <w:pPr>
+        <w:ind w:left="3600" w:hanging="360"/>
+      </w:pPr>
+    </w:lvl>
+    <w:lvl w:ilvl="4" w:tplc="380A0019" w:tentative="1">
+      <w:start w:val="1"/>
+      <w:numFmt w:val="lowerLetter"/>
+      <w:lvlText w:val="%5."/>
+      <w:lvlJc w:val="left"/>
+      <w:pPr>
+        <w:ind w:left="4320" w:hanging="360"/>
+      </w:pPr>
+    </w:lvl>
+    <w:lvl w:ilvl="5" w:tplc="380A001B" w:tentative="1">
+      <w:start w:val="1"/>
+      <w:numFmt w:val="lowerRoman"/>
+      <w:lvlText w:val="%6."/>
+      <w:lvlJc w:val="right"/>
+      <w:pPr>
+        <w:ind w:left="5040" w:hanging="180"/>
+      </w:pPr>
+    </w:lvl>
+    <w:lvl w:ilvl="6" w:tplc="380A000F" w:tentative="1">
+      <w:start w:val="1"/>
+      <w:numFmt w:val="decimal"/>
+      <w:lvlText w:val="%7."/>
+      <w:lvlJc w:val="left"/>
+      <w:pPr>
+        <w:ind w:left="5760" w:hanging="360"/>
+      </w:pPr>
+    </w:lvl>
+    <w:lvl w:ilvl="7" w:tplc="380A0019" w:tentative="1">
+      <w:start w:val="1"/>
+      <w:numFmt w:val="lowerLetter"/>
+      <w:lvlText w:val="%8."/>
+      <w:lvlJc w:val="left"/>
+      <w:pPr>
+        <w:ind w:left="6480" w:hanging="360"/>
+      </w:pPr>
+    </w:lvl>
+    <w:lvl w:ilvl="8" w:tplc="380A001B" w:tentative="1">
+      <w:start w:val="1"/>
+      <w:numFmt w:val="lowerRoman"/>
+      <w:lvlText w:val="%9."/>
+      <w:lvlJc w:val="right"/>
+      <w:pPr>
+        <w:ind w:left="7200" w:hanging="180"/>
+      </w:pPr>
+    </w:lvl>
+  </w:abstractNum>
+  <w:abstractNum w:abstractNumId="6">
+    <w:nsid w:val="7C5760B7"/>
+    <w:multiLevelType w:val="hybridMultilevel"/>
+    <w:tmpl w:val="2F30A338"/>
+    <w:lvl w:ilvl="0" w:tplc="380A0001">
+      <w:start w:val="1"/>
+      <w:numFmt w:val="bullet"/>
+      <w:lvlText w:val=""/>
+      <w:lvlJc w:val="left"/>
+      <w:pPr>
+        <w:ind w:left="720" w:hanging="360"/>
+      </w:pPr>
+      <w:rPr>
+        <w:rFonts w:ascii="Symbol" w:hAnsi="Symbol" w:hint="default"/>
+      </w:rPr>
+    </w:lvl>
+    <w:lvl w:ilvl="1" w:tplc="380A0003" w:tentative="1">
+      <w:start w:val="1"/>
+      <w:numFmt w:val="bullet"/>
+      <w:lvlText w:val="o"/>
+      <w:lvlJc w:val="left"/>
+      <w:pPr>
+        <w:ind w:left="1440" w:hanging="360"/>
+      </w:pPr>
+      <w:rPr>
+        <w:rFonts w:ascii="Courier New" w:hAnsi="Courier New" w:cs="Courier New" w:hint="default"/>
+      </w:rPr>
+    </w:lvl>
+    <w:lvl w:ilvl="2" w:tplc="380A0005" w:tentative="1">
+      <w:start w:val="1"/>
+      <w:numFmt w:val="bullet"/>
+      <w:lvlText w:val=""/>
+      <w:lvlJc w:val="left"/>
+      <w:pPr>
+        <w:ind w:left="2160" w:hanging="360"/>
+      </w:pPr>
+      <w:rPr>
+        <w:rFonts w:ascii="Wingdings" w:hAnsi="Wingdings" w:hint="default"/>
+      </w:rPr>
+    </w:lvl>
+    <w:lvl w:ilvl="3" w:tplc="380A0001" w:tentative="1">
+      <w:start w:val="1"/>
+      <w:numFmt w:val="bullet"/>
+      <w:lvlText w:val=""/>
+      <w:lvlJc w:val="left"/>
+      <w:pPr>
+        <w:ind w:left="2880" w:hanging="360"/>
+      </w:pPr>
+      <w:rPr>
+        <w:rFonts w:ascii="Symbol" w:hAnsi="Symbol" w:hint="default"/>
+      </w:rPr>
+    </w:lvl>
+    <w:lvl w:ilvl="4" w:tplc="380A0003" w:tentative="1">
+      <w:start w:val="1"/>
+      <w:numFmt w:val="bullet"/>
+      <w:lvlText w:val="o"/>
+      <w:lvlJc w:val="left"/>
+      <w:pPr>
+        <w:ind w:left="3600" w:hanging="360"/>
+      </w:pPr>
+      <w:rPr>
+        <w:rFonts w:ascii="Courier New" w:hAnsi="Courier New" w:cs="Courier New" w:hint="default"/>
+      </w:rPr>
+    </w:lvl>
+    <w:lvl w:ilvl="5" w:tplc="380A0005" w:tentative="1">
+      <w:start w:val="1"/>
+      <w:numFmt w:val="bullet"/>
+      <w:lvlText w:val=""/>
+      <w:lvlJc w:val="left"/>
+      <w:pPr>
+        <w:ind w:left="4320" w:hanging="360"/>
+      </w:pPr>
+      <w:rPr>
+        <w:rFonts w:ascii="Wingdings" w:hAnsi="Wingdings" w:hint="default"/>
+      </w:rPr>
+    </w:lvl>
+    <w:lvl w:ilvl="6" w:tplc="380A0001" w:tentative="1">
+      <w:start w:val="1"/>
+      <w:numFmt w:val="bullet"/>
+      <w:lvlText w:val=""/>
+      <w:lvlJc w:val="left"/>
+      <w:pPr>
+        <w:ind w:left="5040" w:hanging="360"/>
+      </w:pPr>
+      <w:rPr>
+        <w:rFonts w:ascii="Symbol" w:hAnsi="Symbol" w:hint="default"/>
+      </w:rPr>
+    </w:lvl>
+    <w:lvl w:ilvl="7" w:tplc="380A0003" w:tentative="1">
+      <w:start w:val="1"/>
+      <w:numFmt w:val="bullet"/>
+      <w:lvlText w:val="o"/>
+      <w:lvlJc w:val="left"/>
+      <w:pPr>
+        <w:ind w:left="5760" w:hanging="360"/>
+      </w:pPr>
+      <w:rPr>
+        <w:rFonts w:ascii="Courier New" w:hAnsi="Courier New" w:cs="Courier New" w:hint="default"/>
+      </w:rPr>
+    </w:lvl>
+    <w:lvl w:ilvl="8" w:tplc="380A0005" w:tentative="1">
+      <w:start w:val="1"/>
+      <w:numFmt w:val="bullet"/>
+      <w:lvlText w:val=""/>
+      <w:lvlJc w:val="left"/>
+      <w:pPr>
+        <w:ind w:left="6480" w:hanging="360"/>
+      </w:pPr>
+      <w:rPr>
+        <w:rFonts w:ascii="Wingdings" w:hAnsi="Wingdings" w:hint="default"/>
+      </w:rPr>
+    </w:lvl>
+  </w:abstractNum>
   <w:num w:numId="1">
-    <w:abstractNumId w:val="3"/>
+    <w:abstractNumId w:val="4"/>
   </w:num>
   <w:num w:numId="2">
     <w:abstractNumId w:val="1"/>
   </w:num>
   <w:num w:numId="3">
-    <w:abstractNumId w:val="5"/>
+    <w:abstractNumId w:val="6"/>
   </w:num>
   <w:num w:numId="4">
-    <w:abstractNumId w:val="4"/>
+    <w:abstractNumId w:val="5"/>
   </w:num>
   <w:num w:numId="5">
     <w:abstractNumId w:val="2"/>
   </w:num>
   <w:num w:numId="6">
     <w:abstractNumId w:val="0"/>
+  </w:num>
+  <w:num w:numId="7">
+    <w:abstractNumId w:val="3"/>
   </w:num>
 </w:numbering>
 </file>
@@ -9075,7 +11474,324 @@
     <w:unhideWhenUsed/>
     <w:rsid w:val="00C347FB"/>
   </w:style>
+  <w:style w:type="character" w:styleId="Textodelmarcadordeposicin">
+    <w:name w:val="Placeholder Text"/>
+    <w:basedOn w:val="Fuentedeprrafopredeter"/>
+    <w:uiPriority w:val="99"/>
+    <w:semiHidden/>
+    <w:rsid w:val="00193AC0"/>
+    <w:rPr>
+      <w:color w:val="808080"/>
+    </w:rPr>
+  </w:style>
 </w:styles>
+</file>
+
+<file path=word/glossary/document.xml><?xml version="1.0" encoding="utf-8"?>
+<w:glossaryDocument xmlns:ve="http://schemas.openxmlformats.org/markup-compatibility/2006" xmlns:o="urn:schemas-microsoft-com:office:office" xmlns:r="http://schemas.openxmlformats.org/officeDocument/2006/relationships" xmlns:m="http://schemas.openxmlformats.org/officeDocument/2006/math" xmlns:v="urn:schemas-microsoft-com:vml" xmlns:wp="http://schemas.openxmlformats.org/drawingml/2006/wordprocessingDrawing" xmlns:w10="urn:schemas-microsoft-com:office:word" xmlns:w="http://schemas.openxmlformats.org/wordprocessingml/2006/main" xmlns:wne="http://schemas.microsoft.com/office/word/2006/wordml">
+  <w:docParts/>
+</w:glossaryDocument>
+</file>
+
+<file path=word/glossary/fontTable.xml><?xml version="1.0" encoding="utf-8"?>
+<w:fonts xmlns:r="http://schemas.openxmlformats.org/officeDocument/2006/relationships" xmlns:w="http://schemas.openxmlformats.org/wordprocessingml/2006/main">
+  <w:font w:name="Times New Roman">
+    <w:panose1 w:val="02020603050405020304"/>
+    <w:charset w:val="00"/>
+    <w:family w:val="roman"/>
+    <w:pitch w:val="variable"/>
+    <w:sig w:usb0="E0002AFF" w:usb1="C0007841" w:usb2="00000009" w:usb3="00000000" w:csb0="000001FF" w:csb1="00000000"/>
+  </w:font>
+  <w:font w:name="Symbol">
+    <w:panose1 w:val="05050102010706020507"/>
+    <w:charset w:val="02"/>
+    <w:family w:val="roman"/>
+    <w:pitch w:val="variable"/>
+    <w:sig w:usb0="00000000" w:usb1="10000000" w:usb2="00000000" w:usb3="00000000" w:csb0="80000000" w:csb1="00000000"/>
+  </w:font>
+  <w:font w:name="Courier New">
+    <w:panose1 w:val="02070309020205020404"/>
+    <w:charset w:val="00"/>
+    <w:family w:val="modern"/>
+    <w:pitch w:val="fixed"/>
+    <w:sig w:usb0="E0002AFF" w:usb1="C0007843" w:usb2="00000009" w:usb3="00000000" w:csb0="000001FF" w:csb1="00000000"/>
+  </w:font>
+  <w:font w:name="Wingdings">
+    <w:panose1 w:val="05000000000000000000"/>
+    <w:charset w:val="02"/>
+    <w:family w:val="auto"/>
+    <w:pitch w:val="variable"/>
+    <w:sig w:usb0="00000000" w:usb1="10000000" w:usb2="00000000" w:usb3="00000000" w:csb0="80000000" w:csb1="00000000"/>
+  </w:font>
+  <w:font w:name="Calibri">
+    <w:panose1 w:val="020F0502020204030204"/>
+    <w:charset w:val="00"/>
+    <w:family w:val="swiss"/>
+    <w:pitch w:val="variable"/>
+    <w:sig w:usb0="E00002FF" w:usb1="4000ACFF" w:usb2="00000001" w:usb3="00000000" w:csb0="0000019F" w:csb1="00000000"/>
+  </w:font>
+  <w:font w:name="Cambria">
+    <w:panose1 w:val="02040503050406030204"/>
+    <w:charset w:val="00"/>
+    <w:family w:val="roman"/>
+    <w:pitch w:val="variable"/>
+    <w:sig w:usb0="E00002FF" w:usb1="400004FF" w:usb2="00000000" w:usb3="00000000" w:csb0="0000019F" w:csb1="00000000"/>
+  </w:font>
+  <w:font w:name="Tahoma">
+    <w:panose1 w:val="020B0604030504040204"/>
+    <w:charset w:val="00"/>
+    <w:family w:val="swiss"/>
+    <w:pitch w:val="variable"/>
+    <w:sig w:usb0="E1002EFF" w:usb1="C000605B" w:usb2="00000029" w:usb3="00000000" w:csb0="000101FF" w:csb1="00000000"/>
+  </w:font>
+  <w:font w:name="Cambria Math">
+    <w:panose1 w:val="02040503050406030204"/>
+    <w:charset w:val="00"/>
+    <w:family w:val="roman"/>
+    <w:pitch w:val="variable"/>
+    <w:sig w:usb0="E00002FF" w:usb1="420024FF" w:usb2="00000000" w:usb3="00000000" w:csb0="0000019F" w:csb1="00000000"/>
+  </w:font>
+</w:fonts>
+</file>
+
+<file path=word/glossary/settings.xml><?xml version="1.0" encoding="utf-8"?>
+<w:settings xmlns:o="urn:schemas-microsoft-com:office:office" xmlns:r="http://schemas.openxmlformats.org/officeDocument/2006/relationships" xmlns:m="http://schemas.openxmlformats.org/officeDocument/2006/math" xmlns:v="urn:schemas-microsoft-com:vml" xmlns:w10="urn:schemas-microsoft-com:office:word" xmlns:w="http://schemas.openxmlformats.org/wordprocessingml/2006/main" xmlns:sl="http://schemas.openxmlformats.org/schemaLibrary/2006/main">
+  <w:view w:val="normal"/>
+  <w:defaultTabStop w:val="708"/>
+  <w:hyphenationZone w:val="425"/>
+  <w:characterSpacingControl w:val="doNotCompress"/>
+  <w:compat>
+    <w:useFELayout/>
+  </w:compat>
+  <w:rsids>
+    <w:rsidRoot w:val="00435CCF"/>
+    <w:rsid w:val="00435CCF"/>
+  </w:rsids>
+  <m:mathPr>
+    <m:mathFont m:val="Cambria Math"/>
+    <m:brkBin m:val="before"/>
+    <m:brkBinSub m:val="--"/>
+    <m:smallFrac m:val="off"/>
+    <m:dispDef/>
+    <m:lMargin m:val="0"/>
+    <m:rMargin m:val="0"/>
+    <m:defJc m:val="centerGroup"/>
+    <m:wrapIndent m:val="1440"/>
+    <m:intLim m:val="subSup"/>
+    <m:naryLim m:val="undOvr"/>
+  </m:mathPr>
+  <w:themeFontLang w:val="es-UY"/>
+  <w:clrSchemeMapping w:bg1="light1" w:t1="dark1" w:bg2="light2" w:t2="dark2" w:accent1="accent1" w:accent2="accent2" w:accent3="accent3" w:accent4="accent4" w:accent5="accent5" w:accent6="accent6" w:hyperlink="hyperlink" w:followedHyperlink="followedHyperlink"/>
+  <w:decimalSymbol w:val=","/>
+  <w:listSeparator w:val=","/>
+</w:settings>
+</file>
+
+<file path=word/glossary/styles.xml><?xml version="1.0" encoding="utf-8"?>
+<w:styles xmlns:r="http://schemas.openxmlformats.org/officeDocument/2006/relationships" xmlns:w="http://schemas.openxmlformats.org/wordprocessingml/2006/main">
+  <w:docDefaults>
+    <w:rPrDefault>
+      <w:rPr>
+        <w:rFonts w:asciiTheme="minorHAnsi" w:eastAsiaTheme="minorEastAsia" w:hAnsiTheme="minorHAnsi" w:cstheme="minorBidi"/>
+        <w:sz w:val="22"/>
+        <w:szCs w:val="22"/>
+        <w:lang w:val="es-UY" w:eastAsia="es-UY" w:bidi="ar-SA"/>
+      </w:rPr>
+    </w:rPrDefault>
+    <w:pPrDefault>
+      <w:pPr>
+        <w:spacing w:after="200" w:line="276" w:lineRule="auto"/>
+      </w:pPr>
+    </w:pPrDefault>
+  </w:docDefaults>
+  <w:latentStyles w:defLockedState="0" w:defUIPriority="99" w:defSemiHidden="1" w:defUnhideWhenUsed="1" w:defQFormat="0" w:count="267">
+    <w:lsdException w:name="Normal" w:semiHidden="0" w:uiPriority="0" w:unhideWhenUsed="0" w:qFormat="1"/>
+    <w:lsdException w:name="heading 1" w:semiHidden="0" w:uiPriority="9" w:unhideWhenUsed="0" w:qFormat="1"/>
+    <w:lsdException w:name="heading 2" w:uiPriority="9" w:qFormat="1"/>
+    <w:lsdException w:name="heading 3" w:uiPriority="9" w:qFormat="1"/>
+    <w:lsdException w:name="heading 4" w:uiPriority="9" w:qFormat="1"/>
+    <w:lsdException w:name="heading 5" w:uiPriority="9" w:qFormat="1"/>
+    <w:lsdException w:name="heading 6" w:uiPriority="9" w:qFormat="1"/>
+    <w:lsdException w:name="heading 7" w:uiPriority="9" w:qFormat="1"/>
+    <w:lsdException w:name="heading 8" w:uiPriority="9" w:qFormat="1"/>
+    <w:lsdException w:name="heading 9" w:uiPriority="9" w:qFormat="1"/>
+    <w:lsdException w:name="toc 1" w:uiPriority="39"/>
+    <w:lsdException w:name="toc 2" w:uiPriority="39"/>
+    <w:lsdException w:name="toc 3" w:uiPriority="39"/>
+    <w:lsdException w:name="toc 4" w:uiPriority="39"/>
+    <w:lsdException w:name="toc 5" w:uiPriority="39"/>
+    <w:lsdException w:name="toc 6" w:uiPriority="39"/>
+    <w:lsdException w:name="toc 7" w:uiPriority="39"/>
+    <w:lsdException w:name="toc 8" w:uiPriority="39"/>
+    <w:lsdException w:name="toc 9" w:uiPriority="39"/>
+    <w:lsdException w:name="caption" w:uiPriority="35" w:qFormat="1"/>
+    <w:lsdException w:name="Title" w:semiHidden="0" w:uiPriority="10" w:unhideWhenUsed="0" w:qFormat="1"/>
+    <w:lsdException w:name="Default Paragraph Font" w:uiPriority="1"/>
+    <w:lsdException w:name="Subtitle" w:semiHidden="0" w:uiPriority="11" w:unhideWhenUsed="0" w:qFormat="1"/>
+    <w:lsdException w:name="Strong" w:semiHidden="0" w:uiPriority="22" w:unhideWhenUsed="0" w:qFormat="1"/>
+    <w:lsdException w:name="Emphasis" w:semiHidden="0" w:uiPriority="20" w:unhideWhenUsed="0" w:qFormat="1"/>
+    <w:lsdException w:name="Table Grid" w:semiHidden="0" w:uiPriority="59" w:unhideWhenUsed="0"/>
+    <w:lsdException w:name="Placeholder Text" w:unhideWhenUsed="0"/>
+    <w:lsdException w:name="No Spacing" w:semiHidden="0" w:uiPriority="1" w:unhideWhenUsed="0" w:qFormat="1"/>
+    <w:lsdException w:name="Light Shading" w:semiHidden="0" w:uiPriority="60" w:unhideWhenUsed="0"/>
+    <w:lsdException w:name="Light List" w:semiHidden="0" w:uiPriority="61" w:unhideWhenUsed="0"/>
+    <w:lsdException w:name="Light Grid" w:semiHidden="0" w:uiPriority="62" w:unhideWhenUsed="0"/>
+    <w:lsdException w:name="Medium Shading 1" w:semiHidden="0" w:uiPriority="63" w:unhideWhenUsed="0"/>
+    <w:lsdException w:name="Medium Shading 2" w:semiHidden="0" w:uiPriority="64" w:unhideWhenUsed="0"/>
+    <w:lsdException w:name="Medium List 1" w:semiHidden="0" w:uiPriority="65" w:unhideWhenUsed="0"/>
+    <w:lsdException w:name="Medium List 2" w:semiHidden="0" w:uiPriority="66" w:unhideWhenUsed="0"/>
+    <w:lsdException w:name="Medium Grid 1" w:semiHidden="0" w:uiPriority="67" w:unhideWhenUsed="0"/>
+    <w:lsdException w:name="Medium Grid 2" w:semiHidden="0" w:uiPriority="68" w:unhideWhenUsed="0"/>
+    <w:lsdException w:name="Medium Grid 3" w:semiHidden="0" w:uiPriority="69" w:unhideWhenUsed="0"/>
+    <w:lsdException w:name="Dark List" w:semiHidden="0" w:uiPriority="70" w:unhideWhenUsed="0"/>
+    <w:lsdException w:name="Colorful Shading" w:semiHidden="0" w:uiPriority="71" w:unhideWhenUsed="0"/>
+    <w:lsdException w:name="Colorful List" w:semiHidden="0" w:uiPriority="72" w:unhideWhenUsed="0"/>
+    <w:lsdException w:name="Colorful Grid" w:semiHidden="0" w:uiPriority="73" w:unhideWhenUsed="0"/>
+    <w:lsdException w:name="Light Shading Accent 1" w:semiHidden="0" w:uiPriority="60" w:unhideWhenUsed="0"/>
+    <w:lsdException w:name="Light List Accent 1" w:semiHidden="0" w:uiPriority="61" w:unhideWhenUsed="0"/>
+    <w:lsdException w:name="Light Grid Accent 1" w:semiHidden="0" w:uiPriority="62" w:unhideWhenUsed="0"/>
+    <w:lsdException w:name="Medium Shading 1 Accent 1" w:semiHidden="0" w:uiPriority="63" w:unhideWhenUsed="0"/>
+    <w:lsdException w:name="Medium Shading 2 Accent 1" w:semiHidden="0" w:uiPriority="64" w:unhideWhenUsed="0"/>
+    <w:lsdException w:name="Medium List 1 Accent 1" w:semiHidden="0" w:uiPriority="65" w:unhideWhenUsed="0"/>
+    <w:lsdException w:name="Revision" w:unhideWhenUsed="0"/>
+    <w:lsdException w:name="List Paragraph" w:semiHidden="0" w:uiPriority="34" w:unhideWhenUsed="0" w:qFormat="1"/>
+    <w:lsdException w:name="Quote" w:semiHidden="0" w:uiPriority="29" w:unhideWhenUsed="0" w:qFormat="1"/>
+    <w:lsdException w:name="Intense Quote" w:semiHidden="0" w:uiPriority="30" w:unhideWhenUsed="0" w:qFormat="1"/>
+    <w:lsdException w:name="Medium List 2 Accent 1" w:semiHidden="0" w:uiPriority="66" w:unhideWhenUsed="0"/>
+    <w:lsdException w:name="Medium Grid 1 Accent 1" w:semiHidden="0" w:uiPriority="67" w:unhideWhenUsed="0"/>
+    <w:lsdException w:name="Medium Grid 2 Accent 1" w:semiHidden="0" w:uiPriority="68" w:unhideWhenUsed="0"/>
+    <w:lsdException w:name="Medium Grid 3 Accent 1" w:semiHidden="0" w:uiPriority="69" w:unhideWhenUsed="0"/>
+    <w:lsdException w:name="Dark List Accent 1" w:semiHidden="0" w:uiPriority="70" w:unhideWhenUsed="0"/>
+    <w:lsdException w:name="Colorful Shading Accent 1" w:semiHidden="0" w:uiPriority="71" w:unhideWhenUsed="0"/>
+    <w:lsdException w:name="Colorful List Accent 1" w:semiHidden="0" w:uiPriority="72" w:unhideWhenUsed="0"/>
+    <w:lsdException w:name="Colorful Grid Accent 1" w:semiHidden="0" w:uiPriority="73" w:unhideWhenUsed="0"/>
+    <w:lsdException w:name="Light Shading Accent 2" w:semiHidden="0" w:uiPriority="60" w:unhideWhenUsed="0"/>
+    <w:lsdException w:name="Light List Accent 2" w:semiHidden="0" w:uiPriority="61" w:unhideWhenUsed="0"/>
+    <w:lsdException w:name="Light Grid Accent 2" w:semiHidden="0" w:uiPriority="62" w:unhideWhenUsed="0"/>
+    <w:lsdException w:name="Medium Shading 1 Accent 2" w:semiHidden="0" w:uiPriority="63" w:unhideWhenUsed="0"/>
+    <w:lsdException w:name="Medium Shading 2 Accent 2" w:semiHidden="0" w:uiPriority="64" w:unhideWhenUsed="0"/>
+    <w:lsdException w:name="Medium List 1 Accent 2" w:semiHidden="0" w:uiPriority="65" w:unhideWhenUsed="0"/>
+    <w:lsdException w:name="Medium List 2 Accent 2" w:semiHidden="0" w:uiPriority="66" w:unhideWhenUsed="0"/>
+    <w:lsdException w:name="Medium Grid 1 Accent 2" w:semiHidden="0" w:uiPriority="67" w:unhideWhenUsed="0"/>
+    <w:lsdException w:name="Medium Grid 2 Accent 2" w:semiHidden="0" w:uiPriority="68" w:unhideWhenUsed="0"/>
+    <w:lsdException w:name="Medium Grid 3 Accent 2" w:semiHidden="0" w:uiPriority="69" w:unhideWhenUsed="0"/>
+    <w:lsdException w:name="Dark List Accent 2" w:semiHidden="0" w:uiPriority="70" w:unhideWhenUsed="0"/>
+    <w:lsdException w:name="Colorful Shading Accent 2" w:semiHidden="0" w:uiPriority="71" w:unhideWhenUsed="0"/>
+    <w:lsdException w:name="Colorful List Accent 2" w:semiHidden="0" w:uiPriority="72" w:unhideWhenUsed="0"/>
+    <w:lsdException w:name="Colorful Grid Accent 2" w:semiHidden="0" w:uiPriority="73" w:unhideWhenUsed="0"/>
+    <w:lsdException w:name="Light Shading Accent 3" w:semiHidden="0" w:uiPriority="60" w:unhideWhenUsed="0"/>
+    <w:lsdException w:name="Light List Accent 3" w:semiHidden="0" w:uiPriority="61" w:unhideWhenUsed="0"/>
+    <w:lsdException w:name="Light Grid Accent 3" w:semiHidden="0" w:uiPriority="62" w:unhideWhenUsed="0"/>
+    <w:lsdException w:name="Medium Shading 1 Accent 3" w:semiHidden="0" w:uiPriority="63" w:unhideWhenUsed="0"/>
+    <w:lsdException w:name="Medium Shading 2 Accent 3" w:semiHidden="0" w:uiPriority="64" w:unhideWhenUsed="0"/>
+    <w:lsdException w:name="Medium List 1 Accent 3" w:semiHidden="0" w:uiPriority="65" w:unhideWhenUsed="0"/>
+    <w:lsdException w:name="Medium List 2 Accent 3" w:semiHidden="0" w:uiPriority="66" w:unhideWhenUsed="0"/>
+    <w:lsdException w:name="Medium Grid 1 Accent 3" w:semiHidden="0" w:uiPriority="67" w:unhideWhenUsed="0"/>
+    <w:lsdException w:name="Medium Grid 2 Accent 3" w:semiHidden="0" w:uiPriority="68" w:unhideWhenUsed="0"/>
+    <w:lsdException w:name="Medium Grid 3 Accent 3" w:semiHidden="0" w:uiPriority="69" w:unhideWhenUsed="0"/>
+    <w:lsdException w:name="Dark List Accent 3" w:semiHidden="0" w:uiPriority="70" w:unhideWhenUsed="0"/>
+    <w:lsdException w:name="Colorful Shading Accent 3" w:semiHidden="0" w:uiPriority="71" w:unhideWhenUsed="0"/>
+    <w:lsdException w:name="Colorful List Accent 3" w:semiHidden="0" w:uiPriority="72" w:unhideWhenUsed="0"/>
+    <w:lsdException w:name="Colorful Grid Accent 3" w:semiHidden="0" w:uiPriority="73" w:unhideWhenUsed="0"/>
+    <w:lsdException w:name="Light Shading Accent 4" w:semiHidden="0" w:uiPriority="60" w:unhideWhenUsed="0"/>
+    <w:lsdException w:name="Light List Accent 4" w:semiHidden="0" w:uiPriority="61" w:unhideWhenUsed="0"/>
+    <w:lsdException w:name="Light Grid Accent 4" w:semiHidden="0" w:uiPriority="62" w:unhideWhenUsed="0"/>
+    <w:lsdException w:name="Medium Shading 1 Accent 4" w:semiHidden="0" w:uiPriority="63" w:unhideWhenUsed="0"/>
+    <w:lsdException w:name="Medium Shading 2 Accent 4" w:semiHidden="0" w:uiPriority="64" w:unhideWhenUsed="0"/>
+    <w:lsdException w:name="Medium List 1 Accent 4" w:semiHidden="0" w:uiPriority="65" w:unhideWhenUsed="0"/>
+    <w:lsdException w:name="Medium List 2 Accent 4" w:semiHidden="0" w:uiPriority="66" w:unhideWhenUsed="0"/>
+    <w:lsdException w:name="Medium Grid 1 Accent 4" w:semiHidden="0" w:uiPriority="67" w:unhideWhenUsed="0"/>
+    <w:lsdException w:name="Medium Grid 2 Accent 4" w:semiHidden="0" w:uiPriority="68" w:unhideWhenUsed="0"/>
+    <w:lsdException w:name="Medium Grid 3 Accent 4" w:semiHidden="0" w:uiPriority="69" w:unhideWhenUsed="0"/>
+    <w:lsdException w:name="Dark List Accent 4" w:semiHidden="0" w:uiPriority="70" w:unhideWhenUsed="0"/>
+    <w:lsdException w:name="Colorful Shading Accent 4" w:semiHidden="0" w:uiPriority="71" w:unhideWhenUsed="0"/>
+    <w:lsdException w:name="Colorful List Accent 4" w:semiHidden="0" w:uiPriority="72" w:unhideWhenUsed="0"/>
+    <w:lsdException w:name="Colorful Grid Accent 4" w:semiHidden="0" w:uiPriority="73" w:unhideWhenUsed="0"/>
+    <w:lsdException w:name="Light Shading Accent 5" w:semiHidden="0" w:uiPriority="60" w:unhideWhenUsed="0"/>
+    <w:lsdException w:name="Light List Accent 5" w:semiHidden="0" w:uiPriority="61" w:unhideWhenUsed="0"/>
+    <w:lsdException w:name="Light Grid Accent 5" w:semiHidden="0" w:uiPriority="62" w:unhideWhenUsed="0"/>
+    <w:lsdException w:name="Medium Shading 1 Accent 5" w:semiHidden="0" w:uiPriority="63" w:unhideWhenUsed="0"/>
+    <w:lsdException w:name="Medium Shading 2 Accent 5" w:semiHidden="0" w:uiPriority="64" w:unhideWhenUsed="0"/>
+    <w:lsdException w:name="Medium List 1 Accent 5" w:semiHidden="0" w:uiPriority="65" w:unhideWhenUsed="0"/>
+    <w:lsdException w:name="Medium List 2 Accent 5" w:semiHidden="0" w:uiPriority="66" w:unhideWhenUsed="0"/>
+    <w:lsdException w:name="Medium Grid 1 Accent 5" w:semiHidden="0" w:uiPriority="67" w:unhideWhenUsed="0"/>
+    <w:lsdException w:name="Medium Grid 2 Accent 5" w:semiHidden="0" w:uiPriority="68" w:unhideWhenUsed="0"/>
+    <w:lsdException w:name="Medium Grid 3 Accent 5" w:semiHidden="0" w:uiPriority="69" w:unhideWhenUsed="0"/>
+    <w:lsdException w:name="Dark List Accent 5" w:semiHidden="0" w:uiPriority="70" w:unhideWhenUsed="0"/>
+    <w:lsdException w:name="Colorful Shading Accent 5" w:semiHidden="0" w:uiPriority="71" w:unhideWhenUsed="0"/>
+    <w:lsdException w:name="Colorful List Accent 5" w:semiHidden="0" w:uiPriority="72" w:unhideWhenUsed="0"/>
+    <w:lsdException w:name="Colorful Grid Accent 5" w:semiHidden="0" w:uiPriority="73" w:unhideWhenUsed="0"/>
+    <w:lsdException w:name="Light Shading Accent 6" w:semiHidden="0" w:uiPriority="60" w:unhideWhenUsed="0"/>
+    <w:lsdException w:name="Light List Accent 6" w:semiHidden="0" w:uiPriority="61" w:unhideWhenUsed="0"/>
+    <w:lsdException w:name="Light Grid Accent 6" w:semiHidden="0" w:uiPriority="62" w:unhideWhenUsed="0"/>
+    <w:lsdException w:name="Medium Shading 1 Accent 6" w:semiHidden="0" w:uiPriority="63" w:unhideWhenUsed="0"/>
+    <w:lsdException w:name="Medium Shading 2 Accent 6" w:semiHidden="0" w:uiPriority="64" w:unhideWhenUsed="0"/>
+    <w:lsdException w:name="Medium List 1 Accent 6" w:semiHidden="0" w:uiPriority="65" w:unhideWhenUsed="0"/>
+    <w:lsdException w:name="Medium List 2 Accent 6" w:semiHidden="0" w:uiPriority="66" w:unhideWhenUsed="0"/>
+    <w:lsdException w:name="Medium Grid 1 Accent 6" w:semiHidden="0" w:uiPriority="67" w:unhideWhenUsed="0"/>
+    <w:lsdException w:name="Medium Grid 2 Accent 6" w:semiHidden="0" w:uiPriority="68" w:unhideWhenUsed="0"/>
+    <w:lsdException w:name="Medium Grid 3 Accent 6" w:semiHidden="0" w:uiPriority="69" w:unhideWhenUsed="0"/>
+    <w:lsdException w:name="Dark List Accent 6" w:semiHidden="0" w:uiPriority="70" w:unhideWhenUsed="0"/>
+    <w:lsdException w:name="Colorful Shading Accent 6" w:semiHidden="0" w:uiPriority="71" w:unhideWhenUsed="0"/>
+    <w:lsdException w:name="Colorful List Accent 6" w:semiHidden="0" w:uiPriority="72" w:unhideWhenUsed="0"/>
+    <w:lsdException w:name="Colorful Grid Accent 6" w:semiHidden="0" w:uiPriority="73" w:unhideWhenUsed="0"/>
+    <w:lsdException w:name="Subtle Emphasis" w:semiHidden="0" w:uiPriority="19" w:unhideWhenUsed="0" w:qFormat="1"/>
+    <w:lsdException w:name="Intense Emphasis" w:semiHidden="0" w:uiPriority="21" w:unhideWhenUsed="0" w:qFormat="1"/>
+    <w:lsdException w:name="Subtle Reference" w:semiHidden="0" w:uiPriority="31" w:unhideWhenUsed="0" w:qFormat="1"/>
+    <w:lsdException w:name="Intense Reference" w:semiHidden="0" w:uiPriority="32" w:unhideWhenUsed="0" w:qFormat="1"/>
+    <w:lsdException w:name="Book Title" w:semiHidden="0" w:uiPriority="33" w:unhideWhenUsed="0" w:qFormat="1"/>
+    <w:lsdException w:name="Bibliography" w:uiPriority="37"/>
+    <w:lsdException w:name="TOC Heading" w:uiPriority="39" w:qFormat="1"/>
+  </w:latentStyles>
+  <w:style w:type="paragraph" w:default="1" w:styleId="Normal">
+    <w:name w:val="Normal"/>
+    <w:qFormat/>
+  </w:style>
+  <w:style w:type="character" w:default="1" w:styleId="Fuentedeprrafopredeter">
+    <w:name w:val="Default Paragraph Font"/>
+    <w:uiPriority w:val="1"/>
+    <w:semiHidden/>
+    <w:unhideWhenUsed/>
+  </w:style>
+  <w:style w:type="table" w:default="1" w:styleId="Tablanormal">
+    <w:name w:val="Normal Table"/>
+    <w:uiPriority w:val="99"/>
+    <w:semiHidden/>
+    <w:unhideWhenUsed/>
+    <w:qFormat/>
+    <w:tblPr>
+      <w:tblInd w:w="0" w:type="dxa"/>
+      <w:tblCellMar>
+        <w:top w:w="0" w:type="dxa"/>
+        <w:left w:w="108" w:type="dxa"/>
+        <w:bottom w:w="0" w:type="dxa"/>
+        <w:right w:w="108" w:type="dxa"/>
+      </w:tblCellMar>
+    </w:tblPr>
+  </w:style>
+  <w:style w:type="numbering" w:default="1" w:styleId="Sinlista">
+    <w:name w:val="No List"/>
+    <w:uiPriority w:val="99"/>
+    <w:semiHidden/>
+    <w:unhideWhenUsed/>
+  </w:style>
+  <w:style w:type="character" w:styleId="Textodelmarcadordeposicin">
+    <w:name w:val="Placeholder Text"/>
+    <w:basedOn w:val="Fuentedeprrafopredeter"/>
+    <w:uiPriority w:val="99"/>
+    <w:semiHidden/>
+    <w:rsid w:val="00435CCF"/>
+    <w:rPr>
+      <w:color w:val="808080"/>
+    </w:rPr>
+  </w:style>
+</w:styles>
+</file>
+
+<file path=word/glossary/webSettings.xml><?xml version="1.0" encoding="utf-8"?>
+<w:webSettings xmlns:r="http://schemas.openxmlformats.org/officeDocument/2006/relationships" xmlns:w="http://schemas.openxmlformats.org/wordprocessingml/2006/main">
+  <w:optimizeForBrowser/>
+</w:webSettings>
 </file>
 
 <file path=word/theme/theme1.xml><?xml version="1.0" encoding="utf-8"?>
@@ -9631,7 +12347,7 @@
 </file>
 
 <file path=customXml/itemProps1.xml><?xml version="1.0" encoding="utf-8"?>
-<ds:datastoreItem xmlns:ds="http://schemas.openxmlformats.org/officeDocument/2006/customXml" ds:itemID="{A17EA066-E2D6-4D24-AC95-1DCBC574816B}">
+<ds:datastoreItem xmlns:ds="http://schemas.openxmlformats.org/officeDocument/2006/customXml" ds:itemID="{D1E6EAEA-F5C8-4C51-BD25-773EC05A57D6}">
   <ds:schemaRefs>
     <ds:schemaRef ds:uri="http://schemas.openxmlformats.org/officeDocument/2006/bibliography"/>
   </ds:schemaRefs>

</xml_diff>

<commit_message>
se actualizo unp poquito... la parte de metaheuristicas...
</commit_message>
<xml_diff>
--- a/Documentación/Estado del Arte.docx
+++ b/Documentación/Estado del Arte.docx
@@ -1,6 +1,6 @@
 
 <file path=word/document.xml><?xml version="1.0" encoding="utf-8"?>
-<w:document xmlns:ve="http://schemas.openxmlformats.org/markup-compatibility/2006" xmlns:o="urn:schemas-microsoft-com:office:office" xmlns:r="http://schemas.openxmlformats.org/officeDocument/2006/relationships" xmlns:m="http://schemas.openxmlformats.org/officeDocument/2006/math" xmlns:v="urn:schemas-microsoft-com:vml" xmlns:wp="http://schemas.openxmlformats.org/drawingml/2006/wordprocessingDrawing" xmlns:w10="urn:schemas-microsoft-com:office:word" xmlns:w="http://schemas.openxmlformats.org/wordprocessingml/2006/main" xmlns:wne="http://schemas.microsoft.com/office/word/2006/wordml">
+<w:document xmlns:wpc="http://schemas.microsoft.com/office/word/2010/wordprocessingCanvas" xmlns:mc="http://schemas.openxmlformats.org/markup-compatibility/2006" xmlns:o="urn:schemas-microsoft-com:office:office" xmlns:r="http://schemas.openxmlformats.org/officeDocument/2006/relationships" xmlns:m="http://schemas.openxmlformats.org/officeDocument/2006/math" xmlns:v="urn:schemas-microsoft-com:vml" xmlns:wp14="http://schemas.microsoft.com/office/word/2010/wordprocessingDrawing" xmlns:wp="http://schemas.openxmlformats.org/drawingml/2006/wordprocessingDrawing" xmlns:w10="urn:schemas-microsoft-com:office:word" xmlns:w="http://schemas.openxmlformats.org/wordprocessingml/2006/main" xmlns:w14="http://schemas.microsoft.com/office/word/2010/wordml" xmlns:w15="http://schemas.microsoft.com/office/word/2012/wordml" xmlns:wpg="http://schemas.microsoft.com/office/word/2010/wordprocessingGroup" xmlns:wpi="http://schemas.microsoft.com/office/word/2010/wordprocessingInk" xmlns:wne="http://schemas.microsoft.com/office/word/2006/wordml" xmlns:wps="http://schemas.microsoft.com/office/word/2010/wordprocessingShape" mc:Ignorable="w14 w15 wp14">
   <w:body>
     <w:p>
       <w:pPr>
@@ -2101,6 +2101,7 @@
           <w:id w:val="701369946"/>
           <w:citation/>
         </w:sdtPr>
+        <w:sdtEndPr/>
         <w:sdtContent>
           <w:r>
             <w:rPr>
@@ -2252,6 +2253,7 @@
           <w:id w:val="701369956"/>
           <w:citation/>
         </w:sdtPr>
+        <w:sdtEndPr/>
         <w:sdtContent>
           <w:r>
             <w:rPr>
@@ -2380,6 +2382,7 @@
           <w:id w:val="701370903"/>
           <w:citation/>
         </w:sdtPr>
+        <w:sdtEndPr/>
         <w:sdtContent>
           <w:r>
             <w:rPr>
@@ -2631,6 +2634,7 @@
           <w:id w:val="701369976"/>
           <w:citation/>
         </w:sdtPr>
+        <w:sdtEndPr/>
         <w:sdtContent>
           <w:r>
             <w:rPr>
@@ -2879,6 +2883,7 @@
           <w:id w:val="701369977"/>
           <w:citation/>
         </w:sdtPr>
+        <w:sdtEndPr/>
         <w:sdtContent>
           <w:r>
             <w:rPr>
@@ -2956,6 +2961,7 @@
           <w:id w:val="701369978"/>
           <w:citation/>
         </w:sdtPr>
+        <w:sdtEndPr/>
         <w:sdtContent>
           <w:r>
             <w:rPr>
@@ -3217,6 +3223,7 @@
           <w:id w:val="701370751"/>
           <w:citation/>
         </w:sdtPr>
+        <w:sdtEndPr/>
         <w:sdtContent>
           <w:r>
             <w:rPr>
@@ -3349,6 +3356,7 @@
           <w:id w:val="701369979"/>
           <w:citation/>
         </w:sdtPr>
+        <w:sdtEndPr/>
         <w:sdtContent>
           <w:r>
             <w:rPr>
@@ -3551,6 +3559,7 @@
           <w:id w:val="701369980"/>
           <w:citation/>
         </w:sdtPr>
+        <w:sdtEndPr/>
         <w:sdtContent>
           <w:r>
             <w:rPr>
@@ -3671,6 +3680,7 @@
           <w:id w:val="701369981"/>
           <w:citation/>
         </w:sdtPr>
+        <w:sdtEndPr/>
         <w:sdtContent>
           <w:r>
             <w:rPr>
@@ -4329,6 +4339,7 @@
           <w:id w:val="701370898"/>
           <w:citation/>
         </w:sdtPr>
+        <w:sdtEndPr/>
         <w:sdtContent>
           <w:r>
             <w:rPr>
@@ -4502,6 +4513,7 @@
           <w:id w:val="701370899"/>
           <w:citation/>
         </w:sdtPr>
+        <w:sdtEndPr/>
         <w:sdtContent>
           <w:r>
             <w:rPr>
@@ -4843,6 +4855,7 @@
           <w:id w:val="701370900"/>
           <w:citation/>
         </w:sdtPr>
+        <w:sdtEndPr/>
         <w:sdtContent>
           <w:r>
             <w:rPr>
@@ -4954,6 +4967,7 @@
           <w:id w:val="701369982"/>
           <w:citation/>
         </w:sdtPr>
+        <w:sdtEndPr/>
         <w:sdtContent>
           <w:r>
             <w:rPr>
@@ -5053,7 +5067,6 @@
         </w:rPr>
         <w:t xml:space="preserve">Otra variante más es VRPMT. </w:t>
       </w:r>
-      <w:proofErr w:type="gramStart"/>
       <w:r>
         <w:rPr>
           <w:rFonts w:ascii="Times New Roman" w:eastAsia="Times New Roman" w:hAnsi="Times New Roman" w:cs="Times New Roman"/>
@@ -5062,18 +5075,7 @@
           <w:szCs w:val="24"/>
           <w:lang w:val="en-US" w:eastAsia="es-UY"/>
         </w:rPr>
-        <w:t>Vehicle routing problem with multiple trips.</w:t>
-      </w:r>
-      <w:proofErr w:type="gramEnd"/>
-      <w:r>
-        <w:rPr>
-          <w:rFonts w:ascii="Times New Roman" w:eastAsia="Times New Roman" w:hAnsi="Times New Roman" w:cs="Times New Roman"/>
-          <w:color w:val="000000"/>
-          <w:sz w:val="24"/>
-          <w:szCs w:val="24"/>
-          <w:lang w:val="en-US" w:eastAsia="es-UY"/>
-        </w:rPr>
-        <w:t xml:space="preserve"> </w:t>
+        <w:t xml:space="preserve">Vehicle routing problem with multiple trips. </w:t>
       </w:r>
       <w:r>
         <w:rPr>
@@ -5107,6 +5109,7 @@
           <w:id w:val="701369983"/>
           <w:citation/>
         </w:sdtPr>
+        <w:sdtEndPr/>
         <w:sdtContent>
           <w:r>
             <w:rPr>
@@ -6442,6 +6445,7 @@
           <w:id w:val="797680369"/>
           <w:citation/>
         </w:sdtPr>
+        <w:sdtEndPr/>
         <w:sdtContent>
           <w:r>
             <w:rPr>
@@ -6538,7 +6542,27 @@
           <w:lang w:eastAsia="es-UY"/>
         </w:rPr>
         <w:lastRenderedPageBreak/>
-        <w:t>Consiste principalmente en analizar el costo ahorrado de juntar rutas, y consta de 3 fases. Inicialización y cálculos previos de costos ahorrados para el nodo x. Luego el segundo paso mejora de la secuencia, se ejecuta en paralelo y calcula el camino más corto con los nodos adyacentes a x. El último paso consiste en una ejecución secuencial para unir rutas.</w:t>
+        <w:t xml:space="preserve">Consiste principalmente en analizar el costo ahorrado de juntar rutas, y consta de 3 fases. Inicialización y cálculos previos de costos ahorrados para el nodo x. Luego el segundo paso mejora de la secuencia, se ejecuta en paralelo y calcula el camino más corto con los nodos adyacentes a x. </w:t>
+      </w:r>
+      <w:r>
+        <w:rPr>
+          <w:rFonts w:ascii="Times New Roman" w:eastAsia="Times New Roman" w:hAnsi="Times New Roman" w:cs="Times New Roman"/>
+          <w:color w:val="000000"/>
+          <w:sz w:val="24"/>
+          <w:szCs w:val="24"/>
+          <w:lang w:eastAsia="es-UY"/>
+        </w:rPr>
+        <w:t>Siendo e</w:t>
+      </w:r>
+      <w:r>
+        <w:rPr>
+          <w:rFonts w:ascii="Times New Roman" w:eastAsia="Times New Roman" w:hAnsi="Times New Roman" w:cs="Times New Roman"/>
+          <w:color w:val="000000"/>
+          <w:sz w:val="24"/>
+          <w:szCs w:val="24"/>
+          <w:lang w:eastAsia="es-UY"/>
+        </w:rPr>
+        <w:t>l último paso consiste en una ejecución secuencial para unir rutas.</w:t>
       </w:r>
     </w:p>
     <w:p>
@@ -6643,6 +6667,7 @@
           <w:id w:val="701369985"/>
           <w:citation/>
         </w:sdtPr>
+        <w:sdtEndPr/>
         <w:sdtContent>
           <w:r>
             <w:rPr>
@@ -6741,6 +6766,7 @@
           <w:id w:val="701369986"/>
           <w:citation/>
         </w:sdtPr>
+        <w:sdtEndPr/>
         <w:sdtContent>
           <w:r>
             <w:rPr>
@@ -6839,6 +6865,7 @@
           <w:id w:val="701369987"/>
           <w:citation/>
         </w:sdtPr>
+        <w:sdtEndPr/>
         <w:sdtContent>
           <w:r>
             <w:rPr>
@@ -7043,6 +7070,7 @@
         <w:jc w:val="both"/>
         <w:rPr>
           <w:rFonts w:ascii="Times New Roman" w:eastAsia="Times New Roman" w:hAnsi="Times New Roman" w:cs="Times New Roman"/>
+          <w:color w:val="000000"/>
           <w:sz w:val="24"/>
           <w:szCs w:val="24"/>
           <w:lang w:eastAsia="es-UY"/>
@@ -7058,25 +7086,27 @@
         </w:rPr>
         <w:t xml:space="preserve">Un ejemplo de </w:t>
       </w:r>
-      <w:r>
-        <w:rPr>
-          <w:rFonts w:ascii="Times New Roman" w:eastAsia="Times New Roman" w:hAnsi="Times New Roman" w:cs="Times New Roman"/>
-          <w:color w:val="000000"/>
-          <w:sz w:val="24"/>
-          <w:szCs w:val="24"/>
-          <w:lang w:eastAsia="es-UY"/>
-        </w:rPr>
-        <w:t>Técnica</w:t>
-      </w:r>
-      <w:r>
-        <w:rPr>
-          <w:rFonts w:ascii="Times New Roman" w:eastAsia="Times New Roman" w:hAnsi="Times New Roman" w:cs="Times New Roman"/>
-          <w:color w:val="000000"/>
-          <w:sz w:val="24"/>
-          <w:szCs w:val="24"/>
-          <w:lang w:eastAsia="es-UY"/>
-        </w:rPr>
-        <w:t xml:space="preserve"> es la </w:t>
+      <w:proofErr w:type="spellStart"/>
+      <w:r>
+        <w:rPr>
+          <w:rFonts w:ascii="Times New Roman" w:eastAsia="Times New Roman" w:hAnsi="Times New Roman" w:cs="Times New Roman"/>
+          <w:color w:val="000000"/>
+          <w:sz w:val="24"/>
+          <w:szCs w:val="24"/>
+          <w:lang w:eastAsia="es-UY"/>
+        </w:rPr>
+        <w:t>Metodo</w:t>
+      </w:r>
+      <w:proofErr w:type="spellEnd"/>
+      <w:r>
+        <w:rPr>
+          <w:rFonts w:ascii="Times New Roman" w:eastAsia="Times New Roman" w:hAnsi="Times New Roman" w:cs="Times New Roman"/>
+          <w:color w:val="000000"/>
+          <w:sz w:val="24"/>
+          <w:szCs w:val="24"/>
+          <w:lang w:eastAsia="es-UY"/>
+        </w:rPr>
+        <w:t xml:space="preserve"> es el de </w:t>
       </w:r>
       <w:r>
         <w:rPr>
@@ -7110,7 +7140,71 @@
           <w:szCs w:val="24"/>
           <w:lang w:eastAsia="es-UY"/>
         </w:rPr>
-        <w:t xml:space="preserve">, muchas de las técnicas para VRP utilizan la búsqueda local como base por lo que es importante destacar su importancia. En su caso básico busca definir para cada solución s un conjunto de soluciones N(s) llamado conjunto de soluciones vecinas. Considerando una operación movida, la cual transforma una solución a otra solución de la vecindad. En dicho algoritmo se considera </w:t>
+        <w:t xml:space="preserve">, </w:t>
+      </w:r>
+      <w:r>
+        <w:rPr>
+          <w:rFonts w:ascii="Times New Roman" w:eastAsia="Times New Roman" w:hAnsi="Times New Roman" w:cs="Times New Roman"/>
+          <w:color w:val="000000"/>
+          <w:sz w:val="24"/>
+          <w:szCs w:val="24"/>
+          <w:lang w:eastAsia="es-UY"/>
+        </w:rPr>
+        <w:t xml:space="preserve">Que se utiliza en las </w:t>
+      </w:r>
+      <w:proofErr w:type="spellStart"/>
+      <w:r>
+        <w:rPr>
+          <w:rFonts w:ascii="Times New Roman" w:eastAsia="Times New Roman" w:hAnsi="Times New Roman" w:cs="Times New Roman"/>
+          <w:color w:val="000000"/>
+          <w:sz w:val="24"/>
+          <w:szCs w:val="24"/>
+          <w:lang w:eastAsia="es-UY"/>
+        </w:rPr>
+        <w:t>Heuristicas</w:t>
+      </w:r>
+      <w:proofErr w:type="spellEnd"/>
+      <w:r>
+        <w:rPr>
+          <w:rFonts w:ascii="Times New Roman" w:eastAsia="Times New Roman" w:hAnsi="Times New Roman" w:cs="Times New Roman"/>
+          <w:color w:val="000000"/>
+          <w:sz w:val="24"/>
+          <w:szCs w:val="24"/>
+          <w:lang w:eastAsia="es-UY"/>
+        </w:rPr>
+        <w:t xml:space="preserve">. </w:t>
+      </w:r>
+      <w:proofErr w:type="spellStart"/>
+      <w:r>
+        <w:rPr>
+          <w:rFonts w:ascii="Times New Roman" w:eastAsia="Times New Roman" w:hAnsi="Times New Roman" w:cs="Times New Roman"/>
+          <w:color w:val="000000"/>
+          <w:sz w:val="24"/>
+          <w:szCs w:val="24"/>
+          <w:lang w:eastAsia="es-UY"/>
+        </w:rPr>
+        <w:t>Ggran</w:t>
+      </w:r>
+      <w:proofErr w:type="spellEnd"/>
+      <w:r>
+        <w:rPr>
+          <w:rFonts w:ascii="Times New Roman" w:eastAsia="Times New Roman" w:hAnsi="Times New Roman" w:cs="Times New Roman"/>
+          <w:color w:val="000000"/>
+          <w:sz w:val="24"/>
+          <w:szCs w:val="24"/>
+          <w:lang w:eastAsia="es-UY"/>
+        </w:rPr>
+        <w:t xml:space="preserve"> cantidad de </w:t>
+      </w:r>
+      <w:r>
+        <w:rPr>
+          <w:rFonts w:ascii="Times New Roman" w:eastAsia="Times New Roman" w:hAnsi="Times New Roman" w:cs="Times New Roman"/>
+          <w:color w:val="000000"/>
+          <w:sz w:val="24"/>
+          <w:szCs w:val="24"/>
+          <w:lang w:eastAsia="es-UY"/>
+        </w:rPr>
+        <w:t xml:space="preserve">técnicas para VRP utilizan la búsqueda local como base por lo que es importante destacar su importancia. En su caso básico busca definir para cada solución s un conjunto de soluciones N(s) llamado conjunto de soluciones vecinas. Considerando una operación movida, la cual transforma una solución a otra solución de </w:t>
       </w:r>
       <w:r>
         <w:rPr>
@@ -7121,7 +7215,17 @@
           <w:lang w:eastAsia="es-UY"/>
         </w:rPr>
         <w:lastRenderedPageBreak/>
-        <w:t>una solución inicial al problema. Luego se itera y en cada iteración se busca una solución de menor coste en la vecindad, si no hay ninguna se llegó a un mínimo local respecto a la vecindad. En otro caso se aplica una movida y se continúa iterando.</w:t>
+        <w:t>la vecindad. En dicho algoritmo se considera una solución inicial al problema. Luego se itera y en cada iteración se busca una solución de menor coste en la vecindad, si no hay ninguna se llegó a un mínimo local respecto a la vecindad. En otro caso se aplica una movida y se continúa iterando.</w:t>
+      </w:r>
+      <w:r>
+        <w:rPr>
+          <w:rFonts w:ascii="Times New Roman" w:eastAsia="Times New Roman" w:hAnsi="Times New Roman" w:cs="Times New Roman"/>
+          <w:color w:val="000000"/>
+          <w:sz w:val="24"/>
+          <w:szCs w:val="24"/>
+          <w:lang w:eastAsia="es-UY"/>
+        </w:rPr>
+        <w:t xml:space="preserve"> </w:t>
       </w:r>
     </w:p>
     <w:p>
@@ -7144,7 +7248,7 @@
           <w:szCs w:val="24"/>
           <w:lang w:eastAsia="es-UY"/>
         </w:rPr>
-        <w:t xml:space="preserve">Existen Otras técnicas como </w:t>
+        <w:t xml:space="preserve">Sobre dicho algoritmo de búsqueda línea básica, se generaron nuevas técnicas que entran en el campo de las </w:t>
       </w:r>
       <w:proofErr w:type="spellStart"/>
       <w:r>
@@ -7155,6 +7259,28 @@
           <w:szCs w:val="24"/>
           <w:lang w:eastAsia="es-UY"/>
         </w:rPr>
+        <w:t>metaheuristica</w:t>
+      </w:r>
+      <w:proofErr w:type="spellEnd"/>
+      <w:r>
+        <w:rPr>
+          <w:rFonts w:ascii="Times New Roman" w:eastAsia="Times New Roman" w:hAnsi="Times New Roman" w:cs="Times New Roman"/>
+          <w:color w:val="000000"/>
+          <w:sz w:val="24"/>
+          <w:szCs w:val="24"/>
+          <w:lang w:eastAsia="es-UY"/>
+        </w:rPr>
+        <w:t xml:space="preserve">, Por ejemplo </w:t>
+      </w:r>
+      <w:proofErr w:type="spellStart"/>
+      <w:r>
+        <w:rPr>
+          <w:rFonts w:ascii="Times New Roman" w:eastAsia="Times New Roman" w:hAnsi="Times New Roman" w:cs="Times New Roman"/>
+          <w:color w:val="000000"/>
+          <w:sz w:val="24"/>
+          <w:szCs w:val="24"/>
+          <w:lang w:eastAsia="es-UY"/>
+        </w:rPr>
         <w:t>Simulated</w:t>
       </w:r>
       <w:proofErr w:type="spellEnd"/>
@@ -7190,6 +7316,7 @@
         </w:rPr>
         <w:t xml:space="preserve"> que está dotada de un mecanismo para escapar de mínimos locales; fue propuesta por </w:t>
       </w:r>
+      <w:bookmarkStart w:id="7" w:name="_GoBack"/>
       <w:proofErr w:type="spellStart"/>
       <w:r>
         <w:rPr>
@@ -7233,6 +7360,7 @@
         </w:rPr>
         <w:t xml:space="preserve"> </w:t>
       </w:r>
+      <w:bookmarkEnd w:id="7"/>
       <w:proofErr w:type="spellStart"/>
       <w:r>
         <w:rPr>
@@ -7625,7 +7753,7 @@
           <w:lang w:eastAsia="es-UY"/>
         </w:rPr>
       </w:pPr>
-      <w:bookmarkStart w:id="7" w:name="_Toc395042723"/>
+      <w:bookmarkStart w:id="8" w:name="_Toc395042723"/>
       <w:r>
         <w:rPr>
           <w:rFonts w:eastAsia="Times New Roman"/>
@@ -7633,7 +7761,7 @@
         </w:rPr>
         <w:t>Problemas MDVRP</w:t>
       </w:r>
-      <w:bookmarkEnd w:id="7"/>
+      <w:bookmarkEnd w:id="8"/>
     </w:p>
     <w:p>
       <w:pPr>
@@ -7650,7 +7778,7 @@
           <w:lang w:eastAsia="es-UY"/>
         </w:rPr>
       </w:pPr>
-      <w:bookmarkStart w:id="8" w:name="_Toc395042724"/>
+      <w:bookmarkStart w:id="9" w:name="_Toc395042724"/>
       <w:r>
         <w:rPr>
           <w:rFonts w:eastAsia="Times New Roman"/>
@@ -7665,7 +7793,7 @@
         </w:rPr>
         <w:t>Asignación para MDVRP</w:t>
       </w:r>
-      <w:bookmarkEnd w:id="8"/>
+      <w:bookmarkEnd w:id="9"/>
     </w:p>
     <w:p>
       <w:pPr>
@@ -7713,6 +7841,7 @@
           <w:id w:val="712786053"/>
           <w:citation/>
         </w:sdtPr>
+        <w:sdtEndPr/>
         <w:sdtContent>
           <w:r>
             <w:rPr>
@@ -7806,7 +7935,7 @@
           <w:lang w:eastAsia="es-UY"/>
         </w:rPr>
       </w:pPr>
-      <w:bookmarkStart w:id="9" w:name="_Toc395042725"/>
+      <w:bookmarkStart w:id="10" w:name="_Toc395042725"/>
       <w:r>
         <w:rPr>
           <w:rFonts w:eastAsia="Times New Roman"/>
@@ -7821,7 +7950,7 @@
         </w:rPr>
         <w:t>signación a través de urgencias</w:t>
       </w:r>
-      <w:bookmarkEnd w:id="9"/>
+      <w:bookmarkEnd w:id="10"/>
     </w:p>
     <w:p>
       <w:pPr>
@@ -7897,7 +8026,7 @@
           <w:lang w:eastAsia="es-UY"/>
         </w:rPr>
       </w:pPr>
-      <w:bookmarkStart w:id="10" w:name="_Toc395042726"/>
+      <w:bookmarkStart w:id="11" w:name="_Toc395042726"/>
       <w:r>
         <w:rPr>
           <w:rFonts w:eastAsia="Times New Roman"/>
@@ -7905,7 +8034,7 @@
         </w:rPr>
         <w:t>Asignación paralela</w:t>
       </w:r>
-      <w:bookmarkEnd w:id="10"/>
+      <w:bookmarkEnd w:id="11"/>
     </w:p>
     <w:p>
       <w:pPr>
@@ -8056,7 +8185,7 @@
                 <m:naryPr>
                   <m:chr m:val="∑"/>
                   <m:limLoc m:val="undOvr"/>
-                  <m:supHide m:val="on"/>
+                  <m:supHide m:val="1"/>
                   <m:ctrlPr>
                     <w:rPr>
                       <w:rFonts w:ascii="Cambria Math" w:eastAsia="Times New Roman" w:hAnsi="Cambria Math" w:cs="Times New Roman"/>
@@ -8183,7 +8312,6 @@
           <w:szCs w:val="24"/>
           <w:lang w:eastAsia="es-UY"/>
         </w:rPr>
-        <w:lastRenderedPageBreak/>
         <w:t>donde</w:t>
       </w:r>
       <w:proofErr w:type="gramEnd"/>
@@ -8530,7 +8658,7 @@
           <w:lang w:eastAsia="es-UY"/>
         </w:rPr>
       </w:pPr>
-      <w:bookmarkStart w:id="11" w:name="_Toc395042727"/>
+      <w:bookmarkStart w:id="12" w:name="_Toc395042727"/>
       <w:r>
         <w:rPr>
           <w:rFonts w:eastAsia="Times New Roman"/>
@@ -8538,7 +8666,7 @@
         </w:rPr>
         <w:t>Asignación simplificada</w:t>
       </w:r>
-      <w:bookmarkEnd w:id="11"/>
+      <w:bookmarkEnd w:id="12"/>
     </w:p>
     <w:p>
       <w:pPr>
@@ -9186,7 +9314,7 @@
           <w:lang w:eastAsia="es-UY"/>
         </w:rPr>
       </w:pPr>
-      <w:bookmarkStart w:id="12" w:name="_Toc395042728"/>
+      <w:bookmarkStart w:id="13" w:name="_Toc395042728"/>
       <w:r>
         <w:rPr>
           <w:rFonts w:eastAsia="Times New Roman"/>
@@ -9194,7 +9322,7 @@
         </w:rPr>
         <w:t>Barrido de asignación</w:t>
       </w:r>
-      <w:bookmarkEnd w:id="12"/>
+      <w:bookmarkEnd w:id="13"/>
     </w:p>
     <w:p>
       <w:pPr>
@@ -9633,7 +9761,7 @@
           <w:lang w:eastAsia="es-UY"/>
         </w:rPr>
       </w:pPr>
-      <w:bookmarkStart w:id="13" w:name="_Toc395042729"/>
+      <w:bookmarkStart w:id="14" w:name="_Toc395042729"/>
       <w:r>
         <w:rPr>
           <w:rFonts w:eastAsia="Times New Roman"/>
@@ -9641,7 +9769,7 @@
         </w:rPr>
         <w:t>Asignación Cíclica</w:t>
       </w:r>
-      <w:bookmarkEnd w:id="13"/>
+      <w:bookmarkEnd w:id="14"/>
     </w:p>
     <w:p>
       <w:pPr>
@@ -9743,7 +9871,7 @@
           <w:lang w:eastAsia="es-UY"/>
         </w:rPr>
       </w:pPr>
-      <w:bookmarkStart w:id="14" w:name="_Toc395042730"/>
+      <w:bookmarkStart w:id="15" w:name="_Toc395042730"/>
       <w:r>
         <w:rPr>
           <w:rFonts w:eastAsia="Times New Roman"/>
@@ -9752,7 +9880,7 @@
         <w:lastRenderedPageBreak/>
         <w:t>Algoritmos de Ruteo para MDVRP</w:t>
       </w:r>
-      <w:bookmarkEnd w:id="14"/>
+      <w:bookmarkEnd w:id="15"/>
       <w:r>
         <w:rPr>
           <w:rFonts w:ascii="Times New Roman" w:eastAsia="Times New Roman" w:hAnsi="Times New Roman" w:cs="Times New Roman"/>
@@ -9839,14 +9967,14 @@
           <w:rStyle w:val="Ttulo3Car"/>
         </w:rPr>
       </w:pPr>
-      <w:bookmarkStart w:id="15" w:name="_Toc395042731"/>
+      <w:bookmarkStart w:id="16" w:name="_Toc395042731"/>
       <w:r>
         <w:rPr>
           <w:rStyle w:val="Ttulo3Car"/>
         </w:rPr>
         <w:t>Método de Clarke and Wright</w:t>
       </w:r>
-      <w:bookmarkEnd w:id="15"/>
+      <w:bookmarkEnd w:id="16"/>
     </w:p>
     <w:p>
       <w:pPr>
@@ -9912,6 +10040,7 @@
           <w:id w:val="797680361"/>
           <w:citation/>
         </w:sdtPr>
+        <w:sdtEndPr/>
         <w:sdtContent>
           <w:r>
             <w:rPr>
@@ -10879,7 +11008,7 @@
         </w:rPr>
       </w:sdtEndPr>
       <w:sdtContent>
-        <w:bookmarkStart w:id="16" w:name="_Toc395042732" w:displacedByCustomXml="prev"/>
+        <w:bookmarkStart w:id="17" w:name="_Toc395042732" w:displacedByCustomXml="prev"/>
         <w:p>
           <w:pPr>
             <w:pStyle w:val="Ttulo1"/>
@@ -10896,7 +11025,7 @@
           <w:r>
             <w:t>Bibliografía</w:t>
           </w:r>
-          <w:bookmarkEnd w:id="16"/>
+          <w:bookmarkEnd w:id="17"/>
         </w:p>
         <w:sdt>
           <w:sdtPr>
@@ -10906,6 +11035,7 @@
             <w:id w:val="111145805"/>
             <w:bibliography/>
           </w:sdtPr>
+          <w:sdtEndPr/>
           <w:sdtContent>
             <w:p>
               <w:pPr>
@@ -10942,7 +11072,7 @@
                   <w:bottom w:w="15" w:type="dxa"/>
                   <w:right w:w="15" w:type="dxa"/>
                 </w:tblCellMar>
-                <w:tblLook w:val="04A0"/>
+                <w:tblLook w:val="04A0" w:firstRow="1" w:lastRow="0" w:firstColumn="1" w:lastColumn="0" w:noHBand="0" w:noVBand="1"/>
               </w:tblPr>
               <w:tblGrid>
                 <w:gridCol w:w="433"/>
@@ -10950,7 +11080,6 @@
               </w:tblGrid>
               <w:tr>
                 <w:trPr>
-                  <w:divId w:val="853374154"/>
                   <w:tblCellSpacing w:w="15" w:type="dxa"/>
                 </w:trPr>
                 <w:tc>
@@ -11005,7 +11134,6 @@
               </w:tr>
               <w:tr>
                 <w:trPr>
-                  <w:divId w:val="853374154"/>
                   <w:tblCellSpacing w:w="15" w:type="dxa"/>
                 </w:trPr>
                 <w:tc>
@@ -11060,7 +11188,6 @@
               </w:tr>
               <w:tr>
                 <w:trPr>
-                  <w:divId w:val="853374154"/>
                   <w:tblCellSpacing w:w="15" w:type="dxa"/>
                 </w:trPr>
                 <w:tc>
@@ -11115,7 +11242,6 @@
               </w:tr>
               <w:tr>
                 <w:trPr>
-                  <w:divId w:val="853374154"/>
                   <w:tblCellSpacing w:w="15" w:type="dxa"/>
                 </w:trPr>
                 <w:tc>
@@ -11170,7 +11296,6 @@
               </w:tr>
               <w:tr>
                 <w:trPr>
-                  <w:divId w:val="853374154"/>
                   <w:tblCellSpacing w:w="15" w:type="dxa"/>
                 </w:trPr>
                 <w:tc>
@@ -11218,7 +11343,6 @@
               </w:tr>
               <w:tr>
                 <w:trPr>
-                  <w:divId w:val="853374154"/>
                   <w:tblCellSpacing w:w="15" w:type="dxa"/>
                 </w:trPr>
                 <w:tc>
@@ -11268,7 +11392,6 @@
               </w:tr>
               <w:tr>
                 <w:trPr>
-                  <w:divId w:val="853374154"/>
                   <w:tblCellSpacing w:w="15" w:type="dxa"/>
                 </w:trPr>
                 <w:tc>
@@ -11323,7 +11446,6 @@
               </w:tr>
               <w:tr>
                 <w:trPr>
-                  <w:divId w:val="853374154"/>
                   <w:tblCellSpacing w:w="15" w:type="dxa"/>
                 </w:trPr>
                 <w:tc>
@@ -11373,7 +11495,6 @@
               </w:tr>
               <w:tr>
                 <w:trPr>
-                  <w:divId w:val="853374154"/>
                   <w:tblCellSpacing w:w="15" w:type="dxa"/>
                 </w:trPr>
                 <w:tc>
@@ -11434,7 +11555,6 @@
               </w:tr>
               <w:tr>
                 <w:trPr>
-                  <w:divId w:val="853374154"/>
                   <w:tblCellSpacing w:w="15" w:type="dxa"/>
                 </w:trPr>
                 <w:tc>
@@ -11495,7 +11615,6 @@
               </w:tr>
               <w:tr>
                 <w:trPr>
-                  <w:divId w:val="853374154"/>
                   <w:tblCellSpacing w:w="15" w:type="dxa"/>
                 </w:trPr>
                 <w:tc>
@@ -11544,7 +11663,6 @@
             </w:tbl>
             <w:p>
               <w:pPr>
-                <w:divId w:val="853374154"/>
                 <w:rPr>
                   <w:rFonts w:eastAsia="Times New Roman"/>
                   <w:noProof/>
@@ -11594,7 +11712,7 @@
 </file>
 
 <file path=word/endnotes.xml><?xml version="1.0" encoding="utf-8"?>
-<w:endnotes xmlns:ve="http://schemas.openxmlformats.org/markup-compatibility/2006" xmlns:o="urn:schemas-microsoft-com:office:office" xmlns:r="http://schemas.openxmlformats.org/officeDocument/2006/relationships" xmlns:m="http://schemas.openxmlformats.org/officeDocument/2006/math" xmlns:v="urn:schemas-microsoft-com:vml" xmlns:wp="http://schemas.openxmlformats.org/drawingml/2006/wordprocessingDrawing" xmlns:w10="urn:schemas-microsoft-com:office:word" xmlns:w="http://schemas.openxmlformats.org/wordprocessingml/2006/main" xmlns:wne="http://schemas.microsoft.com/office/word/2006/wordml">
+<w:endnotes xmlns:wpc="http://schemas.microsoft.com/office/word/2010/wordprocessingCanvas" xmlns:mc="http://schemas.openxmlformats.org/markup-compatibility/2006" xmlns:o="urn:schemas-microsoft-com:office:office" xmlns:r="http://schemas.openxmlformats.org/officeDocument/2006/relationships" xmlns:m="http://schemas.openxmlformats.org/officeDocument/2006/math" xmlns:v="urn:schemas-microsoft-com:vml" xmlns:wp14="http://schemas.microsoft.com/office/word/2010/wordprocessingDrawing" xmlns:wp="http://schemas.openxmlformats.org/drawingml/2006/wordprocessingDrawing" xmlns:w10="urn:schemas-microsoft-com:office:word" xmlns:w="http://schemas.openxmlformats.org/wordprocessingml/2006/main" xmlns:w14="http://schemas.microsoft.com/office/word/2010/wordml" xmlns:w15="http://schemas.microsoft.com/office/word/2012/wordml" xmlns:wpg="http://schemas.microsoft.com/office/word/2010/wordprocessingGroup" xmlns:wpi="http://schemas.microsoft.com/office/word/2010/wordprocessingInk" xmlns:wne="http://schemas.microsoft.com/office/word/2006/wordml" xmlns:wps="http://schemas.microsoft.com/office/word/2010/wordprocessingShape" mc:Ignorable="w14 w15 wp14">
   <w:endnote w:type="separator" w:id="-1">
     <w:p>
       <w:pPr>
@@ -11619,7 +11737,7 @@
 </file>
 
 <file path=word/footer1.xml><?xml version="1.0" encoding="utf-8"?>
-<w:ftr xmlns:ve="http://schemas.openxmlformats.org/markup-compatibility/2006" xmlns:o="urn:schemas-microsoft-com:office:office" xmlns:r="http://schemas.openxmlformats.org/officeDocument/2006/relationships" xmlns:m="http://schemas.openxmlformats.org/officeDocument/2006/math" xmlns:v="urn:schemas-microsoft-com:vml" xmlns:wp="http://schemas.openxmlformats.org/drawingml/2006/wordprocessingDrawing" xmlns:w10="urn:schemas-microsoft-com:office:word" xmlns:w="http://schemas.openxmlformats.org/wordprocessingml/2006/main" xmlns:wne="http://schemas.microsoft.com/office/word/2006/wordml">
+<w:ftr xmlns:wpc="http://schemas.microsoft.com/office/word/2010/wordprocessingCanvas" xmlns:mc="http://schemas.openxmlformats.org/markup-compatibility/2006" xmlns:o="urn:schemas-microsoft-com:office:office" xmlns:r="http://schemas.openxmlformats.org/officeDocument/2006/relationships" xmlns:m="http://schemas.openxmlformats.org/officeDocument/2006/math" xmlns:v="urn:schemas-microsoft-com:vml" xmlns:wp14="http://schemas.microsoft.com/office/word/2010/wordprocessingDrawing" xmlns:wp="http://schemas.openxmlformats.org/drawingml/2006/wordprocessingDrawing" xmlns:w10="urn:schemas-microsoft-com:office:word" xmlns:w="http://schemas.openxmlformats.org/wordprocessingml/2006/main" xmlns:w14="http://schemas.microsoft.com/office/word/2010/wordml" xmlns:w15="http://schemas.microsoft.com/office/word/2012/wordml" xmlns:wpg="http://schemas.microsoft.com/office/word/2010/wordprocessingGroup" xmlns:wpi="http://schemas.microsoft.com/office/word/2010/wordprocessingInk" xmlns:wne="http://schemas.microsoft.com/office/word/2006/wordml" xmlns:wps="http://schemas.microsoft.com/office/word/2010/wordprocessingShape" mc:Ignorable="w14 w15 wp14">
   <w:sdt>
     <w:sdtPr>
       <w:id w:val="612977912"/>
@@ -11628,20 +11746,34 @@
         <w:docPartUnique/>
       </w:docPartObj>
     </w:sdtPr>
+    <w:sdtEndPr/>
     <w:sdtContent>
       <w:p>
         <w:pPr>
           <w:pStyle w:val="Piedepgina"/>
           <w:jc w:val="right"/>
         </w:pPr>
-        <w:fldSimple w:instr=" PAGE   \* MERGEFORMAT ">
-          <w:r>
-            <w:rPr>
-              <w:noProof/>
-            </w:rPr>
-            <w:t>3</w:t>
-          </w:r>
-        </w:fldSimple>
+        <w:r>
+          <w:fldChar w:fldCharType="begin"/>
+        </w:r>
+        <w:r>
+          <w:instrText xml:space="preserve"> PAGE   \* MERGEFORMAT </w:instrText>
+        </w:r>
+        <w:r>
+          <w:fldChar w:fldCharType="separate"/>
+        </w:r>
+        <w:r>
+          <w:rPr>
+            <w:noProof/>
+          </w:rPr>
+          <w:t>11</w:t>
+        </w:r>
+        <w:r>
+          <w:rPr>
+            <w:noProof/>
+          </w:rPr>
+          <w:fldChar w:fldCharType="end"/>
+        </w:r>
       </w:p>
     </w:sdtContent>
   </w:sdt>
@@ -11654,7 +11786,7 @@
 </file>
 
 <file path=word/footnotes.xml><?xml version="1.0" encoding="utf-8"?>
-<w:footnotes xmlns:ve="http://schemas.openxmlformats.org/markup-compatibility/2006" xmlns:o="urn:schemas-microsoft-com:office:office" xmlns:r="http://schemas.openxmlformats.org/officeDocument/2006/relationships" xmlns:m="http://schemas.openxmlformats.org/officeDocument/2006/math" xmlns:v="urn:schemas-microsoft-com:vml" xmlns:wp="http://schemas.openxmlformats.org/drawingml/2006/wordprocessingDrawing" xmlns:w10="urn:schemas-microsoft-com:office:word" xmlns:w="http://schemas.openxmlformats.org/wordprocessingml/2006/main" xmlns:wne="http://schemas.microsoft.com/office/word/2006/wordml">
+<w:footnotes xmlns:wpc="http://schemas.microsoft.com/office/word/2010/wordprocessingCanvas" xmlns:mc="http://schemas.openxmlformats.org/markup-compatibility/2006" xmlns:o="urn:schemas-microsoft-com:office:office" xmlns:r="http://schemas.openxmlformats.org/officeDocument/2006/relationships" xmlns:m="http://schemas.openxmlformats.org/officeDocument/2006/math" xmlns:v="urn:schemas-microsoft-com:vml" xmlns:wp14="http://schemas.microsoft.com/office/word/2010/wordprocessingDrawing" xmlns:wp="http://schemas.openxmlformats.org/drawingml/2006/wordprocessingDrawing" xmlns:w10="urn:schemas-microsoft-com:office:word" xmlns:w="http://schemas.openxmlformats.org/wordprocessingml/2006/main" xmlns:w14="http://schemas.microsoft.com/office/word/2010/wordml" xmlns:w15="http://schemas.microsoft.com/office/word/2012/wordml" xmlns:wpg="http://schemas.microsoft.com/office/word/2010/wordprocessingGroup" xmlns:wpi="http://schemas.microsoft.com/office/word/2010/wordprocessingInk" xmlns:wne="http://schemas.microsoft.com/office/word/2006/wordml" xmlns:wps="http://schemas.microsoft.com/office/word/2010/wordprocessingShape" mc:Ignorable="w14 w15 wp14">
   <w:footnote w:type="separator" w:id="-1">
     <w:p>
       <w:pPr>
@@ -11679,7 +11811,7 @@
 </file>
 
 <file path=word/numbering.xml><?xml version="1.0" encoding="utf-8"?>
-<w:numbering xmlns:ve="http://schemas.openxmlformats.org/markup-compatibility/2006" xmlns:o="urn:schemas-microsoft-com:office:office" xmlns:r="http://schemas.openxmlformats.org/officeDocument/2006/relationships" xmlns:m="http://schemas.openxmlformats.org/officeDocument/2006/math" xmlns:v="urn:schemas-microsoft-com:vml" xmlns:wp="http://schemas.openxmlformats.org/drawingml/2006/wordprocessingDrawing" xmlns:w10="urn:schemas-microsoft-com:office:word" xmlns:w="http://schemas.openxmlformats.org/wordprocessingml/2006/main" xmlns:wne="http://schemas.microsoft.com/office/word/2006/wordml">
+<w:numbering xmlns:wpc="http://schemas.microsoft.com/office/word/2010/wordprocessingCanvas" xmlns:mc="http://schemas.openxmlformats.org/markup-compatibility/2006" xmlns:o="urn:schemas-microsoft-com:office:office" xmlns:r="http://schemas.openxmlformats.org/officeDocument/2006/relationships" xmlns:m="http://schemas.openxmlformats.org/officeDocument/2006/math" xmlns:v="urn:schemas-microsoft-com:vml" xmlns:wp14="http://schemas.microsoft.com/office/word/2010/wordprocessingDrawing" xmlns:wp="http://schemas.openxmlformats.org/drawingml/2006/wordprocessingDrawing" xmlns:w10="urn:schemas-microsoft-com:office:word" xmlns:w="http://schemas.openxmlformats.org/wordprocessingml/2006/main" xmlns:w14="http://schemas.microsoft.com/office/word/2010/wordml" xmlns:w15="http://schemas.microsoft.com/office/word/2012/wordml" xmlns:wpg="http://schemas.microsoft.com/office/word/2010/wordprocessingGroup" xmlns:wpi="http://schemas.microsoft.com/office/word/2010/wordprocessingInk" xmlns:wne="http://schemas.microsoft.com/office/word/2006/wordml" xmlns:wps="http://schemas.microsoft.com/office/word/2010/wordprocessingShape" mc:Ignorable="w14 w15 wp14">
   <w:abstractNum w:abstractNumId="0">
     <w:nsid w:val="0B5B6136"/>
     <w:multiLevelType w:val="hybridMultilevel"/>
@@ -12712,7 +12844,7 @@
 </file>
 
 <file path=word/styles.xml><?xml version="1.0" encoding="utf-8"?>
-<w:styles xmlns:r="http://schemas.openxmlformats.org/officeDocument/2006/relationships" xmlns:w="http://schemas.openxmlformats.org/wordprocessingml/2006/main">
+<w:styles xmlns:mc="http://schemas.openxmlformats.org/markup-compatibility/2006" xmlns:r="http://schemas.openxmlformats.org/officeDocument/2006/relationships" xmlns:w="http://schemas.openxmlformats.org/wordprocessingml/2006/main" xmlns:w14="http://schemas.microsoft.com/office/word/2010/wordml" xmlns:w15="http://schemas.microsoft.com/office/word/2012/wordml" mc:Ignorable="w14 w15">
   <w:docDefaults>
     <w:rPrDefault>
       <w:rPr>
@@ -12728,144 +12860,378 @@
       </w:pPr>
     </w:pPrDefault>
   </w:docDefaults>
-  <w:latentStyles w:defLockedState="0" w:defUIPriority="99" w:defSemiHidden="1" w:defUnhideWhenUsed="1" w:defQFormat="0" w:count="267">
-    <w:lsdException w:name="Normal" w:semiHidden="0" w:uiPriority="0" w:unhideWhenUsed="0" w:qFormat="1"/>
-    <w:lsdException w:name="heading 1" w:semiHidden="0" w:uiPriority="9" w:unhideWhenUsed="0" w:qFormat="1"/>
-    <w:lsdException w:name="heading 2" w:uiPriority="9" w:qFormat="1"/>
-    <w:lsdException w:name="heading 3" w:uiPriority="9" w:qFormat="1"/>
-    <w:lsdException w:name="heading 4" w:uiPriority="9" w:qFormat="1"/>
-    <w:lsdException w:name="heading 5" w:uiPriority="9" w:qFormat="1"/>
-    <w:lsdException w:name="heading 6" w:uiPriority="9" w:qFormat="1"/>
-    <w:lsdException w:name="heading 7" w:uiPriority="9" w:qFormat="1"/>
-    <w:lsdException w:name="heading 8" w:uiPriority="9" w:qFormat="1"/>
-    <w:lsdException w:name="heading 9" w:uiPriority="9" w:qFormat="1"/>
-    <w:lsdException w:name="toc 1" w:uiPriority="39"/>
-    <w:lsdException w:name="toc 2" w:uiPriority="39"/>
-    <w:lsdException w:name="toc 3" w:uiPriority="39"/>
-    <w:lsdException w:name="toc 4" w:uiPriority="39"/>
-    <w:lsdException w:name="toc 5" w:uiPriority="39"/>
-    <w:lsdException w:name="toc 6" w:uiPriority="39"/>
-    <w:lsdException w:name="toc 7" w:uiPriority="39"/>
-    <w:lsdException w:name="toc 8" w:uiPriority="39"/>
-    <w:lsdException w:name="toc 9" w:uiPriority="39"/>
-    <w:lsdException w:name="caption" w:uiPriority="35" w:qFormat="1"/>
-    <w:lsdException w:name="Title" w:semiHidden="0" w:uiPriority="10" w:unhideWhenUsed="0" w:qFormat="1"/>
-    <w:lsdException w:name="Default Paragraph Font" w:uiPriority="1"/>
-    <w:lsdException w:name="Subtitle" w:semiHidden="0" w:uiPriority="11" w:unhideWhenUsed="0" w:qFormat="1"/>
-    <w:lsdException w:name="Strong" w:semiHidden="0" w:uiPriority="22" w:unhideWhenUsed="0" w:qFormat="1"/>
-    <w:lsdException w:name="Emphasis" w:semiHidden="0" w:uiPriority="20" w:unhideWhenUsed="0" w:qFormat="1"/>
-    <w:lsdException w:name="Table Grid" w:semiHidden="0" w:uiPriority="59" w:unhideWhenUsed="0"/>
-    <w:lsdException w:name="Placeholder Text" w:unhideWhenUsed="0"/>
-    <w:lsdException w:name="No Spacing" w:semiHidden="0" w:uiPriority="1" w:unhideWhenUsed="0" w:qFormat="1"/>
-    <w:lsdException w:name="Light Shading" w:semiHidden="0" w:uiPriority="60" w:unhideWhenUsed="0"/>
-    <w:lsdException w:name="Light List" w:semiHidden="0" w:uiPriority="61" w:unhideWhenUsed="0"/>
-    <w:lsdException w:name="Light Grid" w:semiHidden="0" w:uiPriority="62" w:unhideWhenUsed="0"/>
-    <w:lsdException w:name="Medium Shading 1" w:semiHidden="0" w:uiPriority="63" w:unhideWhenUsed="0"/>
-    <w:lsdException w:name="Medium Shading 2" w:semiHidden="0" w:uiPriority="64" w:unhideWhenUsed="0"/>
-    <w:lsdException w:name="Medium List 1" w:semiHidden="0" w:uiPriority="65" w:unhideWhenUsed="0"/>
-    <w:lsdException w:name="Medium List 2" w:semiHidden="0" w:uiPriority="66" w:unhideWhenUsed="0"/>
-    <w:lsdException w:name="Medium Grid 1" w:semiHidden="0" w:uiPriority="67" w:unhideWhenUsed="0"/>
-    <w:lsdException w:name="Medium Grid 2" w:semiHidden="0" w:uiPriority="68" w:unhideWhenUsed="0"/>
-    <w:lsdException w:name="Medium Grid 3" w:semiHidden="0" w:uiPriority="69" w:unhideWhenUsed="0"/>
-    <w:lsdException w:name="Dark List" w:semiHidden="0" w:uiPriority="70" w:unhideWhenUsed="0"/>
-    <w:lsdException w:name="Colorful Shading" w:semiHidden="0" w:uiPriority="71" w:unhideWhenUsed="0"/>
-    <w:lsdException w:name="Colorful List" w:semiHidden="0" w:uiPriority="72" w:unhideWhenUsed="0"/>
-    <w:lsdException w:name="Colorful Grid" w:semiHidden="0" w:uiPriority="73" w:unhideWhenUsed="0"/>
-    <w:lsdException w:name="Light Shading Accent 1" w:semiHidden="0" w:uiPriority="60" w:unhideWhenUsed="0"/>
-    <w:lsdException w:name="Light List Accent 1" w:semiHidden="0" w:uiPriority="61" w:unhideWhenUsed="0"/>
-    <w:lsdException w:name="Light Grid Accent 1" w:semiHidden="0" w:uiPriority="62" w:unhideWhenUsed="0"/>
-    <w:lsdException w:name="Medium Shading 1 Accent 1" w:semiHidden="0" w:uiPriority="63" w:unhideWhenUsed="0"/>
-    <w:lsdException w:name="Medium Shading 2 Accent 1" w:semiHidden="0" w:uiPriority="64" w:unhideWhenUsed="0"/>
-    <w:lsdException w:name="Medium List 1 Accent 1" w:semiHidden="0" w:uiPriority="65" w:unhideWhenUsed="0"/>
-    <w:lsdException w:name="Revision" w:unhideWhenUsed="0"/>
-    <w:lsdException w:name="List Paragraph" w:semiHidden="0" w:uiPriority="34" w:unhideWhenUsed="0" w:qFormat="1"/>
-    <w:lsdException w:name="Quote" w:semiHidden="0" w:uiPriority="29" w:unhideWhenUsed="0" w:qFormat="1"/>
-    <w:lsdException w:name="Intense Quote" w:semiHidden="0" w:uiPriority="30" w:unhideWhenUsed="0" w:qFormat="1"/>
-    <w:lsdException w:name="Medium List 2 Accent 1" w:semiHidden="0" w:uiPriority="66" w:unhideWhenUsed="0"/>
-    <w:lsdException w:name="Medium Grid 1 Accent 1" w:semiHidden="0" w:uiPriority="67" w:unhideWhenUsed="0"/>
-    <w:lsdException w:name="Medium Grid 2 Accent 1" w:semiHidden="0" w:uiPriority="68" w:unhideWhenUsed="0"/>
-    <w:lsdException w:name="Medium Grid 3 Accent 1" w:semiHidden="0" w:uiPriority="69" w:unhideWhenUsed="0"/>
-    <w:lsdException w:name="Dark List Accent 1" w:semiHidden="0" w:uiPriority="70" w:unhideWhenUsed="0"/>
-    <w:lsdException w:name="Colorful Shading Accent 1" w:semiHidden="0" w:uiPriority="71" w:unhideWhenUsed="0"/>
-    <w:lsdException w:name="Colorful List Accent 1" w:semiHidden="0" w:uiPriority="72" w:unhideWhenUsed="0"/>
-    <w:lsdException w:name="Colorful Grid Accent 1" w:semiHidden="0" w:uiPriority="73" w:unhideWhenUsed="0"/>
-    <w:lsdException w:name="Light Shading Accent 2" w:semiHidden="0" w:uiPriority="60" w:unhideWhenUsed="0"/>
-    <w:lsdException w:name="Light List Accent 2" w:semiHidden="0" w:uiPriority="61" w:unhideWhenUsed="0"/>
-    <w:lsdException w:name="Light Grid Accent 2" w:semiHidden="0" w:uiPriority="62" w:unhideWhenUsed="0"/>
-    <w:lsdException w:name="Medium Shading 1 Accent 2" w:semiHidden="0" w:uiPriority="63" w:unhideWhenUsed="0"/>
-    <w:lsdException w:name="Medium Shading 2 Accent 2" w:semiHidden="0" w:uiPriority="64" w:unhideWhenUsed="0"/>
-    <w:lsdException w:name="Medium List 1 Accent 2" w:semiHidden="0" w:uiPriority="65" w:unhideWhenUsed="0"/>
-    <w:lsdException w:name="Medium List 2 Accent 2" w:semiHidden="0" w:uiPriority="66" w:unhideWhenUsed="0"/>
-    <w:lsdException w:name="Medium Grid 1 Accent 2" w:semiHidden="0" w:uiPriority="67" w:unhideWhenUsed="0"/>
-    <w:lsdException w:name="Medium Grid 2 Accent 2" w:semiHidden="0" w:uiPriority="68" w:unhideWhenUsed="0"/>
-    <w:lsdException w:name="Medium Grid 3 Accent 2" w:semiHidden="0" w:uiPriority="69" w:unhideWhenUsed="0"/>
-    <w:lsdException w:name="Dark List Accent 2" w:semiHidden="0" w:uiPriority="70" w:unhideWhenUsed="0"/>
-    <w:lsdException w:name="Colorful Shading Accent 2" w:semiHidden="0" w:uiPriority="71" w:unhideWhenUsed="0"/>
-    <w:lsdException w:name="Colorful List Accent 2" w:semiHidden="0" w:uiPriority="72" w:unhideWhenUsed="0"/>
-    <w:lsdException w:name="Colorful Grid Accent 2" w:semiHidden="0" w:uiPriority="73" w:unhideWhenUsed="0"/>
-    <w:lsdException w:name="Light Shading Accent 3" w:semiHidden="0" w:uiPriority="60" w:unhideWhenUsed="0"/>
-    <w:lsdException w:name="Light List Accent 3" w:semiHidden="0" w:uiPriority="61" w:unhideWhenUsed="0"/>
-    <w:lsdException w:name="Light Grid Accent 3" w:semiHidden="0" w:uiPriority="62" w:unhideWhenUsed="0"/>
-    <w:lsdException w:name="Medium Shading 1 Accent 3" w:semiHidden="0" w:uiPriority="63" w:unhideWhenUsed="0"/>
-    <w:lsdException w:name="Medium Shading 2 Accent 3" w:semiHidden="0" w:uiPriority="64" w:unhideWhenUsed="0"/>
-    <w:lsdException w:name="Medium List 1 Accent 3" w:semiHidden="0" w:uiPriority="65" w:unhideWhenUsed="0"/>
-    <w:lsdException w:name="Medium List 2 Accent 3" w:semiHidden="0" w:uiPriority="66" w:unhideWhenUsed="0"/>
-    <w:lsdException w:name="Medium Grid 1 Accent 3" w:semiHidden="0" w:uiPriority="67" w:unhideWhenUsed="0"/>
-    <w:lsdException w:name="Medium Grid 2 Accent 3" w:semiHidden="0" w:uiPriority="68" w:unhideWhenUsed="0"/>
-    <w:lsdException w:name="Medium Grid 3 Accent 3" w:semiHidden="0" w:uiPriority="69" w:unhideWhenUsed="0"/>
-    <w:lsdException w:name="Dark List Accent 3" w:semiHidden="0" w:uiPriority="70" w:unhideWhenUsed="0"/>
-    <w:lsdException w:name="Colorful Shading Accent 3" w:semiHidden="0" w:uiPriority="71" w:unhideWhenUsed="0"/>
-    <w:lsdException w:name="Colorful List Accent 3" w:semiHidden="0" w:uiPriority="72" w:unhideWhenUsed="0"/>
-    <w:lsdException w:name="Colorful Grid Accent 3" w:semiHidden="0" w:uiPriority="73" w:unhideWhenUsed="0"/>
-    <w:lsdException w:name="Light Shading Accent 4" w:semiHidden="0" w:uiPriority="60" w:unhideWhenUsed="0"/>
-    <w:lsdException w:name="Light List Accent 4" w:semiHidden="0" w:uiPriority="61" w:unhideWhenUsed="0"/>
-    <w:lsdException w:name="Light Grid Accent 4" w:semiHidden="0" w:uiPriority="62" w:unhideWhenUsed="0"/>
-    <w:lsdException w:name="Medium Shading 1 Accent 4" w:semiHidden="0" w:uiPriority="63" w:unhideWhenUsed="0"/>
-    <w:lsdException w:name="Medium Shading 2 Accent 4" w:semiHidden="0" w:uiPriority="64" w:unhideWhenUsed="0"/>
-    <w:lsdException w:name="Medium List 1 Accent 4" w:semiHidden="0" w:uiPriority="65" w:unhideWhenUsed="0"/>
-    <w:lsdException w:name="Medium List 2 Accent 4" w:semiHidden="0" w:uiPriority="66" w:unhideWhenUsed="0"/>
-    <w:lsdException w:name="Medium Grid 1 Accent 4" w:semiHidden="0" w:uiPriority="67" w:unhideWhenUsed="0"/>
-    <w:lsdException w:name="Medium Grid 2 Accent 4" w:semiHidden="0" w:uiPriority="68" w:unhideWhenUsed="0"/>
-    <w:lsdException w:name="Medium Grid 3 Accent 4" w:semiHidden="0" w:uiPriority="69" w:unhideWhenUsed="0"/>
-    <w:lsdException w:name="Dark List Accent 4" w:semiHidden="0" w:uiPriority="70" w:unhideWhenUsed="0"/>
-    <w:lsdException w:name="Colorful Shading Accent 4" w:semiHidden="0" w:uiPriority="71" w:unhideWhenUsed="0"/>
-    <w:lsdException w:name="Colorful List Accent 4" w:semiHidden="0" w:uiPriority="72" w:unhideWhenUsed="0"/>
-    <w:lsdException w:name="Colorful Grid Accent 4" w:semiHidden="0" w:uiPriority="73" w:unhideWhenUsed="0"/>
-    <w:lsdException w:name="Light Shading Accent 5" w:semiHidden="0" w:uiPriority="60" w:unhideWhenUsed="0"/>
-    <w:lsdException w:name="Light List Accent 5" w:semiHidden="0" w:uiPriority="61" w:unhideWhenUsed="0"/>
-    <w:lsdException w:name="Light Grid Accent 5" w:semiHidden="0" w:uiPriority="62" w:unhideWhenUsed="0"/>
-    <w:lsdException w:name="Medium Shading 1 Accent 5" w:semiHidden="0" w:uiPriority="63" w:unhideWhenUsed="0"/>
-    <w:lsdException w:name="Medium Shading 2 Accent 5" w:semiHidden="0" w:uiPriority="64" w:unhideWhenUsed="0"/>
-    <w:lsdException w:name="Medium List 1 Accent 5" w:semiHidden="0" w:uiPriority="65" w:unhideWhenUsed="0"/>
-    <w:lsdException w:name="Medium List 2 Accent 5" w:semiHidden="0" w:uiPriority="66" w:unhideWhenUsed="0"/>
-    <w:lsdException w:name="Medium Grid 1 Accent 5" w:semiHidden="0" w:uiPriority="67" w:unhideWhenUsed="0"/>
-    <w:lsdException w:name="Medium Grid 2 Accent 5" w:semiHidden="0" w:uiPriority="68" w:unhideWhenUsed="0"/>
-    <w:lsdException w:name="Medium Grid 3 Accent 5" w:semiHidden="0" w:uiPriority="69" w:unhideWhenUsed="0"/>
-    <w:lsdException w:name="Dark List Accent 5" w:semiHidden="0" w:uiPriority="70" w:unhideWhenUsed="0"/>
-    <w:lsdException w:name="Colorful Shading Accent 5" w:semiHidden="0" w:uiPriority="71" w:unhideWhenUsed="0"/>
-    <w:lsdException w:name="Colorful List Accent 5" w:semiHidden="0" w:uiPriority="72" w:unhideWhenUsed="0"/>
-    <w:lsdException w:name="Colorful Grid Accent 5" w:semiHidden="0" w:uiPriority="73" w:unhideWhenUsed="0"/>
-    <w:lsdException w:name="Light Shading Accent 6" w:semiHidden="0" w:uiPriority="60" w:unhideWhenUsed="0"/>
-    <w:lsdException w:name="Light List Accent 6" w:semiHidden="0" w:uiPriority="61" w:unhideWhenUsed="0"/>
-    <w:lsdException w:name="Light Grid Accent 6" w:semiHidden="0" w:uiPriority="62" w:unhideWhenUsed="0"/>
-    <w:lsdException w:name="Medium Shading 1 Accent 6" w:semiHidden="0" w:uiPriority="63" w:unhideWhenUsed="0"/>
-    <w:lsdException w:name="Medium Shading 2 Accent 6" w:semiHidden="0" w:uiPriority="64" w:unhideWhenUsed="0"/>
-    <w:lsdException w:name="Medium List 1 Accent 6" w:semiHidden="0" w:uiPriority="65" w:unhideWhenUsed="0"/>
-    <w:lsdException w:name="Medium List 2 Accent 6" w:semiHidden="0" w:uiPriority="66" w:unhideWhenUsed="0"/>
-    <w:lsdException w:name="Medium Grid 1 Accent 6" w:semiHidden="0" w:uiPriority="67" w:unhideWhenUsed="0"/>
-    <w:lsdException w:name="Medium Grid 2 Accent 6" w:semiHidden="0" w:uiPriority="68" w:unhideWhenUsed="0"/>
-    <w:lsdException w:name="Medium Grid 3 Accent 6" w:semiHidden="0" w:uiPriority="69" w:unhideWhenUsed="0"/>
-    <w:lsdException w:name="Dark List Accent 6" w:semiHidden="0" w:uiPriority="70" w:unhideWhenUsed="0"/>
-    <w:lsdException w:name="Colorful Shading Accent 6" w:semiHidden="0" w:uiPriority="71" w:unhideWhenUsed="0"/>
-    <w:lsdException w:name="Colorful List Accent 6" w:semiHidden="0" w:uiPriority="72" w:unhideWhenUsed="0"/>
-    <w:lsdException w:name="Colorful Grid Accent 6" w:semiHidden="0" w:uiPriority="73" w:unhideWhenUsed="0"/>
-    <w:lsdException w:name="Subtle Emphasis" w:semiHidden="0" w:uiPriority="19" w:unhideWhenUsed="0" w:qFormat="1"/>
-    <w:lsdException w:name="Intense Emphasis" w:semiHidden="0" w:uiPriority="21" w:unhideWhenUsed="0" w:qFormat="1"/>
-    <w:lsdException w:name="Subtle Reference" w:semiHidden="0" w:uiPriority="31" w:unhideWhenUsed="0" w:qFormat="1"/>
-    <w:lsdException w:name="Intense Reference" w:semiHidden="0" w:uiPriority="32" w:unhideWhenUsed="0" w:qFormat="1"/>
-    <w:lsdException w:name="Book Title" w:semiHidden="0" w:uiPriority="33" w:unhideWhenUsed="0" w:qFormat="1"/>
-    <w:lsdException w:name="Bibliography" w:uiPriority="37"/>
-    <w:lsdException w:name="TOC Heading" w:uiPriority="39" w:qFormat="1"/>
+  <w:latentStyles w:defLockedState="0" w:defUIPriority="99" w:defSemiHidden="0" w:defUnhideWhenUsed="0" w:defQFormat="0" w:count="371">
+    <w:lsdException w:name="Normal" w:uiPriority="0" w:qFormat="1"/>
+    <w:lsdException w:name="heading 1" w:uiPriority="9" w:qFormat="1"/>
+    <w:lsdException w:name="heading 2" w:semiHidden="1" w:uiPriority="9" w:unhideWhenUsed="1" w:qFormat="1"/>
+    <w:lsdException w:name="heading 3" w:semiHidden="1" w:uiPriority="9" w:unhideWhenUsed="1" w:qFormat="1"/>
+    <w:lsdException w:name="heading 4" w:semiHidden="1" w:uiPriority="9" w:unhideWhenUsed="1" w:qFormat="1"/>
+    <w:lsdException w:name="heading 5" w:semiHidden="1" w:uiPriority="9" w:unhideWhenUsed="1" w:qFormat="1"/>
+    <w:lsdException w:name="heading 6" w:semiHidden="1" w:uiPriority="9" w:unhideWhenUsed="1" w:qFormat="1"/>
+    <w:lsdException w:name="heading 7" w:semiHidden="1" w:uiPriority="9" w:unhideWhenUsed="1" w:qFormat="1"/>
+    <w:lsdException w:name="heading 8" w:semiHidden="1" w:uiPriority="9" w:unhideWhenUsed="1" w:qFormat="1"/>
+    <w:lsdException w:name="heading 9" w:semiHidden="1" w:uiPriority="9" w:unhideWhenUsed="1" w:qFormat="1"/>
+    <w:lsdException w:name="index 1" w:semiHidden="1" w:unhideWhenUsed="1"/>
+    <w:lsdException w:name="index 2" w:semiHidden="1" w:unhideWhenUsed="1"/>
+    <w:lsdException w:name="index 3" w:semiHidden="1" w:unhideWhenUsed="1"/>
+    <w:lsdException w:name="index 4" w:semiHidden="1" w:unhideWhenUsed="1"/>
+    <w:lsdException w:name="index 5" w:semiHidden="1" w:unhideWhenUsed="1"/>
+    <w:lsdException w:name="index 6" w:semiHidden="1" w:unhideWhenUsed="1"/>
+    <w:lsdException w:name="index 7" w:semiHidden="1" w:unhideWhenUsed="1"/>
+    <w:lsdException w:name="index 8" w:semiHidden="1" w:unhideWhenUsed="1"/>
+    <w:lsdException w:name="index 9" w:semiHidden="1" w:unhideWhenUsed="1"/>
+    <w:lsdException w:name="toc 1" w:semiHidden="1" w:uiPriority="39" w:unhideWhenUsed="1"/>
+    <w:lsdException w:name="toc 2" w:semiHidden="1" w:uiPriority="39" w:unhideWhenUsed="1"/>
+    <w:lsdException w:name="toc 3" w:semiHidden="1" w:uiPriority="39" w:unhideWhenUsed="1"/>
+    <w:lsdException w:name="toc 4" w:semiHidden="1" w:uiPriority="39" w:unhideWhenUsed="1"/>
+    <w:lsdException w:name="toc 5" w:semiHidden="1" w:uiPriority="39" w:unhideWhenUsed="1"/>
+    <w:lsdException w:name="toc 6" w:semiHidden="1" w:uiPriority="39" w:unhideWhenUsed="1"/>
+    <w:lsdException w:name="toc 7" w:semiHidden="1" w:uiPriority="39" w:unhideWhenUsed="1"/>
+    <w:lsdException w:name="toc 8" w:semiHidden="1" w:uiPriority="39" w:unhideWhenUsed="1"/>
+    <w:lsdException w:name="toc 9" w:semiHidden="1" w:uiPriority="39" w:unhideWhenUsed="1"/>
+    <w:lsdException w:name="Normal Indent" w:semiHidden="1" w:unhideWhenUsed="1"/>
+    <w:lsdException w:name="footnote text" w:semiHidden="1" w:unhideWhenUsed="1"/>
+    <w:lsdException w:name="annotation text" w:semiHidden="1" w:unhideWhenUsed="1"/>
+    <w:lsdException w:name="header" w:semiHidden="1" w:unhideWhenUsed="1"/>
+    <w:lsdException w:name="footer" w:semiHidden="1" w:unhideWhenUsed="1"/>
+    <w:lsdException w:name="index heading" w:semiHidden="1" w:unhideWhenUsed="1"/>
+    <w:lsdException w:name="caption" w:semiHidden="1" w:uiPriority="35" w:unhideWhenUsed="1" w:qFormat="1"/>
+    <w:lsdException w:name="table of figures" w:semiHidden="1" w:unhideWhenUsed="1"/>
+    <w:lsdException w:name="envelope address" w:semiHidden="1" w:unhideWhenUsed="1"/>
+    <w:lsdException w:name="envelope return" w:semiHidden="1" w:unhideWhenUsed="1"/>
+    <w:lsdException w:name="footnote reference" w:semiHidden="1" w:unhideWhenUsed="1"/>
+    <w:lsdException w:name="annotation reference" w:semiHidden="1" w:unhideWhenUsed="1"/>
+    <w:lsdException w:name="line number" w:semiHidden="1" w:unhideWhenUsed="1"/>
+    <w:lsdException w:name="page number" w:semiHidden="1" w:unhideWhenUsed="1"/>
+    <w:lsdException w:name="endnote reference" w:semiHidden="1" w:unhideWhenUsed="1"/>
+    <w:lsdException w:name="endnote text" w:semiHidden="1" w:unhideWhenUsed="1"/>
+    <w:lsdException w:name="table of authorities" w:semiHidden="1" w:unhideWhenUsed="1"/>
+    <w:lsdException w:name="macro" w:semiHidden="1" w:unhideWhenUsed="1"/>
+    <w:lsdException w:name="toa heading" w:semiHidden="1" w:unhideWhenUsed="1"/>
+    <w:lsdException w:name="List" w:semiHidden="1" w:unhideWhenUsed="1"/>
+    <w:lsdException w:name="List Bullet" w:semiHidden="1" w:unhideWhenUsed="1"/>
+    <w:lsdException w:name="List Number" w:semiHidden="1" w:unhideWhenUsed="1"/>
+    <w:lsdException w:name="List 2" w:semiHidden="1" w:unhideWhenUsed="1"/>
+    <w:lsdException w:name="List 3" w:semiHidden="1" w:unhideWhenUsed="1"/>
+    <w:lsdException w:name="List 4" w:semiHidden="1" w:unhideWhenUsed="1"/>
+    <w:lsdException w:name="List 5" w:semiHidden="1" w:unhideWhenUsed="1"/>
+    <w:lsdException w:name="List Bullet 2" w:semiHidden="1" w:unhideWhenUsed="1"/>
+    <w:lsdException w:name="List Bullet 3" w:semiHidden="1" w:unhideWhenUsed="1"/>
+    <w:lsdException w:name="List Bullet 4" w:semiHidden="1" w:unhideWhenUsed="1"/>
+    <w:lsdException w:name="List Bullet 5" w:semiHidden="1" w:unhideWhenUsed="1"/>
+    <w:lsdException w:name="List Number 2" w:semiHidden="1" w:unhideWhenUsed="1"/>
+    <w:lsdException w:name="List Number 3" w:semiHidden="1" w:unhideWhenUsed="1"/>
+    <w:lsdException w:name="List Number 4" w:semiHidden="1" w:unhideWhenUsed="1"/>
+    <w:lsdException w:name="List Number 5" w:semiHidden="1" w:unhideWhenUsed="1"/>
+    <w:lsdException w:name="Title" w:uiPriority="10" w:qFormat="1"/>
+    <w:lsdException w:name="Closing" w:semiHidden="1" w:unhideWhenUsed="1"/>
+    <w:lsdException w:name="Signature" w:semiHidden="1" w:unhideWhenUsed="1"/>
+    <w:lsdException w:name="Default Paragraph Font" w:semiHidden="1" w:uiPriority="1" w:unhideWhenUsed="1"/>
+    <w:lsdException w:name="Body Text" w:semiHidden="1" w:unhideWhenUsed="1"/>
+    <w:lsdException w:name="Body Text Indent" w:semiHidden="1" w:unhideWhenUsed="1"/>
+    <w:lsdException w:name="List Continue" w:semiHidden="1" w:unhideWhenUsed="1"/>
+    <w:lsdException w:name="List Continue 2" w:semiHidden="1" w:unhideWhenUsed="1"/>
+    <w:lsdException w:name="List Continue 3" w:semiHidden="1" w:unhideWhenUsed="1"/>
+    <w:lsdException w:name="List Continue 4" w:semiHidden="1" w:unhideWhenUsed="1"/>
+    <w:lsdException w:name="List Continue 5" w:semiHidden="1" w:unhideWhenUsed="1"/>
+    <w:lsdException w:name="Message Header" w:semiHidden="1" w:unhideWhenUsed="1"/>
+    <w:lsdException w:name="Subtitle" w:uiPriority="11" w:qFormat="1"/>
+    <w:lsdException w:name="Salutation" w:semiHidden="1" w:unhideWhenUsed="1"/>
+    <w:lsdException w:name="Date" w:semiHidden="1" w:unhideWhenUsed="1"/>
+    <w:lsdException w:name="Body Text First Indent" w:semiHidden="1" w:unhideWhenUsed="1"/>
+    <w:lsdException w:name="Body Text First Indent 2" w:semiHidden="1" w:unhideWhenUsed="1"/>
+    <w:lsdException w:name="Note Heading" w:semiHidden="1" w:unhideWhenUsed="1"/>
+    <w:lsdException w:name="Body Text 2" w:semiHidden="1" w:unhideWhenUsed="1"/>
+    <w:lsdException w:name="Body Text 3" w:semiHidden="1" w:unhideWhenUsed="1"/>
+    <w:lsdException w:name="Body Text Indent 2" w:semiHidden="1" w:unhideWhenUsed="1"/>
+    <w:lsdException w:name="Body Text Indent 3" w:semiHidden="1" w:unhideWhenUsed="1"/>
+    <w:lsdException w:name="Block Text" w:semiHidden="1" w:unhideWhenUsed="1"/>
+    <w:lsdException w:name="Hyperlink" w:semiHidden="1" w:unhideWhenUsed="1"/>
+    <w:lsdException w:name="FollowedHyperlink" w:semiHidden="1" w:unhideWhenUsed="1"/>
+    <w:lsdException w:name="Strong" w:uiPriority="22" w:qFormat="1"/>
+    <w:lsdException w:name="Emphasis" w:uiPriority="20" w:qFormat="1"/>
+    <w:lsdException w:name="Document Map" w:semiHidden="1" w:unhideWhenUsed="1"/>
+    <w:lsdException w:name="Plain Text" w:semiHidden="1" w:unhideWhenUsed="1"/>
+    <w:lsdException w:name="E-mail Signature" w:semiHidden="1" w:unhideWhenUsed="1"/>
+    <w:lsdException w:name="HTML Top of Form" w:semiHidden="1" w:unhideWhenUsed="1"/>
+    <w:lsdException w:name="HTML Bottom of Form" w:semiHidden="1" w:unhideWhenUsed="1"/>
+    <w:lsdException w:name="Normal (Web)" w:semiHidden="1" w:unhideWhenUsed="1"/>
+    <w:lsdException w:name="HTML Acronym" w:semiHidden="1" w:unhideWhenUsed="1"/>
+    <w:lsdException w:name="HTML Address" w:semiHidden="1" w:unhideWhenUsed="1"/>
+    <w:lsdException w:name="HTML Cite" w:semiHidden="1" w:unhideWhenUsed="1"/>
+    <w:lsdException w:name="HTML Code" w:semiHidden="1" w:unhideWhenUsed="1"/>
+    <w:lsdException w:name="HTML Definition" w:semiHidden="1" w:unhideWhenUsed="1"/>
+    <w:lsdException w:name="HTML Keyboard" w:semiHidden="1" w:unhideWhenUsed="1"/>
+    <w:lsdException w:name="HTML Preformatted" w:semiHidden="1" w:unhideWhenUsed="1"/>
+    <w:lsdException w:name="HTML Sample" w:semiHidden="1" w:unhideWhenUsed="1"/>
+    <w:lsdException w:name="HTML Typewriter" w:semiHidden="1" w:unhideWhenUsed="1"/>
+    <w:lsdException w:name="HTML Variable" w:semiHidden="1" w:unhideWhenUsed="1"/>
+    <w:lsdException w:name="Normal Table" w:semiHidden="1" w:unhideWhenUsed="1"/>
+    <w:lsdException w:name="annotation subject" w:semiHidden="1" w:unhideWhenUsed="1"/>
+    <w:lsdException w:name="No List" w:semiHidden="1" w:unhideWhenUsed="1"/>
+    <w:lsdException w:name="Outline List 1" w:semiHidden="1" w:unhideWhenUsed="1"/>
+    <w:lsdException w:name="Outline List 2" w:semiHidden="1" w:unhideWhenUsed="1"/>
+    <w:lsdException w:name="Outline List 3" w:semiHidden="1" w:unhideWhenUsed="1"/>
+    <w:lsdException w:name="Table Simple 1" w:semiHidden="1" w:unhideWhenUsed="1"/>
+    <w:lsdException w:name="Table Simple 2" w:semiHidden="1" w:unhideWhenUsed="1"/>
+    <w:lsdException w:name="Table Simple 3" w:semiHidden="1" w:unhideWhenUsed="1"/>
+    <w:lsdException w:name="Table Classic 1" w:semiHidden="1" w:unhideWhenUsed="1"/>
+    <w:lsdException w:name="Table Classic 2" w:semiHidden="1" w:unhideWhenUsed="1"/>
+    <w:lsdException w:name="Table Classic 3" w:semiHidden="1" w:unhideWhenUsed="1"/>
+    <w:lsdException w:name="Table Classic 4" w:semiHidden="1" w:unhideWhenUsed="1"/>
+    <w:lsdException w:name="Table Colorful 1" w:semiHidden="1" w:unhideWhenUsed="1"/>
+    <w:lsdException w:name="Table Colorful 2" w:semiHidden="1" w:unhideWhenUsed="1"/>
+    <w:lsdException w:name="Table Colorful 3" w:semiHidden="1" w:unhideWhenUsed="1"/>
+    <w:lsdException w:name="Table Columns 1" w:semiHidden="1" w:unhideWhenUsed="1"/>
+    <w:lsdException w:name="Table Columns 2" w:semiHidden="1" w:unhideWhenUsed="1"/>
+    <w:lsdException w:name="Table Columns 3" w:semiHidden="1" w:unhideWhenUsed="1"/>
+    <w:lsdException w:name="Table Columns 4" w:semiHidden="1" w:unhideWhenUsed="1"/>
+    <w:lsdException w:name="Table Columns 5" w:semiHidden="1" w:unhideWhenUsed="1"/>
+    <w:lsdException w:name="Table Grid 1" w:semiHidden="1" w:unhideWhenUsed="1"/>
+    <w:lsdException w:name="Table Grid 2" w:semiHidden="1" w:unhideWhenUsed="1"/>
+    <w:lsdException w:name="Table Grid 3" w:semiHidden="1" w:unhideWhenUsed="1"/>
+    <w:lsdException w:name="Table Grid 4" w:semiHidden="1" w:unhideWhenUsed="1"/>
+    <w:lsdException w:name="Table Grid 5" w:semiHidden="1" w:unhideWhenUsed="1"/>
+    <w:lsdException w:name="Table Grid 6" w:semiHidden="1" w:unhideWhenUsed="1"/>
+    <w:lsdException w:name="Table Grid 7" w:semiHidden="1" w:unhideWhenUsed="1"/>
+    <w:lsdException w:name="Table Grid 8" w:semiHidden="1" w:unhideWhenUsed="1"/>
+    <w:lsdException w:name="Table List 1" w:semiHidden="1" w:unhideWhenUsed="1"/>
+    <w:lsdException w:name="Table List 2" w:semiHidden="1" w:unhideWhenUsed="1"/>
+    <w:lsdException w:name="Table List 3" w:semiHidden="1" w:unhideWhenUsed="1"/>
+    <w:lsdException w:name="Table List 4" w:semiHidden="1" w:unhideWhenUsed="1"/>
+    <w:lsdException w:name="Table List 5" w:semiHidden="1" w:unhideWhenUsed="1"/>
+    <w:lsdException w:name="Table List 6" w:semiHidden="1" w:unhideWhenUsed="1"/>
+    <w:lsdException w:name="Table List 7" w:semiHidden="1" w:unhideWhenUsed="1"/>
+    <w:lsdException w:name="Table List 8" w:semiHidden="1" w:unhideWhenUsed="1"/>
+    <w:lsdException w:name="Table 3D effects 1" w:semiHidden="1" w:unhideWhenUsed="1"/>
+    <w:lsdException w:name="Table 3D effects 2" w:semiHidden="1" w:unhideWhenUsed="1"/>
+    <w:lsdException w:name="Table 3D effects 3" w:semiHidden="1" w:unhideWhenUsed="1"/>
+    <w:lsdException w:name="Table Contemporary" w:semiHidden="1" w:unhideWhenUsed="1"/>
+    <w:lsdException w:name="Table Elegant" w:semiHidden="1" w:unhideWhenUsed="1"/>
+    <w:lsdException w:name="Table Professional" w:semiHidden="1" w:unhideWhenUsed="1"/>
+    <w:lsdException w:name="Table Subtle 1" w:semiHidden="1" w:unhideWhenUsed="1"/>
+    <w:lsdException w:name="Table Subtle 2" w:semiHidden="1" w:unhideWhenUsed="1"/>
+    <w:lsdException w:name="Table Web 1" w:semiHidden="1" w:unhideWhenUsed="1"/>
+    <w:lsdException w:name="Table Web 2" w:semiHidden="1" w:unhideWhenUsed="1"/>
+    <w:lsdException w:name="Table Web 3" w:semiHidden="1" w:unhideWhenUsed="1"/>
+    <w:lsdException w:name="Balloon Text" w:semiHidden="1" w:unhideWhenUsed="1"/>
+    <w:lsdException w:name="Table Grid" w:uiPriority="59"/>
+    <w:lsdException w:name="Table Theme" w:semiHidden="1" w:unhideWhenUsed="1"/>
+    <w:lsdException w:name="Placeholder Text" w:semiHidden="1"/>
+    <w:lsdException w:name="No Spacing" w:uiPriority="1" w:qFormat="1"/>
+    <w:lsdException w:name="Light Shading" w:uiPriority="60"/>
+    <w:lsdException w:name="Light List" w:uiPriority="61"/>
+    <w:lsdException w:name="Light Grid" w:uiPriority="62"/>
+    <w:lsdException w:name="Medium Shading 1" w:uiPriority="63"/>
+    <w:lsdException w:name="Medium Shading 2" w:uiPriority="64"/>
+    <w:lsdException w:name="Medium List 1" w:uiPriority="65"/>
+    <w:lsdException w:name="Medium List 2" w:uiPriority="66"/>
+    <w:lsdException w:name="Medium Grid 1" w:uiPriority="67"/>
+    <w:lsdException w:name="Medium Grid 2" w:uiPriority="68"/>
+    <w:lsdException w:name="Medium Grid 3" w:uiPriority="69"/>
+    <w:lsdException w:name="Dark List" w:uiPriority="70"/>
+    <w:lsdException w:name="Colorful Shading" w:uiPriority="71"/>
+    <w:lsdException w:name="Colorful List" w:uiPriority="72"/>
+    <w:lsdException w:name="Colorful Grid" w:uiPriority="73"/>
+    <w:lsdException w:name="Light Shading Accent 1" w:uiPriority="60"/>
+    <w:lsdException w:name="Light List Accent 1" w:uiPriority="61"/>
+    <w:lsdException w:name="Light Grid Accent 1" w:uiPriority="62"/>
+    <w:lsdException w:name="Medium Shading 1 Accent 1" w:uiPriority="63"/>
+    <w:lsdException w:name="Medium Shading 2 Accent 1" w:uiPriority="64"/>
+    <w:lsdException w:name="Medium List 1 Accent 1" w:uiPriority="65"/>
+    <w:lsdException w:name="Revision" w:semiHidden="1"/>
+    <w:lsdException w:name="List Paragraph" w:uiPriority="34" w:qFormat="1"/>
+    <w:lsdException w:name="Quote" w:uiPriority="29" w:qFormat="1"/>
+    <w:lsdException w:name="Intense Quote" w:uiPriority="30" w:qFormat="1"/>
+    <w:lsdException w:name="Medium List 2 Accent 1" w:uiPriority="66"/>
+    <w:lsdException w:name="Medium Grid 1 Accent 1" w:uiPriority="67"/>
+    <w:lsdException w:name="Medium Grid 2 Accent 1" w:uiPriority="68"/>
+    <w:lsdException w:name="Medium Grid 3 Accent 1" w:uiPriority="69"/>
+    <w:lsdException w:name="Dark List Accent 1" w:uiPriority="70"/>
+    <w:lsdException w:name="Colorful Shading Accent 1" w:uiPriority="71"/>
+    <w:lsdException w:name="Colorful List Accent 1" w:uiPriority="72"/>
+    <w:lsdException w:name="Colorful Grid Accent 1" w:uiPriority="73"/>
+    <w:lsdException w:name="Light Shading Accent 2" w:uiPriority="60"/>
+    <w:lsdException w:name="Light List Accent 2" w:uiPriority="61"/>
+    <w:lsdException w:name="Light Grid Accent 2" w:uiPriority="62"/>
+    <w:lsdException w:name="Medium Shading 1 Accent 2" w:uiPriority="63"/>
+    <w:lsdException w:name="Medium Shading 2 Accent 2" w:uiPriority="64"/>
+    <w:lsdException w:name="Medium List 1 Accent 2" w:uiPriority="65"/>
+    <w:lsdException w:name="Medium List 2 Accent 2" w:uiPriority="66"/>
+    <w:lsdException w:name="Medium Grid 1 Accent 2" w:uiPriority="67"/>
+    <w:lsdException w:name="Medium Grid 2 Accent 2" w:uiPriority="68"/>
+    <w:lsdException w:name="Medium Grid 3 Accent 2" w:uiPriority="69"/>
+    <w:lsdException w:name="Dark List Accent 2" w:uiPriority="70"/>
+    <w:lsdException w:name="Colorful Shading Accent 2" w:uiPriority="71"/>
+    <w:lsdException w:name="Colorful List Accent 2" w:uiPriority="72"/>
+    <w:lsdException w:name="Colorful Grid Accent 2" w:uiPriority="73"/>
+    <w:lsdException w:name="Light Shading Accent 3" w:uiPriority="60"/>
+    <w:lsdException w:name="Light List Accent 3" w:uiPriority="61"/>
+    <w:lsdException w:name="Light Grid Accent 3" w:uiPriority="62"/>
+    <w:lsdException w:name="Medium Shading 1 Accent 3" w:uiPriority="63"/>
+    <w:lsdException w:name="Medium Shading 2 Accent 3" w:uiPriority="64"/>
+    <w:lsdException w:name="Medium List 1 Accent 3" w:uiPriority="65"/>
+    <w:lsdException w:name="Medium List 2 Accent 3" w:uiPriority="66"/>
+    <w:lsdException w:name="Medium Grid 1 Accent 3" w:uiPriority="67"/>
+    <w:lsdException w:name="Medium Grid 2 Accent 3" w:uiPriority="68"/>
+    <w:lsdException w:name="Medium Grid 3 Accent 3" w:uiPriority="69"/>
+    <w:lsdException w:name="Dark List Accent 3" w:uiPriority="70"/>
+    <w:lsdException w:name="Colorful Shading Accent 3" w:uiPriority="71"/>
+    <w:lsdException w:name="Colorful List Accent 3" w:uiPriority="72"/>
+    <w:lsdException w:name="Colorful Grid Accent 3" w:uiPriority="73"/>
+    <w:lsdException w:name="Light Shading Accent 4" w:uiPriority="60"/>
+    <w:lsdException w:name="Light List Accent 4" w:uiPriority="61"/>
+    <w:lsdException w:name="Light Grid Accent 4" w:uiPriority="62"/>
+    <w:lsdException w:name="Medium Shading 1 Accent 4" w:uiPriority="63"/>
+    <w:lsdException w:name="Medium Shading 2 Accent 4" w:uiPriority="64"/>
+    <w:lsdException w:name="Medium List 1 Accent 4" w:uiPriority="65"/>
+    <w:lsdException w:name="Medium List 2 Accent 4" w:uiPriority="66"/>
+    <w:lsdException w:name="Medium Grid 1 Accent 4" w:uiPriority="67"/>
+    <w:lsdException w:name="Medium Grid 2 Accent 4" w:uiPriority="68"/>
+    <w:lsdException w:name="Medium Grid 3 Accent 4" w:uiPriority="69"/>
+    <w:lsdException w:name="Dark List Accent 4" w:uiPriority="70"/>
+    <w:lsdException w:name="Colorful Shading Accent 4" w:uiPriority="71"/>
+    <w:lsdException w:name="Colorful List Accent 4" w:uiPriority="72"/>
+    <w:lsdException w:name="Colorful Grid Accent 4" w:uiPriority="73"/>
+    <w:lsdException w:name="Light Shading Accent 5" w:uiPriority="60"/>
+    <w:lsdException w:name="Light List Accent 5" w:uiPriority="61"/>
+    <w:lsdException w:name="Light Grid Accent 5" w:uiPriority="62"/>
+    <w:lsdException w:name="Medium Shading 1 Accent 5" w:uiPriority="63"/>
+    <w:lsdException w:name="Medium Shading 2 Accent 5" w:uiPriority="64"/>
+    <w:lsdException w:name="Medium List 1 Accent 5" w:uiPriority="65"/>
+    <w:lsdException w:name="Medium List 2 Accent 5" w:uiPriority="66"/>
+    <w:lsdException w:name="Medium Grid 1 Accent 5" w:uiPriority="67"/>
+    <w:lsdException w:name="Medium Grid 2 Accent 5" w:uiPriority="68"/>
+    <w:lsdException w:name="Medium Grid 3 Accent 5" w:uiPriority="69"/>
+    <w:lsdException w:name="Dark List Accent 5" w:uiPriority="70"/>
+    <w:lsdException w:name="Colorful Shading Accent 5" w:uiPriority="71"/>
+    <w:lsdException w:name="Colorful List Accent 5" w:uiPriority="72"/>
+    <w:lsdException w:name="Colorful Grid Accent 5" w:uiPriority="73"/>
+    <w:lsdException w:name="Light Shading Accent 6" w:uiPriority="60"/>
+    <w:lsdException w:name="Light List Accent 6" w:uiPriority="61"/>
+    <w:lsdException w:name="Light Grid Accent 6" w:uiPriority="62"/>
+    <w:lsdException w:name="Medium Shading 1 Accent 6" w:uiPriority="63"/>
+    <w:lsdException w:name="Medium Shading 2 Accent 6" w:uiPriority="64"/>
+    <w:lsdException w:name="Medium List 1 Accent 6" w:uiPriority="65"/>
+    <w:lsdException w:name="Medium List 2 Accent 6" w:uiPriority="66"/>
+    <w:lsdException w:name="Medium Grid 1 Accent 6" w:uiPriority="67"/>
+    <w:lsdException w:name="Medium Grid 2 Accent 6" w:uiPriority="68"/>
+    <w:lsdException w:name="Medium Grid 3 Accent 6" w:uiPriority="69"/>
+    <w:lsdException w:name="Dark List Accent 6" w:uiPriority="70"/>
+    <w:lsdException w:name="Colorful Shading Accent 6" w:uiPriority="71"/>
+    <w:lsdException w:name="Colorful List Accent 6" w:uiPriority="72"/>
+    <w:lsdException w:name="Colorful Grid Accent 6" w:uiPriority="73"/>
+    <w:lsdException w:name="Subtle Emphasis" w:uiPriority="19" w:qFormat="1"/>
+    <w:lsdException w:name="Intense Emphasis" w:uiPriority="21" w:qFormat="1"/>
+    <w:lsdException w:name="Subtle Reference" w:uiPriority="31" w:qFormat="1"/>
+    <w:lsdException w:name="Intense Reference" w:uiPriority="32" w:qFormat="1"/>
+    <w:lsdException w:name="Book Title" w:uiPriority="33" w:qFormat="1"/>
+    <w:lsdException w:name="Bibliography" w:semiHidden="1" w:uiPriority="37" w:unhideWhenUsed="1"/>
+    <w:lsdException w:name="TOC Heading" w:semiHidden="1" w:uiPriority="39" w:unhideWhenUsed="1" w:qFormat="1"/>
+    <w:lsdException w:name="Plain Table 1" w:uiPriority="41"/>
+    <w:lsdException w:name="Plain Table 2" w:uiPriority="42"/>
+    <w:lsdException w:name="Plain Table 3" w:uiPriority="43"/>
+    <w:lsdException w:name="Plain Table 4" w:uiPriority="44"/>
+    <w:lsdException w:name="Plain Table 5" w:uiPriority="45"/>
+    <w:lsdException w:name="Grid Table Light" w:uiPriority="40"/>
+    <w:lsdException w:name="Grid Table 1 Light" w:uiPriority="46"/>
+    <w:lsdException w:name="Grid Table 2" w:uiPriority="47"/>
+    <w:lsdException w:name="Grid Table 3" w:uiPriority="48"/>
+    <w:lsdException w:name="Grid Table 4" w:uiPriority="49"/>
+    <w:lsdException w:name="Grid Table 5 Dark" w:uiPriority="50"/>
+    <w:lsdException w:name="Grid Table 6 Colorful" w:uiPriority="51"/>
+    <w:lsdException w:name="Grid Table 7 Colorful" w:uiPriority="52"/>
+    <w:lsdException w:name="Grid Table 1 Light Accent 1" w:uiPriority="46"/>
+    <w:lsdException w:name="Grid Table 2 Accent 1" w:uiPriority="47"/>
+    <w:lsdException w:name="Grid Table 3 Accent 1" w:uiPriority="48"/>
+    <w:lsdException w:name="Grid Table 4 Accent 1" w:uiPriority="49"/>
+    <w:lsdException w:name="Grid Table 5 Dark Accent 1" w:uiPriority="50"/>
+    <w:lsdException w:name="Grid Table 6 Colorful Accent 1" w:uiPriority="51"/>
+    <w:lsdException w:name="Grid Table 7 Colorful Accent 1" w:uiPriority="52"/>
+    <w:lsdException w:name="Grid Table 1 Light Accent 2" w:uiPriority="46"/>
+    <w:lsdException w:name="Grid Table 2 Accent 2" w:uiPriority="47"/>
+    <w:lsdException w:name="Grid Table 3 Accent 2" w:uiPriority="48"/>
+    <w:lsdException w:name="Grid Table 4 Accent 2" w:uiPriority="49"/>
+    <w:lsdException w:name="Grid Table 5 Dark Accent 2" w:uiPriority="50"/>
+    <w:lsdException w:name="Grid Table 6 Colorful Accent 2" w:uiPriority="51"/>
+    <w:lsdException w:name="Grid Table 7 Colorful Accent 2" w:uiPriority="52"/>
+    <w:lsdException w:name="Grid Table 1 Light Accent 3" w:uiPriority="46"/>
+    <w:lsdException w:name="Grid Table 2 Accent 3" w:uiPriority="47"/>
+    <w:lsdException w:name="Grid Table 3 Accent 3" w:uiPriority="48"/>
+    <w:lsdException w:name="Grid Table 4 Accent 3" w:uiPriority="49"/>
+    <w:lsdException w:name="Grid Table 5 Dark Accent 3" w:uiPriority="50"/>
+    <w:lsdException w:name="Grid Table 6 Colorful Accent 3" w:uiPriority="51"/>
+    <w:lsdException w:name="Grid Table 7 Colorful Accent 3" w:uiPriority="52"/>
+    <w:lsdException w:name="Grid Table 1 Light Accent 4" w:uiPriority="46"/>
+    <w:lsdException w:name="Grid Table 2 Accent 4" w:uiPriority="47"/>
+    <w:lsdException w:name="Grid Table 3 Accent 4" w:uiPriority="48"/>
+    <w:lsdException w:name="Grid Table 4 Accent 4" w:uiPriority="49"/>
+    <w:lsdException w:name="Grid Table 5 Dark Accent 4" w:uiPriority="50"/>
+    <w:lsdException w:name="Grid Table 6 Colorful Accent 4" w:uiPriority="51"/>
+    <w:lsdException w:name="Grid Table 7 Colorful Accent 4" w:uiPriority="52"/>
+    <w:lsdException w:name="Grid Table 1 Light Accent 5" w:uiPriority="46"/>
+    <w:lsdException w:name="Grid Table 2 Accent 5" w:uiPriority="47"/>
+    <w:lsdException w:name="Grid Table 3 Accent 5" w:uiPriority="48"/>
+    <w:lsdException w:name="Grid Table 4 Accent 5" w:uiPriority="49"/>
+    <w:lsdException w:name="Grid Table 5 Dark Accent 5" w:uiPriority="50"/>
+    <w:lsdException w:name="Grid Table 6 Colorful Accent 5" w:uiPriority="51"/>
+    <w:lsdException w:name="Grid Table 7 Colorful Accent 5" w:uiPriority="52"/>
+    <w:lsdException w:name="Grid Table 1 Light Accent 6" w:uiPriority="46"/>
+    <w:lsdException w:name="Grid Table 2 Accent 6" w:uiPriority="47"/>
+    <w:lsdException w:name="Grid Table 3 Accent 6" w:uiPriority="48"/>
+    <w:lsdException w:name="Grid Table 4 Accent 6" w:uiPriority="49"/>
+    <w:lsdException w:name="Grid Table 5 Dark Accent 6" w:uiPriority="50"/>
+    <w:lsdException w:name="Grid Table 6 Colorful Accent 6" w:uiPriority="51"/>
+    <w:lsdException w:name="Grid Table 7 Colorful Accent 6" w:uiPriority="52"/>
+    <w:lsdException w:name="List Table 1 Light" w:uiPriority="46"/>
+    <w:lsdException w:name="List Table 2" w:uiPriority="47"/>
+    <w:lsdException w:name="List Table 3" w:uiPriority="48"/>
+    <w:lsdException w:name="List Table 4" w:uiPriority="49"/>
+    <w:lsdException w:name="List Table 5 Dark" w:uiPriority="50"/>
+    <w:lsdException w:name="List Table 6 Colorful" w:uiPriority="51"/>
+    <w:lsdException w:name="List Table 7 Colorful" w:uiPriority="52"/>
+    <w:lsdException w:name="List Table 1 Light Accent 1" w:uiPriority="46"/>
+    <w:lsdException w:name="List Table 2 Accent 1" w:uiPriority="47"/>
+    <w:lsdException w:name="List Table 3 Accent 1" w:uiPriority="48"/>
+    <w:lsdException w:name="List Table 4 Accent 1" w:uiPriority="49"/>
+    <w:lsdException w:name="List Table 5 Dark Accent 1" w:uiPriority="50"/>
+    <w:lsdException w:name="List Table 6 Colorful Accent 1" w:uiPriority="51"/>
+    <w:lsdException w:name="List Table 7 Colorful Accent 1" w:uiPriority="52"/>
+    <w:lsdException w:name="List Table 1 Light Accent 2" w:uiPriority="46"/>
+    <w:lsdException w:name="List Table 2 Accent 2" w:uiPriority="47"/>
+    <w:lsdException w:name="List Table 3 Accent 2" w:uiPriority="48"/>
+    <w:lsdException w:name="List Table 4 Accent 2" w:uiPriority="49"/>
+    <w:lsdException w:name="List Table 5 Dark Accent 2" w:uiPriority="50"/>
+    <w:lsdException w:name="List Table 6 Colorful Accent 2" w:uiPriority="51"/>
+    <w:lsdException w:name="List Table 7 Colorful Accent 2" w:uiPriority="52"/>
+    <w:lsdException w:name="List Table 1 Light Accent 3" w:uiPriority="46"/>
+    <w:lsdException w:name="List Table 2 Accent 3" w:uiPriority="47"/>
+    <w:lsdException w:name="List Table 3 Accent 3" w:uiPriority="48"/>
+    <w:lsdException w:name="List Table 4 Accent 3" w:uiPriority="49"/>
+    <w:lsdException w:name="List Table 5 Dark Accent 3" w:uiPriority="50"/>
+    <w:lsdException w:name="List Table 6 Colorful Accent 3" w:uiPriority="51"/>
+    <w:lsdException w:name="List Table 7 Colorful Accent 3" w:uiPriority="52"/>
+    <w:lsdException w:name="List Table 1 Light Accent 4" w:uiPriority="46"/>
+    <w:lsdException w:name="List Table 2 Accent 4" w:uiPriority="47"/>
+    <w:lsdException w:name="List Table 3 Accent 4" w:uiPriority="48"/>
+    <w:lsdException w:name="List Table 4 Accent 4" w:uiPriority="49"/>
+    <w:lsdException w:name="List Table 5 Dark Accent 4" w:uiPriority="50"/>
+    <w:lsdException w:name="List Table 6 Colorful Accent 4" w:uiPriority="51"/>
+    <w:lsdException w:name="List Table 7 Colorful Accent 4" w:uiPriority="52"/>
+    <w:lsdException w:name="List Table 1 Light Accent 5" w:uiPriority="46"/>
+    <w:lsdException w:name="List Table 2 Accent 5" w:uiPriority="47"/>
+    <w:lsdException w:name="List Table 3 Accent 5" w:uiPriority="48"/>
+    <w:lsdException w:name="List Table 4 Accent 5" w:uiPriority="49"/>
+    <w:lsdException w:name="List Table 5 Dark Accent 5" w:uiPriority="50"/>
+    <w:lsdException w:name="List Table 6 Colorful Accent 5" w:uiPriority="51"/>
+    <w:lsdException w:name="List Table 7 Colorful Accent 5" w:uiPriority="52"/>
+    <w:lsdException w:name="List Table 1 Light Accent 6" w:uiPriority="46"/>
+    <w:lsdException w:name="List Table 2 Accent 6" w:uiPriority="47"/>
+    <w:lsdException w:name="List Table 3 Accent 6" w:uiPriority="48"/>
+    <w:lsdException w:name="List Table 4 Accent 6" w:uiPriority="49"/>
+    <w:lsdException w:name="List Table 5 Dark Accent 6" w:uiPriority="50"/>
+    <w:lsdException w:name="List Table 6 Colorful Accent 6" w:uiPriority="51"/>
+    <w:lsdException w:name="List Table 7 Colorful Accent 6" w:uiPriority="52"/>
   </w:latentStyles>
   <w:style w:type="paragraph" w:default="1" w:styleId="Normal">
     <w:name w:val="Normal"/>
@@ -12952,7 +13318,6 @@
     <w:uiPriority w:val="99"/>
     <w:semiHidden/>
     <w:unhideWhenUsed/>
-    <w:qFormat/>
     <w:tblPr>
       <w:tblInd w:w="0" w:type="dxa"/>
       <w:tblCellMar>
@@ -13230,315 +13595,6 @@
     </w:rPr>
   </w:style>
 </w:styles>
-</file>
-
-<file path=word/glossary/document.xml><?xml version="1.0" encoding="utf-8"?>
-<w:glossaryDocument xmlns:ve="http://schemas.openxmlformats.org/markup-compatibility/2006" xmlns:o="urn:schemas-microsoft-com:office:office" xmlns:r="http://schemas.openxmlformats.org/officeDocument/2006/relationships" xmlns:m="http://schemas.openxmlformats.org/officeDocument/2006/math" xmlns:v="urn:schemas-microsoft-com:vml" xmlns:wp="http://schemas.openxmlformats.org/drawingml/2006/wordprocessingDrawing" xmlns:w10="urn:schemas-microsoft-com:office:word" xmlns:w="http://schemas.openxmlformats.org/wordprocessingml/2006/main" xmlns:wne="http://schemas.microsoft.com/office/word/2006/wordml">
-  <w:docParts/>
-</w:glossaryDocument>
-</file>
-
-<file path=word/glossary/fontTable.xml><?xml version="1.0" encoding="utf-8"?>
-<w:fonts xmlns:r="http://schemas.openxmlformats.org/officeDocument/2006/relationships" xmlns:w="http://schemas.openxmlformats.org/wordprocessingml/2006/main">
-  <w:font w:name="Times New Roman">
-    <w:panose1 w:val="02020603050405020304"/>
-    <w:charset w:val="00"/>
-    <w:family w:val="roman"/>
-    <w:pitch w:val="variable"/>
-    <w:sig w:usb0="E0002AFF" w:usb1="C0007841" w:usb2="00000009" w:usb3="00000000" w:csb0="000001FF" w:csb1="00000000"/>
-  </w:font>
-  <w:font w:name="Symbol">
-    <w:panose1 w:val="05050102010706020507"/>
-    <w:charset w:val="02"/>
-    <w:family w:val="roman"/>
-    <w:pitch w:val="variable"/>
-    <w:sig w:usb0="00000000" w:usb1="10000000" w:usb2="00000000" w:usb3="00000000" w:csb0="80000000" w:csb1="00000000"/>
-  </w:font>
-  <w:font w:name="Courier New">
-    <w:panose1 w:val="02070309020205020404"/>
-    <w:charset w:val="00"/>
-    <w:family w:val="modern"/>
-    <w:pitch w:val="fixed"/>
-    <w:sig w:usb0="E0002AFF" w:usb1="C0007843" w:usb2="00000009" w:usb3="00000000" w:csb0="000001FF" w:csb1="00000000"/>
-  </w:font>
-  <w:font w:name="Wingdings">
-    <w:panose1 w:val="05000000000000000000"/>
-    <w:charset w:val="02"/>
-    <w:family w:val="auto"/>
-    <w:pitch w:val="variable"/>
-    <w:sig w:usb0="00000000" w:usb1="10000000" w:usb2="00000000" w:usb3="00000000" w:csb0="80000000" w:csb1="00000000"/>
-  </w:font>
-  <w:font w:name="Calibri">
-    <w:panose1 w:val="020F0502020204030204"/>
-    <w:charset w:val="00"/>
-    <w:family w:val="swiss"/>
-    <w:pitch w:val="variable"/>
-    <w:sig w:usb0="E00002FF" w:usb1="4000ACFF" w:usb2="00000001" w:usb3="00000000" w:csb0="0000019F" w:csb1="00000000"/>
-  </w:font>
-  <w:font w:name="Cambria">
-    <w:panose1 w:val="02040503050406030204"/>
-    <w:charset w:val="00"/>
-    <w:family w:val="roman"/>
-    <w:pitch w:val="variable"/>
-    <w:sig w:usb0="E00002FF" w:usb1="400004FF" w:usb2="00000000" w:usb3="00000000" w:csb0="0000019F" w:csb1="00000000"/>
-  </w:font>
-  <w:font w:name="Tahoma">
-    <w:panose1 w:val="020B0604030504040204"/>
-    <w:charset w:val="00"/>
-    <w:family w:val="swiss"/>
-    <w:pitch w:val="variable"/>
-    <w:sig w:usb0="E1002EFF" w:usb1="C000605B" w:usb2="00000029" w:usb3="00000000" w:csb0="000101FF" w:csb1="00000000"/>
-  </w:font>
-  <w:font w:name="Cambria Math">
-    <w:panose1 w:val="02040503050406030204"/>
-    <w:charset w:val="00"/>
-    <w:family w:val="roman"/>
-    <w:pitch w:val="variable"/>
-    <w:sig w:usb0="E00002FF" w:usb1="420024FF" w:usb2="00000000" w:usb3="00000000" w:csb0="0000019F" w:csb1="00000000"/>
-  </w:font>
-</w:fonts>
-</file>
-
-<file path=word/glossary/settings.xml><?xml version="1.0" encoding="utf-8"?>
-<w:settings xmlns:o="urn:schemas-microsoft-com:office:office" xmlns:r="http://schemas.openxmlformats.org/officeDocument/2006/relationships" xmlns:m="http://schemas.openxmlformats.org/officeDocument/2006/math" xmlns:v="urn:schemas-microsoft-com:vml" xmlns:w10="urn:schemas-microsoft-com:office:word" xmlns:w="http://schemas.openxmlformats.org/wordprocessingml/2006/main" xmlns:sl="http://schemas.openxmlformats.org/schemaLibrary/2006/main">
-  <w:view w:val="normal"/>
-  <w:defaultTabStop w:val="708"/>
-  <w:hyphenationZone w:val="425"/>
-  <w:characterSpacingControl w:val="doNotCompress"/>
-  <w:compat>
-    <w:useFELayout/>
-  </w:compat>
-  <w:rsids>
-    <w:rsidRoot w:val="00435CCF"/>
-    <w:rsid w:val="00435CCF"/>
-    <w:rsid w:val="0052136C"/>
-  </w:rsids>
-  <m:mathPr>
-    <m:mathFont m:val="Cambria Math"/>
-    <m:brkBin m:val="before"/>
-    <m:brkBinSub m:val="--"/>
-    <m:smallFrac m:val="off"/>
-    <m:dispDef/>
-    <m:lMargin m:val="0"/>
-    <m:rMargin m:val="0"/>
-    <m:defJc m:val="centerGroup"/>
-    <m:wrapIndent m:val="1440"/>
-    <m:intLim m:val="subSup"/>
-    <m:naryLim m:val="undOvr"/>
-  </m:mathPr>
-  <w:themeFontLang w:val="es-UY"/>
-  <w:clrSchemeMapping w:bg1="light1" w:t1="dark1" w:bg2="light2" w:t2="dark2" w:accent1="accent1" w:accent2="accent2" w:accent3="accent3" w:accent4="accent4" w:accent5="accent5" w:accent6="accent6" w:hyperlink="hyperlink" w:followedHyperlink="followedHyperlink"/>
-  <w:decimalSymbol w:val=","/>
-  <w:listSeparator w:val=","/>
-</w:settings>
-</file>
-
-<file path=word/glossary/styles.xml><?xml version="1.0" encoding="utf-8"?>
-<w:styles xmlns:r="http://schemas.openxmlformats.org/officeDocument/2006/relationships" xmlns:w="http://schemas.openxmlformats.org/wordprocessingml/2006/main">
-  <w:docDefaults>
-    <w:rPrDefault>
-      <w:rPr>
-        <w:rFonts w:asciiTheme="minorHAnsi" w:eastAsiaTheme="minorEastAsia" w:hAnsiTheme="minorHAnsi" w:cstheme="minorBidi"/>
-        <w:sz w:val="22"/>
-        <w:szCs w:val="22"/>
-        <w:lang w:val="es-UY" w:eastAsia="es-UY" w:bidi="ar-SA"/>
-      </w:rPr>
-    </w:rPrDefault>
-    <w:pPrDefault>
-      <w:pPr>
-        <w:spacing w:after="200" w:line="276" w:lineRule="auto"/>
-      </w:pPr>
-    </w:pPrDefault>
-  </w:docDefaults>
-  <w:latentStyles w:defLockedState="0" w:defUIPriority="99" w:defSemiHidden="1" w:defUnhideWhenUsed="1" w:defQFormat="0" w:count="267">
-    <w:lsdException w:name="Normal" w:semiHidden="0" w:uiPriority="0" w:unhideWhenUsed="0" w:qFormat="1"/>
-    <w:lsdException w:name="heading 1" w:semiHidden="0" w:uiPriority="9" w:unhideWhenUsed="0" w:qFormat="1"/>
-    <w:lsdException w:name="heading 2" w:uiPriority="9" w:qFormat="1"/>
-    <w:lsdException w:name="heading 3" w:uiPriority="9" w:qFormat="1"/>
-    <w:lsdException w:name="heading 4" w:uiPriority="9" w:qFormat="1"/>
-    <w:lsdException w:name="heading 5" w:uiPriority="9" w:qFormat="1"/>
-    <w:lsdException w:name="heading 6" w:uiPriority="9" w:qFormat="1"/>
-    <w:lsdException w:name="heading 7" w:uiPriority="9" w:qFormat="1"/>
-    <w:lsdException w:name="heading 8" w:uiPriority="9" w:qFormat="1"/>
-    <w:lsdException w:name="heading 9" w:uiPriority="9" w:qFormat="1"/>
-    <w:lsdException w:name="toc 1" w:uiPriority="39"/>
-    <w:lsdException w:name="toc 2" w:uiPriority="39"/>
-    <w:lsdException w:name="toc 3" w:uiPriority="39"/>
-    <w:lsdException w:name="toc 4" w:uiPriority="39"/>
-    <w:lsdException w:name="toc 5" w:uiPriority="39"/>
-    <w:lsdException w:name="toc 6" w:uiPriority="39"/>
-    <w:lsdException w:name="toc 7" w:uiPriority="39"/>
-    <w:lsdException w:name="toc 8" w:uiPriority="39"/>
-    <w:lsdException w:name="toc 9" w:uiPriority="39"/>
-    <w:lsdException w:name="caption" w:uiPriority="35" w:qFormat="1"/>
-    <w:lsdException w:name="Title" w:semiHidden="0" w:uiPriority="10" w:unhideWhenUsed="0" w:qFormat="1"/>
-    <w:lsdException w:name="Default Paragraph Font" w:uiPriority="1"/>
-    <w:lsdException w:name="Subtitle" w:semiHidden="0" w:uiPriority="11" w:unhideWhenUsed="0" w:qFormat="1"/>
-    <w:lsdException w:name="Strong" w:semiHidden="0" w:uiPriority="22" w:unhideWhenUsed="0" w:qFormat="1"/>
-    <w:lsdException w:name="Emphasis" w:semiHidden="0" w:uiPriority="20" w:unhideWhenUsed="0" w:qFormat="1"/>
-    <w:lsdException w:name="Table Grid" w:semiHidden="0" w:uiPriority="59" w:unhideWhenUsed="0"/>
-    <w:lsdException w:name="Placeholder Text" w:unhideWhenUsed="0"/>
-    <w:lsdException w:name="No Spacing" w:semiHidden="0" w:uiPriority="1" w:unhideWhenUsed="0" w:qFormat="1"/>
-    <w:lsdException w:name="Light Shading" w:semiHidden="0" w:uiPriority="60" w:unhideWhenUsed="0"/>
-    <w:lsdException w:name="Light List" w:semiHidden="0" w:uiPriority="61" w:unhideWhenUsed="0"/>
-    <w:lsdException w:name="Light Grid" w:semiHidden="0" w:uiPriority="62" w:unhideWhenUsed="0"/>
-    <w:lsdException w:name="Medium Shading 1" w:semiHidden="0" w:uiPriority="63" w:unhideWhenUsed="0"/>
-    <w:lsdException w:name="Medium Shading 2" w:semiHidden="0" w:uiPriority="64" w:unhideWhenUsed="0"/>
-    <w:lsdException w:name="Medium List 1" w:semiHidden="0" w:uiPriority="65" w:unhideWhenUsed="0"/>
-    <w:lsdException w:name="Medium List 2" w:semiHidden="0" w:uiPriority="66" w:unhideWhenUsed="0"/>
-    <w:lsdException w:name="Medium Grid 1" w:semiHidden="0" w:uiPriority="67" w:unhideWhenUsed="0"/>
-    <w:lsdException w:name="Medium Grid 2" w:semiHidden="0" w:uiPriority="68" w:unhideWhenUsed="0"/>
-    <w:lsdException w:name="Medium Grid 3" w:semiHidden="0" w:uiPriority="69" w:unhideWhenUsed="0"/>
-    <w:lsdException w:name="Dark List" w:semiHidden="0" w:uiPriority="70" w:unhideWhenUsed="0"/>
-    <w:lsdException w:name="Colorful Shading" w:semiHidden="0" w:uiPriority="71" w:unhideWhenUsed="0"/>
-    <w:lsdException w:name="Colorful List" w:semiHidden="0" w:uiPriority="72" w:unhideWhenUsed="0"/>
-    <w:lsdException w:name="Colorful Grid" w:semiHidden="0" w:uiPriority="73" w:unhideWhenUsed="0"/>
-    <w:lsdException w:name="Light Shading Accent 1" w:semiHidden="0" w:uiPriority="60" w:unhideWhenUsed="0"/>
-    <w:lsdException w:name="Light List Accent 1" w:semiHidden="0" w:uiPriority="61" w:unhideWhenUsed="0"/>
-    <w:lsdException w:name="Light Grid Accent 1" w:semiHidden="0" w:uiPriority="62" w:unhideWhenUsed="0"/>
-    <w:lsdException w:name="Medium Shading 1 Accent 1" w:semiHidden="0" w:uiPriority="63" w:unhideWhenUsed="0"/>
-    <w:lsdException w:name="Medium Shading 2 Accent 1" w:semiHidden="0" w:uiPriority="64" w:unhideWhenUsed="0"/>
-    <w:lsdException w:name="Medium List 1 Accent 1" w:semiHidden="0" w:uiPriority="65" w:unhideWhenUsed="0"/>
-    <w:lsdException w:name="Revision" w:unhideWhenUsed="0"/>
-    <w:lsdException w:name="List Paragraph" w:semiHidden="0" w:uiPriority="34" w:unhideWhenUsed="0" w:qFormat="1"/>
-    <w:lsdException w:name="Quote" w:semiHidden="0" w:uiPriority="29" w:unhideWhenUsed="0" w:qFormat="1"/>
-    <w:lsdException w:name="Intense Quote" w:semiHidden="0" w:uiPriority="30" w:unhideWhenUsed="0" w:qFormat="1"/>
-    <w:lsdException w:name="Medium List 2 Accent 1" w:semiHidden="0" w:uiPriority="66" w:unhideWhenUsed="0"/>
-    <w:lsdException w:name="Medium Grid 1 Accent 1" w:semiHidden="0" w:uiPriority="67" w:unhideWhenUsed="0"/>
-    <w:lsdException w:name="Medium Grid 2 Accent 1" w:semiHidden="0" w:uiPriority="68" w:unhideWhenUsed="0"/>
-    <w:lsdException w:name="Medium Grid 3 Accent 1" w:semiHidden="0" w:uiPriority="69" w:unhideWhenUsed="0"/>
-    <w:lsdException w:name="Dark List Accent 1" w:semiHidden="0" w:uiPriority="70" w:unhideWhenUsed="0"/>
-    <w:lsdException w:name="Colorful Shading Accent 1" w:semiHidden="0" w:uiPriority="71" w:unhideWhenUsed="0"/>
-    <w:lsdException w:name="Colorful List Accent 1" w:semiHidden="0" w:uiPriority="72" w:unhideWhenUsed="0"/>
-    <w:lsdException w:name="Colorful Grid Accent 1" w:semiHidden="0" w:uiPriority="73" w:unhideWhenUsed="0"/>
-    <w:lsdException w:name="Light Shading Accent 2" w:semiHidden="0" w:uiPriority="60" w:unhideWhenUsed="0"/>
-    <w:lsdException w:name="Light List Accent 2" w:semiHidden="0" w:uiPriority="61" w:unhideWhenUsed="0"/>
-    <w:lsdException w:name="Light Grid Accent 2" w:semiHidden="0" w:uiPriority="62" w:unhideWhenUsed="0"/>
-    <w:lsdException w:name="Medium Shading 1 Accent 2" w:semiHidden="0" w:uiPriority="63" w:unhideWhenUsed="0"/>
-    <w:lsdException w:name="Medium Shading 2 Accent 2" w:semiHidden="0" w:uiPriority="64" w:unhideWhenUsed="0"/>
-    <w:lsdException w:name="Medium List 1 Accent 2" w:semiHidden="0" w:uiPriority="65" w:unhideWhenUsed="0"/>
-    <w:lsdException w:name="Medium List 2 Accent 2" w:semiHidden="0" w:uiPriority="66" w:unhideWhenUsed="0"/>
-    <w:lsdException w:name="Medium Grid 1 Accent 2" w:semiHidden="0" w:uiPriority="67" w:unhideWhenUsed="0"/>
-    <w:lsdException w:name="Medium Grid 2 Accent 2" w:semiHidden="0" w:uiPriority="68" w:unhideWhenUsed="0"/>
-    <w:lsdException w:name="Medium Grid 3 Accent 2" w:semiHidden="0" w:uiPriority="69" w:unhideWhenUsed="0"/>
-    <w:lsdException w:name="Dark List Accent 2" w:semiHidden="0" w:uiPriority="70" w:unhideWhenUsed="0"/>
-    <w:lsdException w:name="Colorful Shading Accent 2" w:semiHidden="0" w:uiPriority="71" w:unhideWhenUsed="0"/>
-    <w:lsdException w:name="Colorful List Accent 2" w:semiHidden="0" w:uiPriority="72" w:unhideWhenUsed="0"/>
-    <w:lsdException w:name="Colorful Grid Accent 2" w:semiHidden="0" w:uiPriority="73" w:unhideWhenUsed="0"/>
-    <w:lsdException w:name="Light Shading Accent 3" w:semiHidden="0" w:uiPriority="60" w:unhideWhenUsed="0"/>
-    <w:lsdException w:name="Light List Accent 3" w:semiHidden="0" w:uiPriority="61" w:unhideWhenUsed="0"/>
-    <w:lsdException w:name="Light Grid Accent 3" w:semiHidden="0" w:uiPriority="62" w:unhideWhenUsed="0"/>
-    <w:lsdException w:name="Medium Shading 1 Accent 3" w:semiHidden="0" w:uiPriority="63" w:unhideWhenUsed="0"/>
-    <w:lsdException w:name="Medium Shading 2 Accent 3" w:semiHidden="0" w:uiPriority="64" w:unhideWhenUsed="0"/>
-    <w:lsdException w:name="Medium List 1 Accent 3" w:semiHidden="0" w:uiPriority="65" w:unhideWhenUsed="0"/>
-    <w:lsdException w:name="Medium List 2 Accent 3" w:semiHidden="0" w:uiPriority="66" w:unhideWhenUsed="0"/>
-    <w:lsdException w:name="Medium Grid 1 Accent 3" w:semiHidden="0" w:uiPriority="67" w:unhideWhenUsed="0"/>
-    <w:lsdException w:name="Medium Grid 2 Accent 3" w:semiHidden="0" w:uiPriority="68" w:unhideWhenUsed="0"/>
-    <w:lsdException w:name="Medium Grid 3 Accent 3" w:semiHidden="0" w:uiPriority="69" w:unhideWhenUsed="0"/>
-    <w:lsdException w:name="Dark List Accent 3" w:semiHidden="0" w:uiPriority="70" w:unhideWhenUsed="0"/>
-    <w:lsdException w:name="Colorful Shading Accent 3" w:semiHidden="0" w:uiPriority="71" w:unhideWhenUsed="0"/>
-    <w:lsdException w:name="Colorful List Accent 3" w:semiHidden="0" w:uiPriority="72" w:unhideWhenUsed="0"/>
-    <w:lsdException w:name="Colorful Grid Accent 3" w:semiHidden="0" w:uiPriority="73" w:unhideWhenUsed="0"/>
-    <w:lsdException w:name="Light Shading Accent 4" w:semiHidden="0" w:uiPriority="60" w:unhideWhenUsed="0"/>
-    <w:lsdException w:name="Light List Accent 4" w:semiHidden="0" w:uiPriority="61" w:unhideWhenUsed="0"/>
-    <w:lsdException w:name="Light Grid Accent 4" w:semiHidden="0" w:uiPriority="62" w:unhideWhenUsed="0"/>
-    <w:lsdException w:name="Medium Shading 1 Accent 4" w:semiHidden="0" w:uiPriority="63" w:unhideWhenUsed="0"/>
-    <w:lsdException w:name="Medium Shading 2 Accent 4" w:semiHidden="0" w:uiPriority="64" w:unhideWhenUsed="0"/>
-    <w:lsdException w:name="Medium List 1 Accent 4" w:semiHidden="0" w:uiPriority="65" w:unhideWhenUsed="0"/>
-    <w:lsdException w:name="Medium List 2 Accent 4" w:semiHidden="0" w:uiPriority="66" w:unhideWhenUsed="0"/>
-    <w:lsdException w:name="Medium Grid 1 Accent 4" w:semiHidden="0" w:uiPriority="67" w:unhideWhenUsed="0"/>
-    <w:lsdException w:name="Medium Grid 2 Accent 4" w:semiHidden="0" w:uiPriority="68" w:unhideWhenUsed="0"/>
-    <w:lsdException w:name="Medium Grid 3 Accent 4" w:semiHidden="0" w:uiPriority="69" w:unhideWhenUsed="0"/>
-    <w:lsdException w:name="Dark List Accent 4" w:semiHidden="0" w:uiPriority="70" w:unhideWhenUsed="0"/>
-    <w:lsdException w:name="Colorful Shading Accent 4" w:semiHidden="0" w:uiPriority="71" w:unhideWhenUsed="0"/>
-    <w:lsdException w:name="Colorful List Accent 4" w:semiHidden="0" w:uiPriority="72" w:unhideWhenUsed="0"/>
-    <w:lsdException w:name="Colorful Grid Accent 4" w:semiHidden="0" w:uiPriority="73" w:unhideWhenUsed="0"/>
-    <w:lsdException w:name="Light Shading Accent 5" w:semiHidden="0" w:uiPriority="60" w:unhideWhenUsed="0"/>
-    <w:lsdException w:name="Light List Accent 5" w:semiHidden="0" w:uiPriority="61" w:unhideWhenUsed="0"/>
-    <w:lsdException w:name="Light Grid Accent 5" w:semiHidden="0" w:uiPriority="62" w:unhideWhenUsed="0"/>
-    <w:lsdException w:name="Medium Shading 1 Accent 5" w:semiHidden="0" w:uiPriority="63" w:unhideWhenUsed="0"/>
-    <w:lsdException w:name="Medium Shading 2 Accent 5" w:semiHidden="0" w:uiPriority="64" w:unhideWhenUsed="0"/>
-    <w:lsdException w:name="Medium List 1 Accent 5" w:semiHidden="0" w:uiPriority="65" w:unhideWhenUsed="0"/>
-    <w:lsdException w:name="Medium List 2 Accent 5" w:semiHidden="0" w:uiPriority="66" w:unhideWhenUsed="0"/>
-    <w:lsdException w:name="Medium Grid 1 Accent 5" w:semiHidden="0" w:uiPriority="67" w:unhideWhenUsed="0"/>
-    <w:lsdException w:name="Medium Grid 2 Accent 5" w:semiHidden="0" w:uiPriority="68" w:unhideWhenUsed="0"/>
-    <w:lsdException w:name="Medium Grid 3 Accent 5" w:semiHidden="0" w:uiPriority="69" w:unhideWhenUsed="0"/>
-    <w:lsdException w:name="Dark List Accent 5" w:semiHidden="0" w:uiPriority="70" w:unhideWhenUsed="0"/>
-    <w:lsdException w:name="Colorful Shading Accent 5" w:semiHidden="0" w:uiPriority="71" w:unhideWhenUsed="0"/>
-    <w:lsdException w:name="Colorful List Accent 5" w:semiHidden="0" w:uiPriority="72" w:unhideWhenUsed="0"/>
-    <w:lsdException w:name="Colorful Grid Accent 5" w:semiHidden="0" w:uiPriority="73" w:unhideWhenUsed="0"/>
-    <w:lsdException w:name="Light Shading Accent 6" w:semiHidden="0" w:uiPriority="60" w:unhideWhenUsed="0"/>
-    <w:lsdException w:name="Light List Accent 6" w:semiHidden="0" w:uiPriority="61" w:unhideWhenUsed="0"/>
-    <w:lsdException w:name="Light Grid Accent 6" w:semiHidden="0" w:uiPriority="62" w:unhideWhenUsed="0"/>
-    <w:lsdException w:name="Medium Shading 1 Accent 6" w:semiHidden="0" w:uiPriority="63" w:unhideWhenUsed="0"/>
-    <w:lsdException w:name="Medium Shading 2 Accent 6" w:semiHidden="0" w:uiPriority="64" w:unhideWhenUsed="0"/>
-    <w:lsdException w:name="Medium List 1 Accent 6" w:semiHidden="0" w:uiPriority="65" w:unhideWhenUsed="0"/>
-    <w:lsdException w:name="Medium List 2 Accent 6" w:semiHidden="0" w:uiPriority="66" w:unhideWhenUsed="0"/>
-    <w:lsdException w:name="Medium Grid 1 Accent 6" w:semiHidden="0" w:uiPriority="67" w:unhideWhenUsed="0"/>
-    <w:lsdException w:name="Medium Grid 2 Accent 6" w:semiHidden="0" w:uiPriority="68" w:unhideWhenUsed="0"/>
-    <w:lsdException w:name="Medium Grid 3 Accent 6" w:semiHidden="0" w:uiPriority="69" w:unhideWhenUsed="0"/>
-    <w:lsdException w:name="Dark List Accent 6" w:semiHidden="0" w:uiPriority="70" w:unhideWhenUsed="0"/>
-    <w:lsdException w:name="Colorful Shading Accent 6" w:semiHidden="0" w:uiPriority="71" w:unhideWhenUsed="0"/>
-    <w:lsdException w:name="Colorful List Accent 6" w:semiHidden="0" w:uiPriority="72" w:unhideWhenUsed="0"/>
-    <w:lsdException w:name="Colorful Grid Accent 6" w:semiHidden="0" w:uiPriority="73" w:unhideWhenUsed="0"/>
-    <w:lsdException w:name="Subtle Emphasis" w:semiHidden="0" w:uiPriority="19" w:unhideWhenUsed="0" w:qFormat="1"/>
-    <w:lsdException w:name="Intense Emphasis" w:semiHidden="0" w:uiPriority="21" w:unhideWhenUsed="0" w:qFormat="1"/>
-    <w:lsdException w:name="Subtle Reference" w:semiHidden="0" w:uiPriority="31" w:unhideWhenUsed="0" w:qFormat="1"/>
-    <w:lsdException w:name="Intense Reference" w:semiHidden="0" w:uiPriority="32" w:unhideWhenUsed="0" w:qFormat="1"/>
-    <w:lsdException w:name="Book Title" w:semiHidden="0" w:uiPriority="33" w:unhideWhenUsed="0" w:qFormat="1"/>
-    <w:lsdException w:name="Bibliography" w:uiPriority="37"/>
-    <w:lsdException w:name="TOC Heading" w:uiPriority="39" w:qFormat="1"/>
-  </w:latentStyles>
-  <w:style w:type="paragraph" w:default="1" w:styleId="Normal">
-    <w:name w:val="Normal"/>
-    <w:qFormat/>
-    <w:rsid w:val="0052136C"/>
-  </w:style>
-  <w:style w:type="character" w:default="1" w:styleId="Fuentedeprrafopredeter">
-    <w:name w:val="Default Paragraph Font"/>
-    <w:uiPriority w:val="1"/>
-    <w:semiHidden/>
-    <w:unhideWhenUsed/>
-  </w:style>
-  <w:style w:type="table" w:default="1" w:styleId="Tablanormal">
-    <w:name w:val="Normal Table"/>
-    <w:uiPriority w:val="99"/>
-    <w:semiHidden/>
-    <w:unhideWhenUsed/>
-    <w:qFormat/>
-    <w:tblPr>
-      <w:tblInd w:w="0" w:type="dxa"/>
-      <w:tblCellMar>
-        <w:top w:w="0" w:type="dxa"/>
-        <w:left w:w="108" w:type="dxa"/>
-        <w:bottom w:w="0" w:type="dxa"/>
-        <w:right w:w="108" w:type="dxa"/>
-      </w:tblCellMar>
-    </w:tblPr>
-  </w:style>
-  <w:style w:type="numbering" w:default="1" w:styleId="Sinlista">
-    <w:name w:val="No List"/>
-    <w:uiPriority w:val="99"/>
-    <w:semiHidden/>
-    <w:unhideWhenUsed/>
-  </w:style>
-  <w:style w:type="character" w:styleId="Textodelmarcadordeposicin">
-    <w:name w:val="Placeholder Text"/>
-    <w:basedOn w:val="Fuentedeprrafopredeter"/>
-    <w:uiPriority w:val="99"/>
-    <w:semiHidden/>
-    <w:rsid w:val="0052136C"/>
-    <w:rPr>
-      <w:color w:val="808080"/>
-    </w:rPr>
-  </w:style>
-</w:styles>
-</file>
-
-<file path=word/glossary/webSettings.xml><?xml version="1.0" encoding="utf-8"?>
-<w:webSettings xmlns:r="http://schemas.openxmlformats.org/officeDocument/2006/relationships" xmlns:w="http://schemas.openxmlformats.org/wordprocessingml/2006/main">
-  <w:optimizeForBrowser/>
-</w:webSettings>
 </file>
 
 <file path=word/theme/theme1.xml><?xml version="1.0" encoding="utf-8"?>
@@ -13830,7 +13886,6 @@
     <b:Tag>1</b:Tag>
     <b:SourceType>DocumentFromInternetSite</b:SourceType>
     <b:Guid>{3F2F6E29-AACD-43A8-AE94-F53801BF6855}</b:Guid>
-    <b:LCID>0</b:LCID>
     <b:Author>
       <b:Author>
         <b:NameList>
@@ -13852,7 +13907,6 @@
     <b:Tag>4</b:Tag>
     <b:SourceType>DocumentFromInternetSite</b:SourceType>
     <b:Guid>{FD5EAF4C-24C3-4A2A-8742-925D2DDB97CC}</b:Guid>
-    <b:LCID>0</b:LCID>
     <b:Author>
       <b:Author>
         <b:NameList>
@@ -13875,7 +13929,6 @@
     <b:Tag>6</b:Tag>
     <b:SourceType>DocumentFromInternetSite</b:SourceType>
     <b:Guid>{3D93D08E-EF70-46EB-9A61-B66895AC64B1}</b:Guid>
-    <b:LCID>0</b:LCID>
     <b:Author>
       <b:Author>
         <b:NameList>
@@ -13898,7 +13951,6 @@
     <b:Tag>7</b:Tag>
     <b:SourceType>DocumentFromInternetSite</b:SourceType>
     <b:Guid>{081E9AFF-8667-4D30-843B-AF0E5451238E}</b:Guid>
-    <b:LCID>0</b:LCID>
     <b:Author>
       <b:Author>
         <b:NameList>
@@ -13921,7 +13973,6 @@
     <b:Tag>2</b:Tag>
     <b:SourceType>DocumentFromInternetSite</b:SourceType>
     <b:Guid>{17841F60-6332-4056-A173-E498F89C9D49}</b:Guid>
-    <b:LCID>0</b:LCID>
     <b:Author>
       <b:Author>
         <b:NameList>
@@ -13945,7 +13996,6 @@
     <b:Tag>3</b:Tag>
     <b:SourceType>DocumentFromInternetSite</b:SourceType>
     <b:Guid>{8E8BC048-0DED-4A90-8BCC-55A649F1E76C}</b:Guid>
-    <b:LCID>0</b:LCID>
     <b:Author>
       <b:Author>
         <b:NameList>
@@ -13972,7 +14022,6 @@
     <b:Tag>5</b:Tag>
     <b:SourceType>DocumentFromInternetSite</b:SourceType>
     <b:Guid>{48C9A376-0750-4576-AD94-245C3CBB20C9}</b:Guid>
-    <b:LCID>0</b:LCID>
     <b:Author>
       <b:Author>
         <b:NameList>
@@ -13999,7 +14048,6 @@
     <b:Tag>8</b:Tag>
     <b:SourceType>DocumentFromInternetSite</b:SourceType>
     <b:Guid>{E8A49481-40DE-4A58-9BAA-D8FF35A55F74}</b:Guid>
-    <b:LCID>0</b:LCID>
     <b:Author>
       <b:Author>
         <b:NameList>
@@ -14022,7 +14070,6 @@
     <b:Tag>9</b:Tag>
     <b:SourceType>DocumentFromInternetSite</b:SourceType>
     <b:Guid>{61F53D9D-B04D-4B4A-9207-6171AECA54FB}</b:Guid>
-    <b:LCID>0</b:LCID>
     <b:Author>
       <b:Author>
         <b:NameList>
@@ -14044,7 +14091,6 @@
     <b:Tag>10</b:Tag>
     <b:SourceType>JournalArticle</b:SourceType>
     <b:Guid>{ABB0BCDF-FBCD-4F3E-A8E2-AC41D010EBE4}</b:Guid>
-    <b:LCID>0</b:LCID>
     <b:Author>
       <b:Author>
         <b:NameList>
@@ -14070,7 +14116,6 @@
     <b:Tag>11</b:Tag>
     <b:SourceType>DocumentFromInternetSite</b:SourceType>
     <b:Guid>{A515BBD1-6F12-4F5C-B056-42CEFB6959AE}</b:Guid>
-    <b:LCID>0</b:LCID>
     <b:Author>
       <b:Author>
         <b:NameList>
@@ -14094,7 +14139,6 @@
     <b:Tag>12</b:Tag>
     <b:SourceType>BookSection</b:SourceType>
     <b:Guid>{A254A606-1DB0-4143-A5E0-E40D0174E542}</b:Guid>
-    <b:LCID>0</b:LCID>
     <b:Author>
       <b:Author>
         <b:NameList>
@@ -14119,7 +14163,7 @@
 </file>
 
 <file path=customXml/itemProps1.xml><?xml version="1.0" encoding="utf-8"?>
-<ds:datastoreItem xmlns:ds="http://schemas.openxmlformats.org/officeDocument/2006/customXml" ds:itemID="{4B5923DA-9EAB-4F56-9BC0-FB0459C73441}">
+<ds:datastoreItem xmlns:ds="http://schemas.openxmlformats.org/officeDocument/2006/customXml" ds:itemID="{DB2BCAAA-8D43-45E4-86A8-8DC73270715C}">
   <ds:schemaRefs>
     <ds:schemaRef ds:uri="http://schemas.openxmlformats.org/officeDocument/2006/bibliography"/>
   </ds:schemaRefs>

</xml_diff>

<commit_message>
referencias de metaheuristicas added
</commit_message>
<xml_diff>
--- a/Documentación/Estado del Arte.docx
+++ b/Documentación/Estado del Arte.docx
@@ -5284,18 +5284,16 @@
         </w:rPr>
         <w:t xml:space="preserve">Describiremos algunos de los métodos para algoritmos exactos, </w:t>
       </w:r>
-      <w:proofErr w:type="spellStart"/>
-      <w:r>
-        <w:rPr>
-          <w:rFonts w:ascii="Times New Roman" w:eastAsia="Times New Roman" w:hAnsi="Times New Roman" w:cs="Times New Roman"/>
-          <w:color w:val="000000"/>
-          <w:sz w:val="24"/>
-          <w:szCs w:val="24"/>
-          <w:lang w:eastAsia="es-UY"/>
-        </w:rPr>
-        <w:t>heuristicas</w:t>
-      </w:r>
-      <w:proofErr w:type="spellEnd"/>
+      <w:r>
+        <w:rPr>
+          <w:rFonts w:ascii="Times New Roman" w:eastAsia="Times New Roman" w:hAnsi="Times New Roman" w:cs="Times New Roman"/>
+          <w:color w:val="000000"/>
+          <w:sz w:val="24"/>
+          <w:szCs w:val="24"/>
+          <w:lang w:eastAsia="es-UY"/>
+        </w:rPr>
+        <w:t>heurísticas</w:t>
+      </w:r>
       <w:r>
         <w:rPr>
           <w:rFonts w:ascii="Times New Roman" w:eastAsia="Times New Roman" w:hAnsi="Times New Roman" w:cs="Times New Roman"/>
@@ -5728,7 +5726,20 @@
           <w:highlight w:val="yellow"/>
           <w:lang w:eastAsia="es-UY"/>
         </w:rPr>
-        <w:t>[]</w:t>
+        <w:t>[</w:t>
+      </w:r>
+      <w:bookmarkStart w:id="4" w:name="_GoBack"/>
+      <w:bookmarkEnd w:id="4"/>
+      <w:r>
+        <w:rPr>
+          <w:rFonts w:ascii="Times New Roman" w:eastAsia="Times New Roman" w:hAnsi="Times New Roman" w:cs="Times New Roman"/>
+          <w:color w:val="000000"/>
+          <w:sz w:val="24"/>
+          <w:szCs w:val="24"/>
+          <w:highlight w:val="yellow"/>
+          <w:lang w:eastAsia="es-UY"/>
+        </w:rPr>
+        <w:t>]</w:t>
       </w:r>
       <w:r>
         <w:rPr>
@@ -6226,7 +6237,7 @@
           <w:lang w:eastAsia="es-UY"/>
         </w:rPr>
       </w:pPr>
-      <w:bookmarkStart w:id="4" w:name="_Toc395042720"/>
+      <w:bookmarkStart w:id="5" w:name="_Toc395042720"/>
       <w:r>
         <w:rPr>
           <w:rFonts w:eastAsia="Times New Roman"/>
@@ -6234,7 +6245,7 @@
         </w:rPr>
         <w:t>Métodos aproximados</w:t>
       </w:r>
-      <w:bookmarkEnd w:id="4"/>
+      <w:bookmarkEnd w:id="5"/>
     </w:p>
     <w:p>
       <w:pPr>
@@ -6343,7 +6354,7 @@
           <w:lang w:eastAsia="es-UY"/>
         </w:rPr>
       </w:pPr>
-      <w:bookmarkStart w:id="5" w:name="_Toc395042721"/>
+      <w:bookmarkStart w:id="6" w:name="_Toc395042721"/>
       <w:r>
         <w:rPr>
           <w:rFonts w:eastAsia="Times New Roman"/>
@@ -6351,7 +6362,7 @@
         </w:rPr>
         <w:t>Heurísticas clásicas.</w:t>
       </w:r>
-      <w:bookmarkEnd w:id="5"/>
+      <w:bookmarkEnd w:id="6"/>
     </w:p>
     <w:p>
       <w:pPr>
@@ -6964,7 +6975,7 @@
           <w:lang w:eastAsia="es-UY"/>
         </w:rPr>
       </w:pPr>
-      <w:bookmarkStart w:id="6" w:name="_Toc395042722"/>
+      <w:bookmarkStart w:id="7" w:name="_Toc395042722"/>
       <w:proofErr w:type="spellStart"/>
       <w:r>
         <w:rPr>
@@ -6981,7 +6992,7 @@
         </w:rPr>
         <w:t>.</w:t>
       </w:r>
-      <w:bookmarkEnd w:id="6"/>
+      <w:bookmarkEnd w:id="7"/>
     </w:p>
     <w:p>
       <w:pPr>
@@ -7086,18 +7097,16 @@
         </w:rPr>
         <w:t xml:space="preserve">Un ejemplo de </w:t>
       </w:r>
-      <w:proofErr w:type="spellStart"/>
-      <w:r>
-        <w:rPr>
-          <w:rFonts w:ascii="Times New Roman" w:eastAsia="Times New Roman" w:hAnsi="Times New Roman" w:cs="Times New Roman"/>
-          <w:color w:val="000000"/>
-          <w:sz w:val="24"/>
-          <w:szCs w:val="24"/>
-          <w:lang w:eastAsia="es-UY"/>
-        </w:rPr>
-        <w:t>Metodo</w:t>
-      </w:r>
-      <w:proofErr w:type="spellEnd"/>
+      <w:r>
+        <w:rPr>
+          <w:rFonts w:ascii="Times New Roman" w:eastAsia="Times New Roman" w:hAnsi="Times New Roman" w:cs="Times New Roman"/>
+          <w:color w:val="000000"/>
+          <w:sz w:val="24"/>
+          <w:szCs w:val="24"/>
+          <w:lang w:eastAsia="es-UY"/>
+        </w:rPr>
+        <w:t>Método</w:t>
+      </w:r>
       <w:r>
         <w:rPr>
           <w:rFonts w:ascii="Times New Roman" w:eastAsia="Times New Roman" w:hAnsi="Times New Roman" w:cs="Times New Roman"/>
@@ -7152,18 +7161,16 @@
         </w:rPr>
         <w:t xml:space="preserve">Que se utiliza en las </w:t>
       </w:r>
-      <w:proofErr w:type="spellStart"/>
-      <w:r>
-        <w:rPr>
-          <w:rFonts w:ascii="Times New Roman" w:eastAsia="Times New Roman" w:hAnsi="Times New Roman" w:cs="Times New Roman"/>
-          <w:color w:val="000000"/>
-          <w:sz w:val="24"/>
-          <w:szCs w:val="24"/>
-          <w:lang w:eastAsia="es-UY"/>
-        </w:rPr>
-        <w:t>Heuristicas</w:t>
-      </w:r>
-      <w:proofErr w:type="spellEnd"/>
+      <w:r>
+        <w:rPr>
+          <w:rFonts w:ascii="Times New Roman" w:eastAsia="Times New Roman" w:hAnsi="Times New Roman" w:cs="Times New Roman"/>
+          <w:color w:val="000000"/>
+          <w:sz w:val="24"/>
+          <w:szCs w:val="24"/>
+          <w:lang w:eastAsia="es-UY"/>
+        </w:rPr>
+        <w:t>Heurísticas</w:t>
+      </w:r>
       <w:r>
         <w:rPr>
           <w:rFonts w:ascii="Times New Roman" w:eastAsia="Times New Roman" w:hAnsi="Times New Roman" w:cs="Times New Roman"/>
@@ -7174,18 +7181,16 @@
         </w:rPr>
         <w:t xml:space="preserve">. </w:t>
       </w:r>
-      <w:proofErr w:type="spellStart"/>
-      <w:r>
-        <w:rPr>
-          <w:rFonts w:ascii="Times New Roman" w:eastAsia="Times New Roman" w:hAnsi="Times New Roman" w:cs="Times New Roman"/>
-          <w:color w:val="000000"/>
-          <w:sz w:val="24"/>
-          <w:szCs w:val="24"/>
-          <w:lang w:eastAsia="es-UY"/>
-        </w:rPr>
-        <w:t>Ggran</w:t>
-      </w:r>
-      <w:proofErr w:type="spellEnd"/>
+      <w:r>
+        <w:rPr>
+          <w:rFonts w:ascii="Times New Roman" w:eastAsia="Times New Roman" w:hAnsi="Times New Roman" w:cs="Times New Roman"/>
+          <w:color w:val="000000"/>
+          <w:sz w:val="24"/>
+          <w:szCs w:val="24"/>
+          <w:lang w:eastAsia="es-UY"/>
+        </w:rPr>
+        <w:t>Gran</w:t>
+      </w:r>
       <w:r>
         <w:rPr>
           <w:rFonts w:ascii="Times New Roman" w:eastAsia="Times New Roman" w:hAnsi="Times New Roman" w:cs="Times New Roman"/>
@@ -7314,9 +7319,18 @@
           <w:szCs w:val="24"/>
           <w:lang w:eastAsia="es-UY"/>
         </w:rPr>
-        <w:t xml:space="preserve"> que está dotada de un mecanismo para escapar de mínimos locales; fue propuesta por </w:t>
-      </w:r>
-      <w:bookmarkStart w:id="7" w:name="_GoBack"/>
+        <w:t xml:space="preserve"> que está dotada de un mecanismo para escapar de mínimos locales</w:t>
+      </w:r>
+      <w:r>
+        <w:rPr>
+          <w:rFonts w:ascii="Times New Roman" w:eastAsia="Times New Roman" w:hAnsi="Times New Roman" w:cs="Times New Roman"/>
+          <w:color w:val="000000"/>
+          <w:sz w:val="24"/>
+          <w:szCs w:val="24"/>
+          <w:lang w:eastAsia="es-UY"/>
+        </w:rPr>
+        <w:t xml:space="preserve">; fue propuesta por </w:t>
+      </w:r>
       <w:proofErr w:type="spellStart"/>
       <w:r>
         <w:rPr>
@@ -7337,19 +7351,238 @@
           <w:szCs w:val="24"/>
           <w:lang w:eastAsia="es-UY"/>
         </w:rPr>
+        <w:t xml:space="preserve"> 1983</w:t>
+      </w:r>
+      <w:sdt>
+        <w:sdtPr>
+          <w:rPr>
+            <w:rFonts w:ascii="Times New Roman" w:eastAsia="Times New Roman" w:hAnsi="Times New Roman" w:cs="Times New Roman"/>
+            <w:color w:val="000000"/>
+            <w:sz w:val="24"/>
+            <w:szCs w:val="24"/>
+            <w:lang w:eastAsia="es-UY"/>
+          </w:rPr>
+          <w:id w:val="802734464"/>
+          <w:citation/>
+        </w:sdtPr>
+        <w:sdtContent>
+          <w:r>
+            <w:rPr>
+              <w:rFonts w:ascii="Times New Roman" w:eastAsia="Times New Roman" w:hAnsi="Times New Roman" w:cs="Times New Roman"/>
+              <w:color w:val="000000"/>
+              <w:sz w:val="24"/>
+              <w:szCs w:val="24"/>
+              <w:lang w:eastAsia="es-UY"/>
+            </w:rPr>
+            <w:fldChar w:fldCharType="begin"/>
+          </w:r>
+          <w:r>
+            <w:rPr>
+              <w:rFonts w:ascii="Times New Roman" w:eastAsia="Times New Roman" w:hAnsi="Times New Roman" w:cs="Times New Roman"/>
+              <w:color w:val="000000"/>
+              <w:sz w:val="24"/>
+              <w:szCs w:val="24"/>
+              <w:lang w:val="es-ES" w:eastAsia="es-UY"/>
+            </w:rPr>
+            <w:instrText xml:space="preserve"> CITATION SKi83 \l 3082 </w:instrText>
+          </w:r>
+          <w:r>
+            <w:rPr>
+              <w:rFonts w:ascii="Times New Roman" w:eastAsia="Times New Roman" w:hAnsi="Times New Roman" w:cs="Times New Roman"/>
+              <w:color w:val="000000"/>
+              <w:sz w:val="24"/>
+              <w:szCs w:val="24"/>
+              <w:lang w:eastAsia="es-UY"/>
+            </w:rPr>
+            <w:fldChar w:fldCharType="separate"/>
+          </w:r>
+          <w:r>
+            <w:rPr>
+              <w:rFonts w:ascii="Times New Roman" w:eastAsia="Times New Roman" w:hAnsi="Times New Roman" w:cs="Times New Roman"/>
+              <w:noProof/>
+              <w:color w:val="000000"/>
+              <w:sz w:val="24"/>
+              <w:szCs w:val="24"/>
+              <w:lang w:val="es-ES" w:eastAsia="es-UY"/>
+            </w:rPr>
+            <w:t xml:space="preserve"> </w:t>
+          </w:r>
+          <w:r>
+            <w:rPr>
+              <w:rFonts w:ascii="Times New Roman" w:eastAsia="Times New Roman" w:hAnsi="Times New Roman" w:cs="Times New Roman"/>
+              <w:noProof/>
+              <w:color w:val="000000"/>
+              <w:sz w:val="24"/>
+              <w:szCs w:val="24"/>
+              <w:lang w:val="es-ES" w:eastAsia="es-UY"/>
+            </w:rPr>
+            <w:t>[12]</w:t>
+          </w:r>
+          <w:r>
+            <w:rPr>
+              <w:rFonts w:ascii="Times New Roman" w:eastAsia="Times New Roman" w:hAnsi="Times New Roman" w:cs="Times New Roman"/>
+              <w:color w:val="000000"/>
+              <w:sz w:val="24"/>
+              <w:szCs w:val="24"/>
+              <w:lang w:eastAsia="es-UY"/>
+            </w:rPr>
+            <w:fldChar w:fldCharType="end"/>
+          </w:r>
+        </w:sdtContent>
+      </w:sdt>
+      <w:r>
+        <w:rPr>
+          <w:rFonts w:ascii="Times New Roman" w:eastAsia="Times New Roman" w:hAnsi="Times New Roman" w:cs="Times New Roman"/>
+          <w:color w:val="000000"/>
+          <w:sz w:val="24"/>
+          <w:szCs w:val="24"/>
+          <w:lang w:eastAsia="es-UY"/>
+        </w:rPr>
+        <w:t xml:space="preserve">. </w:t>
+      </w:r>
+      <w:proofErr w:type="spellStart"/>
+      <w:r>
+        <w:rPr>
+          <w:rFonts w:ascii="Times New Roman" w:eastAsia="Times New Roman" w:hAnsi="Times New Roman" w:cs="Times New Roman"/>
+          <w:color w:val="000000"/>
+          <w:sz w:val="24"/>
+          <w:szCs w:val="24"/>
+          <w:lang w:eastAsia="es-UY"/>
+        </w:rPr>
+        <w:t>Tabu</w:t>
+      </w:r>
+      <w:proofErr w:type="spellEnd"/>
+      <w:r>
+        <w:rPr>
+          <w:rFonts w:ascii="Times New Roman" w:eastAsia="Times New Roman" w:hAnsi="Times New Roman" w:cs="Times New Roman"/>
+          <w:color w:val="000000"/>
+          <w:sz w:val="24"/>
+          <w:szCs w:val="24"/>
+          <w:lang w:eastAsia="es-UY"/>
+        </w:rPr>
         <w:t xml:space="preserve"> </w:t>
       </w:r>
-      <w:r>
-        <w:rPr>
-          <w:rFonts w:ascii="Times New Roman" w:eastAsia="Times New Roman" w:hAnsi="Times New Roman" w:cs="Times New Roman"/>
-          <w:color w:val="000000"/>
-          <w:sz w:val="24"/>
-          <w:szCs w:val="24"/>
-          <w:highlight w:val="yellow"/>
-          <w:lang w:eastAsia="es-UY"/>
-        </w:rPr>
-        <w:t>[84].</w:t>
-      </w:r>
+      <w:proofErr w:type="spellStart"/>
+      <w:r>
+        <w:rPr>
+          <w:rFonts w:ascii="Times New Roman" w:eastAsia="Times New Roman" w:hAnsi="Times New Roman" w:cs="Times New Roman"/>
+          <w:color w:val="000000"/>
+          <w:sz w:val="24"/>
+          <w:szCs w:val="24"/>
+          <w:lang w:eastAsia="es-UY"/>
+        </w:rPr>
+        <w:t>S</w:t>
+      </w:r>
+      <w:r>
+        <w:rPr>
+          <w:rFonts w:ascii="Times New Roman" w:eastAsia="Times New Roman" w:hAnsi="Times New Roman" w:cs="Times New Roman"/>
+          <w:color w:val="000000"/>
+          <w:sz w:val="24"/>
+          <w:szCs w:val="24"/>
+          <w:lang w:eastAsia="es-UY"/>
+        </w:rPr>
+        <w:t>earch</w:t>
+      </w:r>
+      <w:proofErr w:type="spellEnd"/>
+      <w:r>
+        <w:rPr>
+          <w:rFonts w:ascii="Times New Roman" w:eastAsia="Times New Roman" w:hAnsi="Times New Roman" w:cs="Times New Roman"/>
+          <w:color w:val="000000"/>
+          <w:sz w:val="24"/>
+          <w:szCs w:val="24"/>
+          <w:lang w:eastAsia="es-UY"/>
+        </w:rPr>
+        <w:t xml:space="preserve">  fue propuesta por </w:t>
+      </w:r>
+      <w:proofErr w:type="spellStart"/>
+      <w:r>
+        <w:rPr>
+          <w:rFonts w:ascii="Times New Roman" w:eastAsia="Times New Roman" w:hAnsi="Times New Roman" w:cs="Times New Roman"/>
+          <w:color w:val="000000"/>
+          <w:sz w:val="24"/>
+          <w:szCs w:val="24"/>
+          <w:lang w:eastAsia="es-UY"/>
+        </w:rPr>
+        <w:t>Glover</w:t>
+      </w:r>
+      <w:proofErr w:type="spellEnd"/>
+      <w:sdt>
+        <w:sdtPr>
+          <w:rPr>
+            <w:rFonts w:ascii="Times New Roman" w:eastAsia="Times New Roman" w:hAnsi="Times New Roman" w:cs="Times New Roman"/>
+            <w:color w:val="000000"/>
+            <w:sz w:val="24"/>
+            <w:szCs w:val="24"/>
+            <w:lang w:eastAsia="es-UY"/>
+          </w:rPr>
+          <w:id w:val="-1475597161"/>
+          <w:citation/>
+        </w:sdtPr>
+        <w:sdtContent>
+          <w:r>
+            <w:rPr>
+              <w:rFonts w:ascii="Times New Roman" w:eastAsia="Times New Roman" w:hAnsi="Times New Roman" w:cs="Times New Roman"/>
+              <w:color w:val="000000"/>
+              <w:sz w:val="24"/>
+              <w:szCs w:val="24"/>
+              <w:lang w:eastAsia="es-UY"/>
+            </w:rPr>
+            <w:fldChar w:fldCharType="begin"/>
+          </w:r>
+          <w:r>
+            <w:rPr>
+              <w:rFonts w:ascii="Times New Roman" w:eastAsia="Times New Roman" w:hAnsi="Times New Roman" w:cs="Times New Roman"/>
+              <w:color w:val="000000"/>
+              <w:sz w:val="24"/>
+              <w:szCs w:val="24"/>
+              <w:lang w:val="es-ES" w:eastAsia="es-UY"/>
+            </w:rPr>
+            <w:instrText xml:space="preserve"> CITATION Fut86 \l 3082 </w:instrText>
+          </w:r>
+          <w:r>
+            <w:rPr>
+              <w:rFonts w:ascii="Times New Roman" w:eastAsia="Times New Roman" w:hAnsi="Times New Roman" w:cs="Times New Roman"/>
+              <w:color w:val="000000"/>
+              <w:sz w:val="24"/>
+              <w:szCs w:val="24"/>
+              <w:lang w:eastAsia="es-UY"/>
+            </w:rPr>
+            <w:fldChar w:fldCharType="separate"/>
+          </w:r>
+          <w:r>
+            <w:rPr>
+              <w:rFonts w:ascii="Times New Roman" w:eastAsia="Times New Roman" w:hAnsi="Times New Roman" w:cs="Times New Roman"/>
+              <w:noProof/>
+              <w:color w:val="000000"/>
+              <w:sz w:val="24"/>
+              <w:szCs w:val="24"/>
+              <w:lang w:val="es-ES" w:eastAsia="es-UY"/>
+            </w:rPr>
+            <w:t xml:space="preserve"> </w:t>
+          </w:r>
+          <w:r>
+            <w:rPr>
+              <w:rFonts w:ascii="Times New Roman" w:eastAsia="Times New Roman" w:hAnsi="Times New Roman" w:cs="Times New Roman"/>
+              <w:noProof/>
+              <w:color w:val="000000"/>
+              <w:sz w:val="24"/>
+              <w:szCs w:val="24"/>
+              <w:lang w:val="es-ES" w:eastAsia="es-UY"/>
+            </w:rPr>
+            <w:t>[13]</w:t>
+          </w:r>
+          <w:r>
+            <w:rPr>
+              <w:rFonts w:ascii="Times New Roman" w:eastAsia="Times New Roman" w:hAnsi="Times New Roman" w:cs="Times New Roman"/>
+              <w:color w:val="000000"/>
+              <w:sz w:val="24"/>
+              <w:szCs w:val="24"/>
+              <w:lang w:eastAsia="es-UY"/>
+            </w:rPr>
+            <w:fldChar w:fldCharType="end"/>
+          </w:r>
+        </w:sdtContent>
+      </w:sdt>
       <w:r>
         <w:rPr>
           <w:rFonts w:ascii="Times New Roman" w:eastAsia="Times New Roman" w:hAnsi="Times New Roman" w:cs="Times New Roman"/>
@@ -7360,93 +7593,15 @@
         </w:rPr>
         <w:t xml:space="preserve"> </w:t>
       </w:r>
-      <w:bookmarkEnd w:id="7"/>
-      <w:proofErr w:type="spellStart"/>
-      <w:r>
-        <w:rPr>
-          <w:rFonts w:ascii="Times New Roman" w:eastAsia="Times New Roman" w:hAnsi="Times New Roman" w:cs="Times New Roman"/>
-          <w:color w:val="000000"/>
-          <w:sz w:val="24"/>
-          <w:szCs w:val="24"/>
-          <w:lang w:eastAsia="es-UY"/>
-        </w:rPr>
-        <w:t>Tabu</w:t>
-      </w:r>
-      <w:proofErr w:type="spellEnd"/>
-      <w:r>
-        <w:rPr>
-          <w:rFonts w:ascii="Times New Roman" w:eastAsia="Times New Roman" w:hAnsi="Times New Roman" w:cs="Times New Roman"/>
-          <w:color w:val="000000"/>
-          <w:sz w:val="24"/>
-          <w:szCs w:val="24"/>
-          <w:lang w:eastAsia="es-UY"/>
-        </w:rPr>
-        <w:t xml:space="preserve"> </w:t>
-      </w:r>
-      <w:proofErr w:type="spellStart"/>
-      <w:r>
-        <w:rPr>
-          <w:rFonts w:ascii="Times New Roman" w:eastAsia="Times New Roman" w:hAnsi="Times New Roman" w:cs="Times New Roman"/>
-          <w:color w:val="000000"/>
-          <w:sz w:val="24"/>
-          <w:szCs w:val="24"/>
-          <w:lang w:eastAsia="es-UY"/>
-        </w:rPr>
-        <w:t>Search</w:t>
-      </w:r>
-      <w:proofErr w:type="spellEnd"/>
-      <w:r>
-        <w:rPr>
-          <w:rFonts w:ascii="Times New Roman" w:eastAsia="Times New Roman" w:hAnsi="Times New Roman" w:cs="Times New Roman"/>
-          <w:color w:val="000000"/>
-          <w:sz w:val="24"/>
-          <w:szCs w:val="24"/>
-          <w:lang w:eastAsia="es-UY"/>
-        </w:rPr>
-        <w:t xml:space="preserve">  fue propuesta por </w:t>
-      </w:r>
-      <w:proofErr w:type="spellStart"/>
-      <w:r>
-        <w:rPr>
-          <w:rFonts w:ascii="Times New Roman" w:eastAsia="Times New Roman" w:hAnsi="Times New Roman" w:cs="Times New Roman"/>
-          <w:color w:val="000000"/>
-          <w:sz w:val="24"/>
-          <w:szCs w:val="24"/>
-          <w:lang w:eastAsia="es-UY"/>
-        </w:rPr>
-        <w:t>Glover</w:t>
-      </w:r>
-      <w:proofErr w:type="spellEnd"/>
-      <w:r>
-        <w:rPr>
-          <w:rFonts w:ascii="Times New Roman" w:eastAsia="Times New Roman" w:hAnsi="Times New Roman" w:cs="Times New Roman"/>
-          <w:color w:val="000000"/>
-          <w:sz w:val="24"/>
-          <w:szCs w:val="24"/>
-          <w:lang w:eastAsia="es-UY"/>
-        </w:rPr>
-        <w:t xml:space="preserve"> </w:t>
-      </w:r>
-      <w:r>
-        <w:rPr>
-          <w:rFonts w:ascii="Times New Roman" w:eastAsia="Times New Roman" w:hAnsi="Times New Roman" w:cs="Times New Roman"/>
-          <w:color w:val="000000"/>
-          <w:sz w:val="24"/>
-          <w:szCs w:val="24"/>
-          <w:highlight w:val="yellow"/>
-          <w:lang w:eastAsia="es-UY"/>
-        </w:rPr>
-        <w:t>[66]</w:t>
-      </w:r>
-      <w:r>
-        <w:rPr>
-          <w:rFonts w:ascii="Times New Roman" w:eastAsia="Times New Roman" w:hAnsi="Times New Roman" w:cs="Times New Roman"/>
-          <w:color w:val="000000"/>
-          <w:sz w:val="24"/>
-          <w:szCs w:val="24"/>
-          <w:lang w:eastAsia="es-UY"/>
-        </w:rPr>
-        <w:t>, y acepta movidas que deterioran la solución para llegar a una solución final mejor.</w:t>
+      <w:r>
+        <w:rPr>
+          <w:rFonts w:ascii="Times New Roman" w:eastAsia="Times New Roman" w:hAnsi="Times New Roman" w:cs="Times New Roman"/>
+          <w:color w:val="000000"/>
+          <w:sz w:val="24"/>
+          <w:szCs w:val="24"/>
+          <w:lang w:eastAsia="es-UY"/>
+        </w:rPr>
+        <w:t>y acepta movidas que deterioran la solución para llegar a una solución final mejor.</w:t>
       </w:r>
     </w:p>
     <w:p>
@@ -7514,19 +7669,95 @@
           <w:szCs w:val="24"/>
           <w:lang w:eastAsia="es-UY"/>
         </w:rPr>
-        <w:t xml:space="preserve"> (VNS</w:t>
-      </w:r>
-      <w:r>
-        <w:rPr>
-          <w:rFonts w:ascii="Times New Roman" w:eastAsia="Times New Roman" w:hAnsi="Times New Roman" w:cs="Times New Roman"/>
-          <w:color w:val="000000"/>
-          <w:sz w:val="24"/>
-          <w:szCs w:val="24"/>
-          <w:highlight w:val="yellow"/>
-          <w:lang w:eastAsia="es-UY"/>
-        </w:rPr>
-        <w:t>) [98, 78]</w:t>
-      </w:r>
+        <w:t xml:space="preserve"> (VN</w:t>
+      </w:r>
+      <w:r>
+        <w:rPr>
+          <w:rFonts w:ascii="Times New Roman" w:eastAsia="Times New Roman" w:hAnsi="Times New Roman" w:cs="Times New Roman"/>
+          <w:color w:val="000000"/>
+          <w:sz w:val="24"/>
+          <w:szCs w:val="24"/>
+          <w:lang w:eastAsia="es-UY"/>
+        </w:rPr>
+        <w:t>S)</w:t>
+      </w:r>
+      <w:sdt>
+        <w:sdtPr>
+          <w:rPr>
+            <w:rFonts w:ascii="Times New Roman" w:eastAsia="Times New Roman" w:hAnsi="Times New Roman" w:cs="Times New Roman"/>
+            <w:color w:val="000000"/>
+            <w:sz w:val="24"/>
+            <w:szCs w:val="24"/>
+            <w:lang w:eastAsia="es-UY"/>
+          </w:rPr>
+          <w:id w:val="1863622563"/>
+          <w:citation/>
+        </w:sdtPr>
+        <w:sdtContent>
+          <w:r>
+            <w:rPr>
+              <w:rFonts w:ascii="Times New Roman" w:eastAsia="Times New Roman" w:hAnsi="Times New Roman" w:cs="Times New Roman"/>
+              <w:color w:val="000000"/>
+              <w:sz w:val="24"/>
+              <w:szCs w:val="24"/>
+              <w:lang w:eastAsia="es-UY"/>
+            </w:rPr>
+            <w:fldChar w:fldCharType="begin"/>
+          </w:r>
+          <w:r>
+            <w:rPr>
+              <w:rFonts w:ascii="Times New Roman" w:eastAsia="Times New Roman" w:hAnsi="Times New Roman" w:cs="Times New Roman"/>
+              <w:color w:val="000000"/>
+              <w:sz w:val="24"/>
+              <w:szCs w:val="24"/>
+              <w:lang w:val="es-ES" w:eastAsia="es-UY"/>
+            </w:rPr>
+            <w:instrText xml:space="preserve"> CITATION PHa03 \l 3082 </w:instrText>
+          </w:r>
+          <w:r>
+            <w:rPr>
+              <w:rFonts w:ascii="Times New Roman" w:eastAsia="Times New Roman" w:hAnsi="Times New Roman" w:cs="Times New Roman"/>
+              <w:color w:val="000000"/>
+              <w:sz w:val="24"/>
+              <w:szCs w:val="24"/>
+              <w:lang w:eastAsia="es-UY"/>
+            </w:rPr>
+            <w:fldChar w:fldCharType="separate"/>
+          </w:r>
+          <w:r>
+            <w:rPr>
+              <w:rFonts w:ascii="Times New Roman" w:eastAsia="Times New Roman" w:hAnsi="Times New Roman" w:cs="Times New Roman"/>
+              <w:noProof/>
+              <w:color w:val="000000"/>
+              <w:sz w:val="24"/>
+              <w:szCs w:val="24"/>
+              <w:lang w:val="es-ES" w:eastAsia="es-UY"/>
+            </w:rPr>
+            <w:t xml:space="preserve"> </w:t>
+          </w:r>
+          <w:r>
+            <w:rPr>
+              <w:rFonts w:ascii="Times New Roman" w:eastAsia="Times New Roman" w:hAnsi="Times New Roman" w:cs="Times New Roman"/>
+              <w:noProof/>
+              <w:color w:val="000000"/>
+              <w:sz w:val="24"/>
+              <w:szCs w:val="24"/>
+              <w:lang w:val="es-ES" w:eastAsia="es-UY"/>
+            </w:rPr>
+            <w:t>[14]</w:t>
+          </w:r>
+          <w:r>
+            <w:rPr>
+              <w:rFonts w:ascii="Times New Roman" w:eastAsia="Times New Roman" w:hAnsi="Times New Roman" w:cs="Times New Roman"/>
+              <w:color w:val="000000"/>
+              <w:sz w:val="24"/>
+              <w:szCs w:val="24"/>
+              <w:lang w:eastAsia="es-UY"/>
+            </w:rPr>
+            <w:fldChar w:fldCharType="end"/>
+          </w:r>
+        </w:sdtContent>
+      </w:sdt>
       <w:r>
         <w:rPr>
           <w:rFonts w:ascii="Times New Roman" w:eastAsia="Times New Roman" w:hAnsi="Times New Roman" w:cs="Times New Roman"/>
@@ -7689,7 +7920,83 @@
           <w:szCs w:val="24"/>
           <w:lang w:eastAsia="es-UY"/>
         </w:rPr>
-        <w:t xml:space="preserve"> (GRASP) la cual consiste de dos fases; construcción de una solución inicial y luego búsqueda local.  También hay otras </w:t>
+        <w:t xml:space="preserve"> (GRASP) </w:t>
+      </w:r>
+      <w:sdt>
+        <w:sdtPr>
+          <w:rPr>
+            <w:rFonts w:ascii="Times New Roman" w:eastAsia="Times New Roman" w:hAnsi="Times New Roman" w:cs="Times New Roman"/>
+            <w:color w:val="000000"/>
+            <w:sz w:val="24"/>
+            <w:szCs w:val="24"/>
+            <w:lang w:eastAsia="es-UY"/>
+          </w:rPr>
+          <w:id w:val="-1376451580"/>
+          <w:citation/>
+        </w:sdtPr>
+        <w:sdtContent>
+          <w:r>
+            <w:rPr>
+              <w:rFonts w:ascii="Times New Roman" w:eastAsia="Times New Roman" w:hAnsi="Times New Roman" w:cs="Times New Roman"/>
+              <w:color w:val="000000"/>
+              <w:sz w:val="24"/>
+              <w:szCs w:val="24"/>
+              <w:lang w:eastAsia="es-UY"/>
+            </w:rPr>
+            <w:fldChar w:fldCharType="begin"/>
+          </w:r>
+          <w:r>
+            <w:rPr>
+              <w:rFonts w:ascii="Times New Roman" w:eastAsia="Times New Roman" w:hAnsi="Times New Roman" w:cs="Times New Roman"/>
+              <w:color w:val="000000"/>
+              <w:sz w:val="24"/>
+              <w:szCs w:val="24"/>
+              <w:lang w:val="es-ES" w:eastAsia="es-UY"/>
+            </w:rPr>
+            <w:instrText xml:space="preserve">CITATION Cha \l 3082 </w:instrText>
+          </w:r>
+          <w:r>
+            <w:rPr>
+              <w:rFonts w:ascii="Times New Roman" w:eastAsia="Times New Roman" w:hAnsi="Times New Roman" w:cs="Times New Roman"/>
+              <w:color w:val="000000"/>
+              <w:sz w:val="24"/>
+              <w:szCs w:val="24"/>
+              <w:lang w:eastAsia="es-UY"/>
+            </w:rPr>
+            <w:fldChar w:fldCharType="separate"/>
+          </w:r>
+          <w:r>
+            <w:rPr>
+              <w:rFonts w:ascii="Times New Roman" w:eastAsia="Times New Roman" w:hAnsi="Times New Roman" w:cs="Times New Roman"/>
+              <w:noProof/>
+              <w:color w:val="000000"/>
+              <w:sz w:val="24"/>
+              <w:szCs w:val="24"/>
+              <w:lang w:val="es-ES" w:eastAsia="es-UY"/>
+            </w:rPr>
+            <w:t>[15]</w:t>
+          </w:r>
+          <w:r>
+            <w:rPr>
+              <w:rFonts w:ascii="Times New Roman" w:eastAsia="Times New Roman" w:hAnsi="Times New Roman" w:cs="Times New Roman"/>
+              <w:color w:val="000000"/>
+              <w:sz w:val="24"/>
+              <w:szCs w:val="24"/>
+              <w:lang w:eastAsia="es-UY"/>
+            </w:rPr>
+            <w:fldChar w:fldCharType="end"/>
+          </w:r>
+        </w:sdtContent>
+      </w:sdt>
+      <w:r>
+        <w:rPr>
+          <w:rFonts w:ascii="Times New Roman" w:eastAsia="Times New Roman" w:hAnsi="Times New Roman" w:cs="Times New Roman"/>
+          <w:color w:val="000000"/>
+          <w:sz w:val="24"/>
+          <w:szCs w:val="24"/>
+          <w:lang w:eastAsia="es-UY"/>
+        </w:rPr>
+        <w:t xml:space="preserve">la cual consiste de dos fases; construcción de una solución inicial y luego búsqueda local.  También hay otras </w:t>
       </w:r>
       <w:proofErr w:type="spellStart"/>
       <w:r>
@@ -11039,6 +11346,7 @@
           <w:sdtContent>
             <w:p>
               <w:pPr>
+                <w:ind w:left="708" w:hanging="708"/>
                 <w:rPr>
                   <w:noProof/>
                 </w:rPr>
@@ -11080,19 +11388,21 @@
               </w:tblGrid>
               <w:tr>
                 <w:trPr>
+                  <w:divId w:val="134180581"/>
                   <w:tblCellSpacing w:w="15" w:type="dxa"/>
                 </w:trPr>
                 <w:tc>
                   <w:tcPr>
-                    <w:tcW w:w="226" w:type="pct"/>
+                    <w:tcW w:w="50" w:type="pct"/>
                     <w:hideMark/>
                   </w:tcPr>
                   <w:p>
                     <w:pPr>
                       <w:pStyle w:val="Bibliografa"/>
                       <w:rPr>
-                        <w:rFonts w:eastAsiaTheme="minorEastAsia"/>
                         <w:noProof/>
+                        <w:sz w:val="24"/>
+                        <w:szCs w:val="24"/>
                       </w:rPr>
                     </w:pPr>
                     <w:r>
@@ -11112,40 +11422,32 @@
                     <w:pPr>
                       <w:pStyle w:val="Bibliografa"/>
                       <w:rPr>
-                        <w:rFonts w:eastAsiaTheme="minorEastAsia"/>
                         <w:noProof/>
                       </w:rPr>
                     </w:pPr>
                     <w:r>
                       <w:rPr>
                         <w:noProof/>
-                        <w:lang w:val="en-US"/>
                       </w:rPr>
-                      <w:t xml:space="preserve">A. Schrijver, «On the history of combinatorial optimization,» [En línea]. </w:t>
-                    </w:r>
-                    <w:r>
-                      <w:rPr>
-                        <w:noProof/>
-                      </w:rPr>
-                      <w:t>Available: http://homepages.cwi.nl/~lex/files/histco.pdf. [Último acceso: 03 Agosto 2014].</w:t>
+                      <w:t>A. Schrijver, «On the history of combinatorial optimization,» [En línea]. Available: http://homepages.cwi.nl/~lex/files/histco.pdf. [Último acceso: 03 Agosto 2014].</w:t>
                     </w:r>
                   </w:p>
                 </w:tc>
               </w:tr>
               <w:tr>
                 <w:trPr>
+                  <w:divId w:val="134180581"/>
                   <w:tblCellSpacing w:w="15" w:type="dxa"/>
                 </w:trPr>
                 <w:tc>
                   <w:tcPr>
-                    <w:tcW w:w="226" w:type="pct"/>
+                    <w:tcW w:w="50" w:type="pct"/>
                     <w:hideMark/>
                   </w:tcPr>
                   <w:p>
                     <w:pPr>
                       <w:pStyle w:val="Bibliografa"/>
                       <w:rPr>
-                        <w:rFonts w:eastAsiaTheme="minorEastAsia"/>
                         <w:noProof/>
                       </w:rPr>
                     </w:pPr>
@@ -11166,40 +11468,32 @@
                     <w:pPr>
                       <w:pStyle w:val="Bibliografa"/>
                       <w:rPr>
-                        <w:rFonts w:eastAsiaTheme="minorEastAsia"/>
                         <w:noProof/>
                       </w:rPr>
                     </w:pPr>
                     <w:r>
                       <w:rPr>
                         <w:noProof/>
-                        <w:lang w:val="en-US"/>
                       </w:rPr>
-                      <w:t xml:space="preserve">D. G. B. Ramser J. H., «The Truck Dispatching Problem,» [En línea]. </w:t>
-                    </w:r>
-                    <w:r>
-                      <w:rPr>
-                        <w:noProof/>
-                      </w:rPr>
-                      <w:t>Available: http://andresjaquep.files.wordpress.com/2008/10/2627477-clasico-dantzig.pdf. [Último acceso: 03 Agosto 2014].</w:t>
+                      <w:t>D. G. B. Ramser J. H., «The Truck Dispatching Problem,» [En línea]. Available: http://andresjaquep.files.wordpress.com/2008/10/2627477-clasico-dantzig.pdf. [Último acceso: 03 Agosto 2014].</w:t>
                     </w:r>
                   </w:p>
                 </w:tc>
               </w:tr>
               <w:tr>
                 <w:trPr>
+                  <w:divId w:val="134180581"/>
                   <w:tblCellSpacing w:w="15" w:type="dxa"/>
                 </w:trPr>
                 <w:tc>
                   <w:tcPr>
-                    <w:tcW w:w="226" w:type="pct"/>
+                    <w:tcW w:w="50" w:type="pct"/>
                     <w:hideMark/>
                   </w:tcPr>
                   <w:p>
                     <w:pPr>
                       <w:pStyle w:val="Bibliografa"/>
                       <w:rPr>
-                        <w:rFonts w:eastAsiaTheme="minorEastAsia"/>
                         <w:noProof/>
                       </w:rPr>
                     </w:pPr>
@@ -11220,40 +11514,32 @@
                     <w:pPr>
                       <w:pStyle w:val="Bibliografa"/>
                       <w:rPr>
-                        <w:rFonts w:eastAsiaTheme="minorEastAsia"/>
                         <w:noProof/>
                       </w:rPr>
                     </w:pPr>
                     <w:r>
                       <w:rPr>
                         <w:noProof/>
-                        <w:lang w:val="en-US"/>
                       </w:rPr>
-                      <w:t xml:space="preserve">R. M. Karp, «Reducibility Among Combinatorial Problemas,» 1971. </w:t>
-                    </w:r>
-                    <w:r>
-                      <w:rPr>
-                        <w:noProof/>
-                      </w:rPr>
-                      <w:t>[En línea]. Available: http://www.seas.upenn.edu/~bhusnur4/cit596_spring2014/karp-1971.pdf. [Último acceso: 03 Agosto 2014].</w:t>
+                      <w:t>R. M. Karp, «Reducibility Among Combinatorial Problemas,» 1971. [En línea]. Available: http://www.seas.upenn.edu/~bhusnur4/cit596_spring2014/karp-1971.pdf. [Último acceso: 03 Agosto 2014].</w:t>
                     </w:r>
                   </w:p>
                 </w:tc>
               </w:tr>
               <w:tr>
                 <w:trPr>
+                  <w:divId w:val="134180581"/>
                   <w:tblCellSpacing w:w="15" w:type="dxa"/>
                 </w:trPr>
                 <w:tc>
                   <w:tcPr>
-                    <w:tcW w:w="226" w:type="pct"/>
+                    <w:tcW w:w="50" w:type="pct"/>
                     <w:hideMark/>
                   </w:tcPr>
                   <w:p>
                     <w:pPr>
                       <w:pStyle w:val="Bibliografa"/>
                       <w:rPr>
-                        <w:rFonts w:eastAsiaTheme="minorEastAsia"/>
                         <w:noProof/>
                       </w:rPr>
                     </w:pPr>
@@ -11274,40 +11560,32 @@
                     <w:pPr>
                       <w:pStyle w:val="Bibliografa"/>
                       <w:rPr>
-                        <w:rFonts w:eastAsiaTheme="minorEastAsia"/>
                         <w:noProof/>
                       </w:rPr>
                     </w:pPr>
                     <w:r>
                       <w:rPr>
                         <w:noProof/>
-                        <w:lang w:val="en-US"/>
                       </w:rPr>
-                      <w:t xml:space="preserve">S. N. Kumar y R. Panneerselvam, «A Survey on the Vehicle Routing Problem and Its Variants,» [En línea]. </w:t>
-                    </w:r>
-                    <w:r>
-                      <w:rPr>
-                        <w:noProof/>
-                      </w:rPr>
-                      <w:t>Available: http://dx.doi.org/10.4236/iim.2012.43010. [Último acceso: 03 Agosto 2014].</w:t>
+                      <w:t>S. N. Kumar y R. Panneerselvam, «A Survey on the Vehicle Routing Problem and Its Variants,» [En línea]. Available: http://dx.doi.org/10.4236/iim.2012.43010. [Último acceso: 03 Agosto 2014].</w:t>
                     </w:r>
                   </w:p>
                 </w:tc>
               </w:tr>
               <w:tr>
                 <w:trPr>
+                  <w:divId w:val="134180581"/>
                   <w:tblCellSpacing w:w="15" w:type="dxa"/>
                 </w:trPr>
                 <w:tc>
                   <w:tcPr>
-                    <w:tcW w:w="226" w:type="pct"/>
+                    <w:tcW w:w="50" w:type="pct"/>
                     <w:hideMark/>
                   </w:tcPr>
                   <w:p>
                     <w:pPr>
                       <w:pStyle w:val="Bibliografa"/>
                       <w:rPr>
-                        <w:rFonts w:eastAsiaTheme="minorEastAsia"/>
                         <w:noProof/>
                       </w:rPr>
                     </w:pPr>
@@ -11328,7 +11606,6 @@
                     <w:pPr>
                       <w:pStyle w:val="Bibliografa"/>
                       <w:rPr>
-                        <w:rFonts w:eastAsiaTheme="minorEastAsia"/>
                         <w:noProof/>
                       </w:rPr>
                     </w:pPr>
@@ -11343,18 +11620,18 @@
               </w:tr>
               <w:tr>
                 <w:trPr>
+                  <w:divId w:val="134180581"/>
                   <w:tblCellSpacing w:w="15" w:type="dxa"/>
                 </w:trPr>
                 <w:tc>
                   <w:tcPr>
-                    <w:tcW w:w="226" w:type="pct"/>
+                    <w:tcW w:w="50" w:type="pct"/>
                     <w:hideMark/>
                   </w:tcPr>
                   <w:p>
                     <w:pPr>
                       <w:pStyle w:val="Bibliografa"/>
                       <w:rPr>
-                        <w:rFonts w:eastAsiaTheme="minorEastAsia"/>
                         <w:noProof/>
                       </w:rPr>
                     </w:pPr>
@@ -11375,15 +11652,12 @@
                     <w:pPr>
                       <w:pStyle w:val="Bibliografa"/>
                       <w:rPr>
-                        <w:rFonts w:eastAsiaTheme="minorEastAsia"/>
                         <w:noProof/>
-                        <w:lang w:val="en-US"/>
                       </w:rPr>
                     </w:pPr>
                     <w:r>
                       <w:rPr>
                         <w:noProof/>
-                        <w:lang w:val="en-US"/>
                       </w:rPr>
                       <w:t xml:space="preserve">D. Giosa, L. Tansini y O. Viera, «New Assignment Algorithms for the Multi-Depot Vehicle Routing Problem». </w:t>
                     </w:r>
@@ -11392,18 +11666,18 @@
               </w:tr>
               <w:tr>
                 <w:trPr>
+                  <w:divId w:val="134180581"/>
                   <w:tblCellSpacing w:w="15" w:type="dxa"/>
                 </w:trPr>
                 <w:tc>
                   <w:tcPr>
-                    <w:tcW w:w="226" w:type="pct"/>
+                    <w:tcW w:w="50" w:type="pct"/>
                     <w:hideMark/>
                   </w:tcPr>
                   <w:p>
                     <w:pPr>
                       <w:pStyle w:val="Bibliografa"/>
                       <w:rPr>
-                        <w:rFonts w:eastAsiaTheme="minorEastAsia"/>
                         <w:noProof/>
                       </w:rPr>
                     </w:pPr>
@@ -11424,40 +11698,32 @@
                     <w:pPr>
                       <w:pStyle w:val="Bibliografa"/>
                       <w:rPr>
-                        <w:rFonts w:eastAsiaTheme="minorEastAsia"/>
                         <w:noProof/>
                       </w:rPr>
                     </w:pPr>
                     <w:r>
                       <w:rPr>
                         <w:noProof/>
-                        <w:lang w:val="en-US"/>
                       </w:rPr>
-                      <w:t xml:space="preserve">P. Toth y D. Vigo, «The Vehicule Routing Problem,» 2001. </w:t>
-                    </w:r>
-                    <w:r>
-                      <w:rPr>
-                        <w:noProof/>
-                      </w:rPr>
-                      <w:t>[En línea]. Available: http://www.dim.uchile.cl/~tcapelle/BIBLIOGRAFIA%20TESIS/Toth_Vigo_-_The_vehicle_routing_problem.pdf. [Último acceso: 03 Agosto 2014].</w:t>
+                      <w:t>P. Toth y D. Vigo, «The Vehicule Routing Problem,» 2001. [En línea]. Available: http://www.dim.uchile.cl/~tcapelle/BIBLIOGRAFIA%20TESIS/Toth_Vigo_-_The_vehicle_routing_problem.pdf. [Último acceso: 03 Agosto 2014].</w:t>
                     </w:r>
                   </w:p>
                 </w:tc>
               </w:tr>
               <w:tr>
                 <w:trPr>
+                  <w:divId w:val="134180581"/>
                   <w:tblCellSpacing w:w="15" w:type="dxa"/>
                 </w:trPr>
                 <w:tc>
                   <w:tcPr>
-                    <w:tcW w:w="226" w:type="pct"/>
+                    <w:tcW w:w="50" w:type="pct"/>
                     <w:hideMark/>
                   </w:tcPr>
                   <w:p>
                     <w:pPr>
                       <w:pStyle w:val="Bibliografa"/>
                       <w:rPr>
-                        <w:rFonts w:eastAsiaTheme="minorEastAsia"/>
                         <w:noProof/>
                       </w:rPr>
                     </w:pPr>
@@ -11478,15 +11744,12 @@
                     <w:pPr>
                       <w:pStyle w:val="Bibliografa"/>
                       <w:rPr>
-                        <w:rFonts w:eastAsiaTheme="minorEastAsia"/>
                         <w:noProof/>
-                        <w:lang w:val="en-US"/>
                       </w:rPr>
                     </w:pPr>
                     <w:r>
                       <w:rPr>
                         <w:noProof/>
-                        <w:lang w:val="en-US"/>
                       </w:rPr>
                       <w:t>G. Clarke y J. W. Wright, «Scheduling of Vehicles from a Central Depot to a Number of Delivery Points,» 1964, pp. 568-581.</w:t>
                     </w:r>
@@ -11495,18 +11758,18 @@
               </w:tr>
               <w:tr>
                 <w:trPr>
+                  <w:divId w:val="134180581"/>
                   <w:tblCellSpacing w:w="15" w:type="dxa"/>
                 </w:trPr>
                 <w:tc>
                   <w:tcPr>
-                    <w:tcW w:w="226" w:type="pct"/>
+                    <w:tcW w:w="50" w:type="pct"/>
                     <w:hideMark/>
                   </w:tcPr>
                   <w:p>
                     <w:pPr>
                       <w:pStyle w:val="Bibliografa"/>
                       <w:rPr>
-                        <w:rFonts w:eastAsiaTheme="minorEastAsia"/>
                         <w:noProof/>
                       </w:rPr>
                     </w:pPr>
@@ -11527,7 +11790,6 @@
                     <w:pPr>
                       <w:pStyle w:val="Bibliografa"/>
                       <w:rPr>
-                        <w:rFonts w:eastAsiaTheme="minorEastAsia"/>
                         <w:noProof/>
                       </w:rPr>
                     </w:pPr>
@@ -11535,38 +11797,25 @@
                       <w:rPr>
                         <w:noProof/>
                       </w:rPr>
-                      <w:t xml:space="preserve">J. R. Fisher M., 1981. [En línea]. </w:t>
-                    </w:r>
-                    <w:r>
-                      <w:rPr>
-                        <w:noProof/>
-                        <w:lang w:val="en-US"/>
-                      </w:rPr>
-                      <w:t xml:space="preserve">Available: http://neo.lcc.uma.es/vrp/bibliography-on-vrp/#FisherJaikumar81. </w:t>
-                    </w:r>
-                    <w:r>
-                      <w:rPr>
-                        <w:noProof/>
-                      </w:rPr>
-                      <w:t>[Último acceso: 03 Agosto 2014].</w:t>
+                      <w:t>J. R. Fisher M., 1981. [En línea]. Available: http://neo.lcc.uma.es/vrp/bibliography-on-vrp/#FisherJaikumar81. [Último acceso: 03 Agosto 2014].</w:t>
                     </w:r>
                   </w:p>
                 </w:tc>
               </w:tr>
               <w:tr>
                 <w:trPr>
+                  <w:divId w:val="134180581"/>
                   <w:tblCellSpacing w:w="15" w:type="dxa"/>
                 </w:trPr>
                 <w:tc>
                   <w:tcPr>
-                    <w:tcW w:w="226" w:type="pct"/>
+                    <w:tcW w:w="50" w:type="pct"/>
                     <w:hideMark/>
                   </w:tcPr>
                   <w:p>
                     <w:pPr>
                       <w:pStyle w:val="Bibliografa"/>
                       <w:rPr>
-                        <w:rFonts w:eastAsiaTheme="minorEastAsia"/>
                         <w:noProof/>
                       </w:rPr>
                     </w:pPr>
@@ -11587,7 +11836,6 @@
                     <w:pPr>
                       <w:pStyle w:val="Bibliografa"/>
                       <w:rPr>
-                        <w:rFonts w:eastAsiaTheme="minorEastAsia"/>
                         <w:noProof/>
                       </w:rPr>
                     </w:pPr>
@@ -11595,38 +11843,25 @@
                       <w:rPr>
                         <w:noProof/>
                       </w:rPr>
-                      <w:t xml:space="preserve">E. D. Taillard, 1993. [En línea]. </w:t>
-                    </w:r>
-                    <w:r>
-                      <w:rPr>
-                        <w:noProof/>
-                        <w:lang w:val="en-US"/>
-                      </w:rPr>
-                      <w:t xml:space="preserve">Available: http://neo.lcc.uma.es/vrp/bibliography-on-vrp/#Taillard93. </w:t>
-                    </w:r>
-                    <w:r>
-                      <w:rPr>
-                        <w:noProof/>
-                      </w:rPr>
-                      <w:t>[Último acceso: 03 Agosto 2014].</w:t>
+                      <w:t>E. D. Taillard, 1993. [En línea]. Available: http://neo.lcc.uma.es/vrp/bibliography-on-vrp/#Taillard93. [Último acceso: 03 Agosto 2014].</w:t>
                     </w:r>
                   </w:p>
                 </w:tc>
               </w:tr>
               <w:tr>
                 <w:trPr>
+                  <w:divId w:val="134180581"/>
                   <w:tblCellSpacing w:w="15" w:type="dxa"/>
                 </w:trPr>
                 <w:tc>
                   <w:tcPr>
-                    <w:tcW w:w="226" w:type="pct"/>
+                    <w:tcW w:w="50" w:type="pct"/>
                     <w:hideMark/>
                   </w:tcPr>
                   <w:p>
                     <w:pPr>
                       <w:pStyle w:val="Bibliografa"/>
                       <w:rPr>
-                        <w:rFonts w:eastAsiaTheme="minorEastAsia"/>
                         <w:noProof/>
                       </w:rPr>
                     </w:pPr>
@@ -11647,7 +11882,6 @@
                     <w:pPr>
                       <w:pStyle w:val="Bibliografa"/>
                       <w:rPr>
-                        <w:rFonts w:eastAsiaTheme="minorEastAsia"/>
                         <w:noProof/>
                       </w:rPr>
                     </w:pPr>
@@ -11660,9 +11894,269 @@
                   </w:p>
                 </w:tc>
               </w:tr>
+              <w:tr>
+                <w:trPr>
+                  <w:divId w:val="134180581"/>
+                  <w:tblCellSpacing w:w="15" w:type="dxa"/>
+                </w:trPr>
+                <w:tc>
+                  <w:tcPr>
+                    <w:tcW w:w="50" w:type="pct"/>
+                    <w:hideMark/>
+                  </w:tcPr>
+                  <w:p>
+                    <w:pPr>
+                      <w:pStyle w:val="Bibliografa"/>
+                      <w:rPr>
+                        <w:noProof/>
+                      </w:rPr>
+                    </w:pPr>
+                    <w:r>
+                      <w:rPr>
+                        <w:noProof/>
+                      </w:rPr>
+                      <w:t xml:space="preserve">[12] </w:t>
+                    </w:r>
+                  </w:p>
+                </w:tc>
+                <w:tc>
+                  <w:tcPr>
+                    <w:tcW w:w="0" w:type="auto"/>
+                    <w:hideMark/>
+                  </w:tcPr>
+                  <w:p>
+                    <w:pPr>
+                      <w:pStyle w:val="Bibliografa"/>
+                      <w:rPr>
+                        <w:noProof/>
+                      </w:rPr>
+                    </w:pPr>
+                    <w:r>
+                      <w:rPr>
+                        <w:noProof/>
+                      </w:rPr>
+                      <w:t xml:space="preserve">S. Kirkpatrick, C. D. Gelatt y M. P. Vecchi, «Optimization by Simulated Annealing,» </w:t>
+                    </w:r>
+                    <w:r>
+                      <w:rPr>
+                        <w:i/>
+                        <w:iCs/>
+                        <w:noProof/>
+                      </w:rPr>
+                      <w:t xml:space="preserve">Science, New Series, </w:t>
+                    </w:r>
+                    <w:r>
+                      <w:rPr>
+                        <w:noProof/>
+                      </w:rPr>
+                      <w:t xml:space="preserve">vol. 220, nº 4598, pp. 671-680, (May 13, 1983. </w:t>
+                    </w:r>
+                  </w:p>
+                </w:tc>
+              </w:tr>
+              <w:tr>
+                <w:trPr>
+                  <w:divId w:val="134180581"/>
+                  <w:tblCellSpacing w:w="15" w:type="dxa"/>
+                </w:trPr>
+                <w:tc>
+                  <w:tcPr>
+                    <w:tcW w:w="50" w:type="pct"/>
+                    <w:hideMark/>
+                  </w:tcPr>
+                  <w:p>
+                    <w:pPr>
+                      <w:pStyle w:val="Bibliografa"/>
+                      <w:rPr>
+                        <w:noProof/>
+                      </w:rPr>
+                    </w:pPr>
+                    <w:r>
+                      <w:rPr>
+                        <w:noProof/>
+                      </w:rPr>
+                      <w:t xml:space="preserve">[13] </w:t>
+                    </w:r>
+                  </w:p>
+                </w:tc>
+                <w:tc>
+                  <w:tcPr>
+                    <w:tcW w:w="0" w:type="auto"/>
+                    <w:hideMark/>
+                  </w:tcPr>
+                  <w:p>
+                    <w:pPr>
+                      <w:pStyle w:val="Bibliografa"/>
+                      <w:rPr>
+                        <w:noProof/>
+                      </w:rPr>
+                    </w:pPr>
+                    <w:r>
+                      <w:rPr>
+                        <w:noProof/>
+                      </w:rPr>
+                      <w:t xml:space="preserve">«Future Paths for Integer Programming and Links to Artificial Intelligence,» </w:t>
+                    </w:r>
+                    <w:r>
+                      <w:rPr>
+                        <w:i/>
+                        <w:iCs/>
+                        <w:noProof/>
+                      </w:rPr>
+                      <w:t xml:space="preserve">Computers and Operations Research, </w:t>
+                    </w:r>
+                    <w:r>
+                      <w:rPr>
+                        <w:noProof/>
+                      </w:rPr>
+                      <w:t xml:space="preserve">vol. 13, pp. 533-549, 1986. </w:t>
+                    </w:r>
+                  </w:p>
+                </w:tc>
+              </w:tr>
+              <w:tr>
+                <w:trPr>
+                  <w:divId w:val="134180581"/>
+                  <w:tblCellSpacing w:w="15" w:type="dxa"/>
+                </w:trPr>
+                <w:tc>
+                  <w:tcPr>
+                    <w:tcW w:w="50" w:type="pct"/>
+                    <w:hideMark/>
+                  </w:tcPr>
+                  <w:p>
+                    <w:pPr>
+                      <w:pStyle w:val="Bibliografa"/>
+                      <w:rPr>
+                        <w:noProof/>
+                      </w:rPr>
+                    </w:pPr>
+                    <w:r>
+                      <w:rPr>
+                        <w:noProof/>
+                      </w:rPr>
+                      <w:lastRenderedPageBreak/>
+                      <w:t xml:space="preserve">[14] </w:t>
+                    </w:r>
+                  </w:p>
+                </w:tc>
+                <w:tc>
+                  <w:tcPr>
+                    <w:tcW w:w="0" w:type="auto"/>
+                    <w:hideMark/>
+                  </w:tcPr>
+                  <w:p>
+                    <w:pPr>
+                      <w:pStyle w:val="Bibliografa"/>
+                      <w:rPr>
+                        <w:noProof/>
+                      </w:rPr>
+                    </w:pPr>
+                    <w:r>
+                      <w:rPr>
+                        <w:noProof/>
+                      </w:rPr>
+                      <w:t xml:space="preserve">N. M. V. N. S. P. Hansen, En Handbook of Metaheuristics 145–184, Kluwer Academic Publishers, 2003. </w:t>
+                    </w:r>
+                  </w:p>
+                </w:tc>
+              </w:tr>
+              <w:tr>
+                <w:trPr>
+                  <w:divId w:val="134180581"/>
+                  <w:tblCellSpacing w:w="15" w:type="dxa"/>
+                </w:trPr>
+                <w:tc>
+                  <w:tcPr>
+                    <w:tcW w:w="50" w:type="pct"/>
+                    <w:hideMark/>
+                  </w:tcPr>
+                  <w:p>
+                    <w:pPr>
+                      <w:pStyle w:val="Bibliografa"/>
+                      <w:rPr>
+                        <w:noProof/>
+                      </w:rPr>
+                    </w:pPr>
+                    <w:r>
+                      <w:rPr>
+                        <w:noProof/>
+                      </w:rPr>
+                      <w:t xml:space="preserve">[15] </w:t>
+                    </w:r>
+                  </w:p>
+                </w:tc>
+                <w:tc>
+                  <w:tcPr>
+                    <w:tcW w:w="0" w:type="auto"/>
+                    <w:hideMark/>
+                  </w:tcPr>
+                  <w:p>
+                    <w:pPr>
+                      <w:pStyle w:val="Bibliografa"/>
+                      <w:rPr>
+                        <w:noProof/>
+                      </w:rPr>
+                    </w:pPr>
+                    <w:r>
+                      <w:rPr>
+                        <w:noProof/>
+                      </w:rPr>
+                      <w:t>G. K. (. F. Glover, Chapter 8, Handbook of Metaheuristics, 221-249, Kluwer Academics, 2003, p. http://sci2s.ugr.es/docencia/metaheuristicas/GRASP.pdf.</w:t>
+                    </w:r>
+                  </w:p>
+                </w:tc>
+              </w:tr>
+              <w:tr>
+                <w:trPr>
+                  <w:divId w:val="134180581"/>
+                  <w:tblCellSpacing w:w="15" w:type="dxa"/>
+                </w:trPr>
+                <w:tc>
+                  <w:tcPr>
+                    <w:tcW w:w="50" w:type="pct"/>
+                    <w:hideMark/>
+                  </w:tcPr>
+                  <w:p>
+                    <w:pPr>
+                      <w:pStyle w:val="Bibliografa"/>
+                      <w:rPr>
+                        <w:noProof/>
+                      </w:rPr>
+                    </w:pPr>
+                    <w:r>
+                      <w:rPr>
+                        <w:noProof/>
+                      </w:rPr>
+                      <w:t xml:space="preserve">[16] </w:t>
+                    </w:r>
+                  </w:p>
+                </w:tc>
+                <w:tc>
+                  <w:tcPr>
+                    <w:tcW w:w="0" w:type="auto"/>
+                    <w:hideMark/>
+                  </w:tcPr>
+                  <w:p>
+                    <w:pPr>
+                      <w:pStyle w:val="Bibliografa"/>
+                      <w:rPr>
+                        <w:noProof/>
+                      </w:rPr>
+                    </w:pPr>
+                    <w:r>
+                      <w:rPr>
+                        <w:noProof/>
+                      </w:rPr>
+                      <w:t>W. W. Clarke G., 1964. [En línea]. Available: http://neo.lcc.uma.es/vrp/bibliography-on-vrp/#ClarkeWright64. [Último acceso: 03 Agosto 2014].</w:t>
+                    </w:r>
+                  </w:p>
+                </w:tc>
+              </w:tr>
             </w:tbl>
             <w:p>
               <w:pPr>
+                <w:divId w:val="134180581"/>
                 <w:rPr>
                   <w:rFonts w:eastAsia="Times New Roman"/>
                   <w:noProof/>
@@ -11766,7 +12260,7 @@
           <w:rPr>
             <w:noProof/>
           </w:rPr>
-          <w:t>11</w:t>
+          <w:t>8</w:t>
         </w:r>
         <w:r>
           <w:rPr>
@@ -13881,7 +14375,7 @@
 </file>
 
 <file path=customXml/item1.xml><?xml version="1.0" encoding="utf-8"?>
-<b:Sources xmlns:b="http://schemas.openxmlformats.org/officeDocument/2006/bibliography" xmlns="http://schemas.openxmlformats.org/officeDocument/2006/bibliography" SelectedStyle="\IEEE2006OfficeOnline.xsl" StyleName="IEEE 2006">
+<b:Sources xmlns:b="http://schemas.openxmlformats.org/officeDocument/2006/bibliography" xmlns="http://schemas.openxmlformats.org/officeDocument/2006/bibliography" SelectedStyle="\IEEE2006OfficeOnline.xsl" StyleName="IEEE" Version="2006">
   <b:Source xmlns:b="http://schemas.openxmlformats.org/officeDocument/2006/bibliography">
     <b:Tag>1</b:Tag>
     <b:SourceType>DocumentFromInternetSite</b:SourceType>
@@ -13945,7 +14439,7 @@
     <b:MonthAccessed>Agosto</b:MonthAccessed>
     <b:DayAccessed>03</b:DayAccessed>
     <b:URL>http://neo.lcc.uma.es/vrp/bibliography-on-vrp/#ClarkeWright64</b:URL>
-    <b:RefOrder>12</b:RefOrder>
+    <b:RefOrder>16</b:RefOrder>
   </b:Source>
   <b:Source>
     <b:Tag>7</b:Tag>
@@ -14159,11 +14653,95 @@
     <b:Pages>568-581</b:Pages>
     <b:RefOrder>8</b:RefOrder>
   </b:Source>
+  <b:Source>
+    <b:Tag>SKi83</b:Tag>
+    <b:SourceType>JournalArticle</b:SourceType>
+    <b:Guid>{AF0851BC-8139-4CE1-83B1-7623A44C3CEC}</b:Guid>
+    <b:Title>Optimization by Simulated Annealing</b:Title>
+    <b:Year>(May 13, 1983</b:Year>
+    <b:Author>
+      <b:Author>
+        <b:NameList>
+          <b:Person>
+            <b:Last>Kirkpatrick</b:Last>
+            <b:First>S.</b:First>
+          </b:Person>
+          <b:Person>
+            <b:Last>Gelatt</b:Last>
+            <b:First>C.</b:First>
+            <b:Middle>D.</b:Middle>
+          </b:Person>
+          <b:Person>
+            <b:Last>Vecchi</b:Last>
+            <b:First>M.</b:First>
+            <b:Middle>P.</b:Middle>
+          </b:Person>
+        </b:NameList>
+      </b:Author>
+    </b:Author>
+    <b:JournalName>Science, New Series</b:JournalName>
+    <b:Pages>671-680</b:Pages>
+    <b:Volume>220</b:Volume>
+    <b:Issue>4598</b:Issue>
+    <b:RefOrder>12</b:RefOrder>
+  </b:Source>
+  <b:Source>
+    <b:Tag>Fut86</b:Tag>
+    <b:SourceType>JournalArticle</b:SourceType>
+    <b:Guid>{F2E5A691-59E8-45B1-8AA2-E0BE6C560C19}</b:Guid>
+    <b:Title>Future Paths for Integer Programming and Links to Artificial Intelligence</b:Title>
+    <b:JournalName>Computers and Operations Research</b:JournalName>
+    <b:Year>1986</b:Year>
+    <b:Pages>533-549</b:Pages>
+    <b:Volume>13</b:Volume>
+    <b:RefOrder>13</b:RefOrder>
+  </b:Source>
+  <b:Source>
+    <b:Tag>PHa03</b:Tag>
+    <b:SourceType>Book</b:SourceType>
+    <b:Guid>{10DFB3FC-32AC-4CA2-A713-1EC15B4DABC6}</b:Guid>
+    <b:Title>En Handbook of Metaheuristics 145–184</b:Title>
+    <b:Year>2003</b:Year>
+    <b:Author>
+      <b:Author>
+        <b:NameList>
+          <b:Person>
+            <b:Last>P. Hansen</b:Last>
+            <b:First>N.</b:First>
+            <b:Middle>Mladenovi´c. Variable Neighborhood Search</b:Middle>
+          </b:Person>
+        </b:NameList>
+      </b:Author>
+    </b:Author>
+    <b:Publisher>Kluwer Academic Publishers</b:Publisher>
+    <b:RefOrder>14</b:RefOrder>
+  </b:Source>
+  <b:Source>
+    <b:Tag>Cha</b:Tag>
+    <b:SourceType>Book</b:SourceType>
+    <b:Guid>{73CE5F88-FB7D-4A2F-808D-8194A1967E85}</b:Guid>
+    <b:Title>Chapter 8, Handbook of Metaheuristics, 221-249</b:Title>
+    <b:Pages>http://sci2s.ugr.es/docencia/metaheuristicas/GRASP.pdf</b:Pages>
+    <b:Author>
+      <b:Author>
+        <b:NameList>
+          <b:Person>
+            <b:Last>F. Glover</b:Last>
+            <b:First>G.A.</b:First>
+            <b:Middle>Kochenberber, (Eds.)</b:Middle>
+          </b:Person>
+        </b:NameList>
+      </b:Author>
+    </b:Author>
+    <b:Year>2003</b:Year>
+    <b:Publisher>Kluwer Academics</b:Publisher>
+    <b:RefOrder>15</b:RefOrder>
+  </b:Source>
 </b:Sources>
 </file>
 
 <file path=customXml/itemProps1.xml><?xml version="1.0" encoding="utf-8"?>
-<ds:datastoreItem xmlns:ds="http://schemas.openxmlformats.org/officeDocument/2006/customXml" ds:itemID="{DB2BCAAA-8D43-45E4-86A8-8DC73270715C}">
+<ds:datastoreItem xmlns:ds="http://schemas.openxmlformats.org/officeDocument/2006/customXml" ds:itemID="{167F47DA-212E-41C3-A43B-F37F48B6D044}">
   <ds:schemaRefs>
     <ds:schemaRef ds:uri="http://schemas.openxmlformats.org/officeDocument/2006/bibliography"/>
   </ds:schemaRefs>

</xml_diff>